<commit_message>
Ajout de choses dans la documentation et j'ai ajouté ma tâche de ce matin dans le journal de travail
</commit_message>
<xml_diff>
--- a/Documentation/Documentation/V4.docx
+++ b/Documentation/Documentation/V4.docx
@@ -1,6 +1,6 @@
 
 <file path=word/document.xml><?xml version="1.0" encoding="utf-8"?>
-<w:document xmlns:wpc="http://schemas.microsoft.com/office/word/2010/wordprocessingCanvas" xmlns:cx="http://schemas.microsoft.com/office/drawing/2014/chartex" xmlns:cx1="http://schemas.microsoft.com/office/drawing/2015/9/8/chartex" xmlns:cx2="http://schemas.microsoft.com/office/drawing/2015/10/21/chartex" xmlns:cx3="http://schemas.microsoft.com/office/drawing/2016/5/9/chartex" xmlns:cx4="http://schemas.microsoft.com/office/drawing/2016/5/10/chartex" xmlns:cx5="http://schemas.microsoft.com/office/drawing/2016/5/11/chartex" xmlns:cx6="http://schemas.microsoft.com/office/drawing/2016/5/12/chartex" xmlns:cx7="http://schemas.microsoft.com/office/drawing/2016/5/13/chartex" xmlns:cx8="http://schemas.microsoft.com/office/drawing/2016/5/14/chartex" xmlns:mc="http://schemas.openxmlformats.org/markup-compatibility/2006" xmlns:aink="http://schemas.microsoft.com/office/drawing/2016/ink" xmlns:am3d="http://schemas.microsoft.com/office/drawing/2017/model3d" xmlns:o="urn:schemas-microsoft-com:office:office" xmlns:r="http://schemas.openxmlformats.org/officeDocument/2006/relationships" xmlns:m="http://schemas.openxmlformats.org/officeDocument/2006/math" xmlns:v="urn:schemas-microsoft-com:vml" xmlns:wp14="http://schemas.microsoft.com/office/word/2010/wordprocessingDrawing" xmlns:wp="http://schemas.openxmlformats.org/drawingml/2006/wordprocessingDrawing" xmlns:w10="urn:schemas-microsoft-com:office:word" xmlns:w="http://schemas.openxmlformats.org/wordprocessingml/2006/main" xmlns:w14="http://schemas.microsoft.com/office/word/2010/wordml" xmlns:w15="http://schemas.microsoft.com/office/word/2012/wordml" xmlns:w16cid="http://schemas.microsoft.com/office/word/2016/wordml/cid" xmlns:w16se="http://schemas.microsoft.com/office/word/2015/wordml/symex" xmlns:wpg="http://schemas.microsoft.com/office/word/2010/wordprocessingGroup" xmlns:wpi="http://schemas.microsoft.com/office/word/2010/wordprocessingInk" xmlns:wne="http://schemas.microsoft.com/office/word/2006/wordml" xmlns:wps="http://schemas.microsoft.com/office/word/2010/wordprocessingShape" mc:Ignorable="w14 w15 w16se w16cid wp14">
+<w:document xmlns:wpc="http://schemas.microsoft.com/office/word/2010/wordprocessingCanvas" xmlns:cx="http://schemas.microsoft.com/office/drawing/2014/chartex" xmlns:cx1="http://schemas.microsoft.com/office/drawing/2015/9/8/chartex" xmlns:mc="http://schemas.openxmlformats.org/markup-compatibility/2006" xmlns:o="urn:schemas-microsoft-com:office:office" xmlns:r="http://schemas.openxmlformats.org/officeDocument/2006/relationships" xmlns:m="http://schemas.openxmlformats.org/officeDocument/2006/math" xmlns:v="urn:schemas-microsoft-com:vml" xmlns:wp14="http://schemas.microsoft.com/office/word/2010/wordprocessingDrawing" xmlns:wp="http://schemas.openxmlformats.org/drawingml/2006/wordprocessingDrawing" xmlns:w10="urn:schemas-microsoft-com:office:word" xmlns:w="http://schemas.openxmlformats.org/wordprocessingml/2006/main" xmlns:w14="http://schemas.microsoft.com/office/word/2010/wordml" xmlns:w15="http://schemas.microsoft.com/office/word/2012/wordml" xmlns:w16se="http://schemas.microsoft.com/office/word/2015/wordml/symex" xmlns:wpg="http://schemas.microsoft.com/office/word/2010/wordprocessingGroup" xmlns:wpi="http://schemas.microsoft.com/office/word/2010/wordprocessingInk" xmlns:wne="http://schemas.microsoft.com/office/word/2006/wordml" xmlns:wps="http://schemas.microsoft.com/office/word/2010/wordprocessingShape" mc:Ignorable="w14 w15 w16se wp14">
   <w:body>
     <w:p>
       <w:pPr>
@@ -3286,7 +3286,25 @@
           <w:i/>
           <w:sz w:val="20"/>
         </w:rPr>
-        <w:t xml:space="preserve">De plus, en fonction du type de projet,  il est tout à fait possible que certains chapitres ou paragraphes n’aient aucun sens. Dans ce cas il est recommandé de les retirer du document pour éviter de l’alourdir inutilement.  </w:t>
+        <w:t xml:space="preserve">De plus, en fonction du type de </w:t>
+      </w:r>
+      <w:proofErr w:type="gramStart"/>
+      <w:r>
+        <w:rPr>
+          <w:bCs/>
+          <w:i/>
+          <w:sz w:val="20"/>
+        </w:rPr>
+        <w:t>projet,  il</w:t>
+      </w:r>
+      <w:proofErr w:type="gramEnd"/>
+      <w:r>
+        <w:rPr>
+          <w:bCs/>
+          <w:i/>
+          <w:sz w:val="20"/>
+        </w:rPr>
+        <w:t xml:space="preserve"> est tout à fait possible que certains chapitres ou paragraphes n’aient aucun sens. Dans ce cas il est recommandé de les retirer du document pour éviter de l’alourdir inutilement.  </w:t>
       </w:r>
     </w:p>
     <w:p>
@@ -3812,8 +3830,21 @@
           <w:szCs w:val="14"/>
           <w:lang w:eastAsia="fr-FR"/>
         </w:rPr>
-        <w:t xml:space="preserve"> complet avec toutes ses annexes:</w:t>
-      </w:r>
+        <w:t xml:space="preserve"> complet avec toutes ses </w:t>
+      </w:r>
+      <w:proofErr w:type="gramStart"/>
+      <w:r>
+        <w:rPr>
+          <w:rFonts w:ascii="Arial" w:hAnsi="Arial"/>
+          <w:i/>
+          <w:iCs/>
+          <w:sz w:val="24"/>
+          <w:szCs w:val="14"/>
+          <w:lang w:eastAsia="fr-FR"/>
+        </w:rPr>
+        <w:t>annexes:</w:t>
+      </w:r>
+      <w:proofErr w:type="gramEnd"/>
     </w:p>
     <w:p>
       <w:pPr>
@@ -3878,6 +3909,7 @@
           <w:lang w:eastAsia="fr-FR"/>
         </w:rPr>
       </w:pPr>
+      <w:proofErr w:type="gramStart"/>
       <w:r>
         <w:rPr>
           <w:rFonts w:ascii="Arial" w:hAnsi="Arial"/>
@@ -3898,7 +3930,19 @@
           <w:szCs w:val="14"/>
           <w:lang w:eastAsia="fr-FR"/>
         </w:rPr>
-        <w:t xml:space="preserve">ultimédia: carte de site, maquettes papier, story </w:t>
+        <w:t>ultimédia:</w:t>
+      </w:r>
+      <w:proofErr w:type="gramEnd"/>
+      <w:r>
+        <w:rPr>
+          <w:rFonts w:ascii="Arial" w:hAnsi="Arial"/>
+          <w:i/>
+          <w:iCs/>
+          <w:sz w:val="24"/>
+          <w:szCs w:val="14"/>
+          <w:lang w:eastAsia="fr-FR"/>
+        </w:rPr>
+        <w:t xml:space="preserve"> carte de site, maquettes papier, story </w:t>
       </w:r>
       <w:proofErr w:type="spellStart"/>
       <w:r>
@@ -3961,7 +4005,31 @@
           <w:szCs w:val="14"/>
           <w:lang w:eastAsia="fr-FR"/>
         </w:rPr>
-        <w:t>ases de données: interfaces graphiques, modèle conceptuel</w:t>
+        <w:t xml:space="preserve">ases de </w:t>
+      </w:r>
+      <w:proofErr w:type="gramStart"/>
+      <w:r>
+        <w:rPr>
+          <w:rFonts w:ascii="Arial" w:hAnsi="Arial"/>
+          <w:i/>
+          <w:iCs/>
+          <w:sz w:val="24"/>
+          <w:szCs w:val="14"/>
+          <w:lang w:eastAsia="fr-FR"/>
+        </w:rPr>
+        <w:t>données:</w:t>
+      </w:r>
+      <w:proofErr w:type="gramEnd"/>
+      <w:r>
+        <w:rPr>
+          <w:rFonts w:ascii="Arial" w:hAnsi="Arial"/>
+          <w:i/>
+          <w:iCs/>
+          <w:sz w:val="24"/>
+          <w:szCs w:val="14"/>
+          <w:lang w:eastAsia="fr-FR"/>
+        </w:rPr>
+        <w:t xml:space="preserve"> interfaces graphiques, modèle conceptuel</w:t>
       </w:r>
       <w:r>
         <w:rPr>
@@ -3991,6 +4059,7 @@
           <w:lang w:eastAsia="fr-FR"/>
         </w:rPr>
       </w:pPr>
+      <w:proofErr w:type="gramStart"/>
       <w:r>
         <w:rPr>
           <w:rFonts w:ascii="Arial" w:hAnsi="Arial"/>
@@ -4011,7 +4080,19 @@
           <w:szCs w:val="14"/>
           <w:lang w:eastAsia="fr-FR"/>
         </w:rPr>
-        <w:t>rogrammation: interfaces graphiques, maquettes, analyse fonctionnelle…</w:t>
+        <w:t>rogrammation:</w:t>
+      </w:r>
+      <w:proofErr w:type="gramEnd"/>
+      <w:r>
+        <w:rPr>
+          <w:rFonts w:ascii="Arial" w:hAnsi="Arial"/>
+          <w:i/>
+          <w:iCs/>
+          <w:sz w:val="24"/>
+          <w:szCs w:val="14"/>
+          <w:lang w:eastAsia="fr-FR"/>
+        </w:rPr>
+        <w:t xml:space="preserve"> interfaces graphiques, maquettes, analyse fonctionnelle…</w:t>
       </w:r>
     </w:p>
     <w:p>
@@ -4367,7 +4448,27 @@
           <w:color w:val="FF0000"/>
           <w:szCs w:val="14"/>
         </w:rPr>
-        <w:t xml:space="preserve">Décrire la stratégie globale de test: </w:t>
+        <w:t xml:space="preserve">Décrire la stratégie globale de </w:t>
+      </w:r>
+      <w:proofErr w:type="gramStart"/>
+      <w:r>
+        <w:rPr>
+          <w:i/>
+          <w:iCs/>
+          <w:color w:val="FF0000"/>
+          <w:szCs w:val="14"/>
+        </w:rPr>
+        <w:t>test:</w:t>
+      </w:r>
+      <w:proofErr w:type="gramEnd"/>
+      <w:r>
+        <w:rPr>
+          <w:i/>
+          <w:iCs/>
+          <w:color w:val="FF0000"/>
+          <w:szCs w:val="14"/>
+        </w:rPr>
+        <w:t xml:space="preserve"> </w:t>
       </w:r>
     </w:p>
     <w:p>
@@ -4400,6 +4501,7 @@
           <w:szCs w:val="14"/>
         </w:rPr>
       </w:pPr>
+      <w:proofErr w:type="gramStart"/>
       <w:r>
         <w:rPr>
           <w:i/>
@@ -4416,7 +4518,17 @@
           <w:color w:val="FF0000"/>
           <w:szCs w:val="14"/>
         </w:rPr>
-        <w:t>ypes de des tests et ordre dans lequel ils seront effectués.</w:t>
+        <w:t>ypes</w:t>
+      </w:r>
+      <w:proofErr w:type="gramEnd"/>
+      <w:r>
+        <w:rPr>
+          <w:i/>
+          <w:iCs/>
+          <w:color w:val="FF0000"/>
+          <w:szCs w:val="14"/>
+        </w:rPr>
+        <w:t xml:space="preserve"> de des tests et ordre dans lequel ils seront effectués.</w:t>
       </w:r>
     </w:p>
     <w:p>
@@ -4437,6 +4549,7 @@
           <w:szCs w:val="14"/>
         </w:rPr>
       </w:pPr>
+      <w:proofErr w:type="gramStart"/>
       <w:r>
         <w:rPr>
           <w:i/>
@@ -4453,7 +4566,17 @@
           <w:color w:val="FF0000"/>
           <w:szCs w:val="14"/>
         </w:rPr>
-        <w:t>es moyens à mettre en œuvre</w:t>
+        <w:t>es</w:t>
+      </w:r>
+      <w:proofErr w:type="gramEnd"/>
+      <w:r>
+        <w:rPr>
+          <w:i/>
+          <w:iCs/>
+          <w:color w:val="FF0000"/>
+          <w:szCs w:val="14"/>
+        </w:rPr>
+        <w:t xml:space="preserve"> moyens à mettre en œuvre</w:t>
       </w:r>
       <w:r>
         <w:rPr>
@@ -4483,6 +4606,7 @@
           <w:szCs w:val="14"/>
         </w:rPr>
       </w:pPr>
+      <w:proofErr w:type="gramStart"/>
       <w:r>
         <w:rPr>
           <w:i/>
@@ -4499,7 +4623,17 @@
           <w:color w:val="FF0000"/>
           <w:szCs w:val="14"/>
         </w:rPr>
-        <w:t>ouverture des tests (tests exhaustifs ou non, si non, pourquoi ?)</w:t>
+        <w:t>ouverture</w:t>
+      </w:r>
+      <w:proofErr w:type="gramEnd"/>
+      <w:r>
+        <w:rPr>
+          <w:i/>
+          <w:iCs/>
+          <w:color w:val="FF0000"/>
+          <w:szCs w:val="14"/>
+        </w:rPr>
+        <w:t xml:space="preserve"> des tests (tests exhaustifs ou non, si non, pourquoi ?)</w:t>
       </w:r>
       <w:r>
         <w:rPr>
@@ -4529,6 +4663,7 @@
           <w:szCs w:val="14"/>
         </w:rPr>
       </w:pPr>
+      <w:proofErr w:type="gramStart"/>
       <w:r>
         <w:rPr>
           <w:i/>
@@ -4545,7 +4680,17 @@
           <w:color w:val="FF0000"/>
           <w:szCs w:val="14"/>
         </w:rPr>
-        <w:t>onnées de test à prévoir (données réelles ?)</w:t>
+        <w:t>onnées</w:t>
+      </w:r>
+      <w:proofErr w:type="gramEnd"/>
+      <w:r>
+        <w:rPr>
+          <w:i/>
+          <w:iCs/>
+          <w:color w:val="FF0000"/>
+          <w:szCs w:val="14"/>
+        </w:rPr>
+        <w:t xml:space="preserve"> de test à prévoir (données réelles ?)</w:t>
       </w:r>
       <w:r>
         <w:rPr>
@@ -4575,6 +4720,7 @@
           <w:szCs w:val="14"/>
         </w:rPr>
       </w:pPr>
+      <w:proofErr w:type="gramStart"/>
       <w:r>
         <w:rPr>
           <w:i/>
@@ -4582,7 +4728,17 @@
           <w:color w:val="FF0000"/>
           <w:szCs w:val="14"/>
         </w:rPr>
-        <w:t>les testeurs extérieurs éventuels.</w:t>
+        <w:t>les</w:t>
+      </w:r>
+      <w:proofErr w:type="gramEnd"/>
+      <w:r>
+        <w:rPr>
+          <w:i/>
+          <w:iCs/>
+          <w:color w:val="FF0000"/>
+          <w:szCs w:val="14"/>
+        </w:rPr>
+        <w:t xml:space="preserve"> testeurs extérieurs éventuels.</w:t>
       </w:r>
     </w:p>
     <w:p>
@@ -4678,9 +4834,16 @@
       </w:pPr>
     </w:p>
     <w:p>
-      <w:bookmarkStart w:id="13" w:name="_GoBack"/>
-      <w:r>
-        <w:t>Les risques techniques étaient principalement présent dans la partie mobile, une partie des fonction</w:t>
+      <w:r>
+        <w:t xml:space="preserve">Les risques techniques étaient principalement </w:t>
+      </w:r>
+      <w:proofErr w:type="gramStart"/>
+      <w:r>
+        <w:t>présent</w:t>
+      </w:r>
+      <w:proofErr w:type="gramEnd"/>
+      <w:r>
+        <w:t xml:space="preserve"> dans la partie mobile, une partie des fonction</w:t>
       </w:r>
       <w:r>
         <w:t>s</w:t>
@@ -4704,7 +4867,15 @@
         <w:t>pas</w:t>
       </w:r>
       <w:r>
-        <w:t xml:space="preserve"> connecté à un réseau, quel qui soit. </w:t>
+        <w:t xml:space="preserve"> </w:t>
+      </w:r>
+      <w:proofErr w:type="gramStart"/>
+      <w:r>
+        <w:t>connecté</w:t>
+      </w:r>
+      <w:proofErr w:type="gramEnd"/>
+      <w:r>
+        <w:t xml:space="preserve"> à un réseau, quel qui soit. </w:t>
       </w:r>
     </w:p>
     <w:p/>
@@ -4743,7 +4914,6 @@
         <w:t xml:space="preserve">Pour finir, j’ai continué d’implémenter cette dernière fonction puisque le temps devenait de plus en plus court. </w:t>
       </w:r>
     </w:p>
-    <w:bookmarkEnd w:id="13"/>
     <w:p>
       <w:pPr>
         <w:pStyle w:val="Retraitnormal1"/>
@@ -4798,7 +4968,7 @@
           <w:iCs/>
         </w:rPr>
       </w:pPr>
-      <w:bookmarkStart w:id="14" w:name="_Toc515385352"/>
+      <w:bookmarkStart w:id="13" w:name="_Toc515385352"/>
       <w:r>
         <w:rPr>
           <w:iCs/>
@@ -4806,7 +4976,7 @@
         <w:lastRenderedPageBreak/>
         <w:t>Planification</w:t>
       </w:r>
-      <w:bookmarkEnd w:id="14"/>
+      <w:bookmarkEnd w:id="13"/>
     </w:p>
     <w:p/>
     <w:p>
@@ -4912,7 +5082,13 @@
     <w:p/>
     <w:p>
       <w:r>
-        <w:t xml:space="preserve">La documentation du projet est tenu à jour hebdomadairement tandis que le journal de travail lui est tenu à jour </w:t>
+        <w:t xml:space="preserve">La documentation du projet est </w:t>
+      </w:r>
+      <w:r>
+        <w:t>tenue</w:t>
+      </w:r>
+      <w:r>
+        <w:t xml:space="preserve"> à jour hebdomadairement tandis que le journal de travail lui est tenu à jour </w:t>
       </w:r>
       <w:proofErr w:type="spellStart"/>
       <w:r>
@@ -4974,9 +5150,9 @@
           <w:iCs/>
         </w:rPr>
       </w:pPr>
-      <w:bookmarkStart w:id="15" w:name="_Toc25553314"/>
-      <w:bookmarkStart w:id="16" w:name="_Toc71691019"/>
-      <w:bookmarkStart w:id="17" w:name="_Toc515385353"/>
+      <w:bookmarkStart w:id="14" w:name="_Toc25553314"/>
+      <w:bookmarkStart w:id="15" w:name="_Toc71691019"/>
+      <w:bookmarkStart w:id="16" w:name="_Toc515385353"/>
       <w:r>
         <w:rPr>
           <w:iCs/>
@@ -4984,9 +5160,9 @@
         <w:lastRenderedPageBreak/>
         <w:t>Dossier de conception</w:t>
       </w:r>
+      <w:bookmarkEnd w:id="14"/>
       <w:bookmarkEnd w:id="15"/>
       <w:bookmarkEnd w:id="16"/>
-      <w:bookmarkEnd w:id="17"/>
     </w:p>
     <w:p>
       <w:pPr>
@@ -5063,7 +5239,21 @@
           <w:rFonts w:ascii="Arial" w:hAnsi="Arial" w:cs="Arial"/>
           <w:sz w:val="24"/>
         </w:rPr>
-        <w:t>, c’est une version amélioré du cmd qui est de base sur les machines Windows.</w:t>
+        <w:t xml:space="preserve">, c’est </w:t>
+      </w:r>
+      <w:r>
+        <w:rPr>
+          <w:rFonts w:ascii="Arial" w:hAnsi="Arial" w:cs="Arial"/>
+          <w:sz w:val="24"/>
+        </w:rPr>
+        <w:t>une version améliorée</w:t>
+      </w:r>
+      <w:r>
+        <w:rPr>
+          <w:rFonts w:ascii="Arial" w:hAnsi="Arial" w:cs="Arial"/>
+          <w:sz w:val="24"/>
+        </w:rPr>
+        <w:t xml:space="preserve"> du cmd qui est de base sur les machines Windows.</w:t>
       </w:r>
     </w:p>
     <w:p>
@@ -5271,7 +5461,21 @@
           <w:rFonts w:ascii="Arial" w:hAnsi="Arial" w:cs="Arial"/>
           <w:sz w:val="24"/>
         </w:rPr>
-        <w:t>, un serveur local pour pouvoir utiliser les fichier au format PHP.</w:t>
+        <w:t xml:space="preserve">, un serveur local pour pouvoir utiliser </w:t>
+      </w:r>
+      <w:r>
+        <w:rPr>
+          <w:rFonts w:ascii="Arial" w:hAnsi="Arial" w:cs="Arial"/>
+          <w:sz w:val="24"/>
+        </w:rPr>
+        <w:t>les fichiers</w:t>
+      </w:r>
+      <w:r>
+        <w:rPr>
+          <w:rFonts w:ascii="Arial" w:hAnsi="Arial" w:cs="Arial"/>
+          <w:sz w:val="24"/>
+        </w:rPr>
+        <w:t xml:space="preserve"> au format PHP.</w:t>
       </w:r>
     </w:p>
     <w:p>
@@ -5508,12 +5712,12 @@
       <w:pPr>
         <w:pStyle w:val="Titre3"/>
       </w:pPr>
-      <w:bookmarkStart w:id="18" w:name="_Toc515385354"/>
+      <w:bookmarkStart w:id="17" w:name="_Toc515385354"/>
       <w:r>
         <w:lastRenderedPageBreak/>
         <w:t>Maquettes</w:t>
       </w:r>
-      <w:bookmarkEnd w:id="18"/>
+      <w:bookmarkEnd w:id="17"/>
     </w:p>
     <w:p>
       <w:pPr>
@@ -6663,12 +6867,12 @@
       <w:pPr>
         <w:pStyle w:val="Titre3"/>
       </w:pPr>
-      <w:bookmarkStart w:id="19" w:name="_Toc515385355"/>
+      <w:bookmarkStart w:id="18" w:name="_Toc515385355"/>
       <w:r>
         <w:lastRenderedPageBreak/>
         <w:t>Use cases / Scénarios</w:t>
       </w:r>
-      <w:bookmarkEnd w:id="19"/>
+      <w:bookmarkEnd w:id="18"/>
     </w:p>
     <w:p>
       <w:pPr>
@@ -8955,11 +9159,11 @@
       <w:pPr>
         <w:pStyle w:val="Titre3"/>
       </w:pPr>
-      <w:bookmarkStart w:id="20" w:name="_Toc515385356"/>
+      <w:bookmarkStart w:id="19" w:name="_Toc515385356"/>
       <w:r>
         <w:t>MLD</w:t>
       </w:r>
-      <w:bookmarkEnd w:id="20"/>
+      <w:bookmarkEnd w:id="19"/>
     </w:p>
     <w:p/>
     <w:p>
@@ -9127,7 +9331,13 @@
         </w:numPr>
       </w:pPr>
       <w:r>
-        <w:t>Il y aura aussi un champs pour savoir qui a fourni le vin en question</w:t>
+        <w:t xml:space="preserve">Il y aura aussi </w:t>
+      </w:r>
+      <w:r>
+        <w:t>un champ</w:t>
+      </w:r>
+      <w:r>
+        <w:t xml:space="preserve"> pour savoir qui a fourni le vin en question</w:t>
       </w:r>
     </w:p>
     <w:p/>
@@ -9200,7 +9410,13 @@
         </w:numPr>
       </w:pPr>
       <w:r>
-        <w:t>Il y aura un champs pour savoir la quantité encore présente en cave</w:t>
+        <w:t xml:space="preserve">Il y aura </w:t>
+      </w:r>
+      <w:r>
+        <w:t>un champ</w:t>
+      </w:r>
+      <w:r>
+        <w:t xml:space="preserve"> pour savoir la quantité encore présente en cave</w:t>
       </w:r>
     </w:p>
     <w:p>
@@ -9311,11 +9527,36 @@
       <w:pPr>
         <w:pStyle w:val="Titre3"/>
       </w:pPr>
+      <w:bookmarkStart w:id="20" w:name="_Toc515385357"/>
       <w:bookmarkStart w:id="21" w:name="_Toc71703259"/>
-      <w:bookmarkStart w:id="22" w:name="_Toc515385357"/>
       <w:r>
         <w:t>(Particularité 1)</w:t>
       </w:r>
+      <w:bookmarkEnd w:id="20"/>
+    </w:p>
+    <w:p>
+      <w:r>
+        <w:rPr>
+          <w:highlight w:val="yellow"/>
+        </w:rPr>
+        <w:t>Eché</w:t>
+      </w:r>
+      <w:r>
+        <w:rPr>
+          <w:highlight w:val="yellow"/>
+        </w:rPr>
+        <w:t>ance 3</w:t>
+      </w:r>
+    </w:p>
+    <w:p/>
+    <w:p>
+      <w:pPr>
+        <w:pStyle w:val="Titre3"/>
+      </w:pPr>
+      <w:bookmarkStart w:id="22" w:name="_Toc515385358"/>
+      <w:r>
+        <w:t>(Particularité 2)</w:t>
+      </w:r>
       <w:bookmarkEnd w:id="22"/>
     </w:p>
     <w:p>
@@ -9329,34 +9570,12 @@
         <w:rPr>
           <w:highlight w:val="yellow"/>
         </w:rPr>
-        <w:t>ance 3</w:t>
-      </w:r>
-    </w:p>
-    <w:p/>
-    <w:p>
-      <w:pPr>
-        <w:pStyle w:val="Titre3"/>
-      </w:pPr>
-      <w:bookmarkStart w:id="23" w:name="_Toc515385358"/>
-      <w:r>
-        <w:t>(Particularité 2)</w:t>
-      </w:r>
-      <w:bookmarkEnd w:id="23"/>
-    </w:p>
-    <w:p>
-      <w:r>
-        <w:rPr>
-          <w:highlight w:val="yellow"/>
-        </w:rPr>
-        <w:t>Eché</w:t>
-      </w:r>
-      <w:r>
-        <w:rPr>
-          <w:highlight w:val="yellow"/>
-        </w:rPr>
         <w:t>ance 4</w:t>
       </w:r>
     </w:p>
+    <w:p/>
+    <w:p/>
+    <w:p/>
     <w:p/>
     <w:p>
       <w:pPr>
@@ -9365,43 +9584,50 @@
           <w:tab w:val="num" w:pos="360"/>
         </w:tabs>
       </w:pPr>
-      <w:bookmarkStart w:id="24" w:name="_Toc515385359"/>
-      <w:r>
+      <w:bookmarkStart w:id="23" w:name="_Toc515385359"/>
+      <w:r>
+        <w:lastRenderedPageBreak/>
         <w:t>R</w:t>
       </w:r>
       <w:bookmarkEnd w:id="21"/>
       <w:r>
         <w:t>éalisation</w:t>
       </w:r>
+      <w:bookmarkEnd w:id="23"/>
+    </w:p>
+    <w:p>
+      <w:pPr>
+        <w:pStyle w:val="Titre2"/>
+      </w:pPr>
+      <w:bookmarkStart w:id="24" w:name="_Toc515385360"/>
+      <w:r>
+        <w:t>Application mobile</w:t>
+      </w:r>
       <w:bookmarkEnd w:id="24"/>
     </w:p>
-    <w:p>
-      <w:pPr>
-        <w:pStyle w:val="Titre2"/>
-      </w:pPr>
-      <w:bookmarkStart w:id="25" w:name="_Toc515385360"/>
-      <w:r>
-        <w:t>Application mobile</w:t>
+    <w:p/>
+    <w:p>
+      <w:r>
+        <w:t>Ci-dessous vous trouverez les pages principales permettant de faire des actions vers la base de données sur le serveur.</w:t>
+      </w:r>
+    </w:p>
+    <w:p/>
+    <w:p>
+      <w:pPr>
+        <w:pStyle w:val="Titre3"/>
+      </w:pPr>
+      <w:bookmarkStart w:id="25" w:name="_Toc515385361"/>
+      <w:r>
+        <w:t>Entrée / sortie de bouteille</w:t>
       </w:r>
       <w:bookmarkEnd w:id="25"/>
     </w:p>
     <w:p/>
-    <w:p>
-      <w:r>
-        <w:t>Ci-dessous vous trouverez les pages principales permettant de faire des actions vers la base de données sur le serveur.</w:t>
-      </w:r>
-    </w:p>
-    <w:p/>
-    <w:p>
-      <w:pPr>
-        <w:pStyle w:val="Titre3"/>
-      </w:pPr>
-      <w:bookmarkStart w:id="26" w:name="_Toc515385361"/>
-      <w:r>
-        <w:t>Entrée / sortie de bouteille</w:t>
-      </w:r>
-      <w:bookmarkEnd w:id="26"/>
-    </w:p>
+    <w:p/>
+    <w:p/>
+    <w:p/>
+    <w:p/>
+    <w:p/>
     <w:p/>
     <w:p>
       <w:r>
@@ -9410,18 +9636,18 @@
           <w:lang w:val="fr-CH" w:eastAsia="fr-CH"/>
         </w:rPr>
         <w:drawing>
-          <wp:anchor distT="0" distB="0" distL="114300" distR="114300" simplePos="0" relativeHeight="251667456" behindDoc="0" locked="0" layoutInCell="1" allowOverlap="1" wp14:anchorId="6250CD65" wp14:editId="6713D701">
+          <wp:anchor distT="0" distB="0" distL="114300" distR="114300" simplePos="0" relativeHeight="251674624" behindDoc="0" locked="0" layoutInCell="1" allowOverlap="1" wp14:anchorId="39C46F05" wp14:editId="79AAED50">
             <wp:simplePos x="0" y="0"/>
-            <wp:positionH relativeFrom="column">
-              <wp:posOffset>22860</wp:posOffset>
+            <wp:positionH relativeFrom="margin">
+              <wp:align>left</wp:align>
             </wp:positionH>
             <wp:positionV relativeFrom="paragraph">
-              <wp:posOffset>88900</wp:posOffset>
+              <wp:posOffset>11430</wp:posOffset>
             </wp:positionV>
-            <wp:extent cx="2428787" cy="4320000"/>
-            <wp:effectExtent l="0" t="0" r="0" b="0"/>
+            <wp:extent cx="2428727" cy="4320000"/>
+            <wp:effectExtent l="0" t="0" r="0" b="4445"/>
             <wp:wrapSquare wrapText="bothSides"/>
-            <wp:docPr id="10" name="Image 10"/>
+            <wp:docPr id="17" name="Image 17"/>
             <wp:cNvGraphicFramePr>
               <a:graphicFrameLocks xmlns:a="http://schemas.openxmlformats.org/drawingml/2006/main" noChangeAspect="1"/>
             </wp:cNvGraphicFramePr>
@@ -9429,7 +9655,7 @@
               <a:graphicData uri="http://schemas.openxmlformats.org/drawingml/2006/picture">
                 <pic:pic xmlns:pic="http://schemas.openxmlformats.org/drawingml/2006/picture">
                   <pic:nvPicPr>
-                    <pic:cNvPr id="10" name="IMG_4351.PNG"/>
+                    <pic:cNvPr id="17" name="IMG_4351.PNG"/>
                     <pic:cNvPicPr/>
                   </pic:nvPicPr>
                   <pic:blipFill>
@@ -9447,7 +9673,7 @@
                   <pic:spPr>
                     <a:xfrm>
                       <a:off x="0" y="0"/>
-                      <a:ext cx="2428787" cy="4320000"/>
+                      <a:ext cx="2428727" cy="4320000"/>
                     </a:xfrm>
                     <a:prstGeom prst="rect">
                       <a:avLst/>
@@ -9466,21 +9692,35 @@
         </w:drawing>
       </w:r>
     </w:p>
-    <w:p/>
-    <w:p/>
-    <w:p/>
-    <w:p/>
-    <w:p/>
-    <w:p/>
-    <w:p/>
-    <w:p/>
-    <w:p>
-      <w:r>
-        <w:t xml:space="preserve">Dès que l’on ouvre l’application la première page qui s’affiche c’est celle-ci. Sur la page d’accueil nous trouverons trois boutons qui permettront de faire des actions. Le premier bouton « scanner le QR Code » permet de scanner un QR Code pour que les données soient renvoyées et affichées dans l’application.  </w:t>
-      </w:r>
-    </w:p>
-    <w:p/>
-    <w:p/>
+    <w:p>
+      <w:r>
+        <w:t xml:space="preserve">Dès que l’on ouvre l’application la première page qui s’affiche c’est celle-ci. Sur la page d’accueil nous trouverons </w:t>
+      </w:r>
+      <w:r>
+        <w:t>quatre</w:t>
+      </w:r>
+      <w:r>
+        <w:t xml:space="preserve"> boutons qui permettront de faire des actions. Le premier bouton « scanner le QR Code » permet de scanner un QR Code pour que les données soient renvoyées et affichées dans l’application.</w:t>
+      </w:r>
+    </w:p>
+    <w:p/>
+    <w:p>
+      <w:r>
+        <w:t xml:space="preserve">Les boutons « entrée » et « sortie » permettront au caviste de faire des mouvements, c’est-à-dire, à chaque fois qu’il sort une bouteille de sa cave ou qu’il en rajoute, suivant l’action il appuie sur le bouton prévu. </w:t>
+      </w:r>
+      <w:r>
+        <w:t xml:space="preserve">  </w:t>
+      </w:r>
+    </w:p>
+    <w:p/>
+    <w:p>
+      <w:r>
+        <w:t xml:space="preserve">Le bouton « synchroniser » permettra </w:t>
+      </w:r>
+      <w:r>
+        <w:t>à l’utilisateur d’envoyer les mouvements qu’il aura fait avec l’application à la base de données sur le serveur. L’application doit fonctionner en mode hors connexion c’est le moyen que nous avons trouvé pour que les valeurs correspondent.</w:t>
+      </w:r>
+    </w:p>
     <w:p/>
     <w:p/>
     <w:p/>
@@ -9500,7 +9740,6 @@
           <w:noProof/>
           <w:lang w:val="fr-CH" w:eastAsia="fr-CH"/>
         </w:rPr>
-        <w:lastRenderedPageBreak/>
         <w:drawing>
           <wp:anchor distT="0" distB="0" distL="114300" distR="114300" simplePos="0" relativeHeight="251668480" behindDoc="0" locked="0" layoutInCell="1" allowOverlap="1" wp14:anchorId="1B4C3FD2" wp14:editId="38DB09C1">
             <wp:simplePos x="0" y="0"/>
@@ -9591,6 +9830,7 @@
           <w:noProof/>
           <w:lang w:val="fr-CH" w:eastAsia="fr-CH"/>
         </w:rPr>
+        <w:lastRenderedPageBreak/>
         <w:drawing>
           <wp:anchor distT="0" distB="0" distL="114300" distR="114300" simplePos="0" relativeHeight="251669504" behindDoc="0" locked="0" layoutInCell="1" allowOverlap="1" wp14:anchorId="4E6DE19D" wp14:editId="4FA898EF">
             <wp:simplePos x="0" y="0"/>
@@ -9693,7 +9933,6 @@
           <w:noProof/>
           <w:lang w:val="fr-CH" w:eastAsia="fr-CH"/>
         </w:rPr>
-        <w:lastRenderedPageBreak/>
         <w:drawing>
           <wp:anchor distT="0" distB="0" distL="114300" distR="114300" simplePos="0" relativeHeight="251670528" behindDoc="0" locked="0" layoutInCell="1" allowOverlap="1" wp14:anchorId="5BCEA4DC" wp14:editId="2D5FC190">
             <wp:simplePos x="0" y="0"/>
@@ -9800,41 +10039,25 @@
     <w:p/>
     <w:p/>
     <w:p/>
-    <w:p/>
-    <w:p/>
-    <w:p/>
-    <w:p/>
-    <w:p/>
-    <w:p/>
-    <w:p/>
-    <w:p/>
-    <w:p/>
-    <w:p/>
-    <w:p/>
-    <w:p/>
-    <w:p/>
-    <w:p/>
-    <w:p/>
-    <w:p/>
-    <w:p/>
-    <w:p/>
-    <w:p/>
-    <w:p/>
-    <w:p/>
     <w:p>
       <w:pPr>
         <w:pStyle w:val="Titre3"/>
       </w:pPr>
-      <w:bookmarkStart w:id="27" w:name="_Toc515385362"/>
+      <w:bookmarkStart w:id="26" w:name="_Toc515385362"/>
       <w:r>
         <w:lastRenderedPageBreak/>
         <w:t>Gérer le stock</w:t>
       </w:r>
-      <w:bookmarkEnd w:id="27"/>
+      <w:bookmarkEnd w:id="26"/>
       <w:r>
         <w:t xml:space="preserve"> </w:t>
       </w:r>
     </w:p>
+    <w:p/>
+    <w:p/>
+    <w:p/>
+    <w:p/>
+    <w:p/>
     <w:p/>
     <w:p/>
     <w:p>
@@ -9844,18 +10067,18 @@
           <w:lang w:val="fr-CH" w:eastAsia="fr-CH"/>
         </w:rPr>
         <w:drawing>
-          <wp:anchor distT="0" distB="0" distL="114300" distR="114300" simplePos="0" relativeHeight="251671552" behindDoc="0" locked="0" layoutInCell="1" allowOverlap="1" wp14:anchorId="507DEB1B" wp14:editId="6BC07D55">
+          <wp:anchor distT="0" distB="0" distL="114300" distR="114300" simplePos="0" relativeHeight="251675648" behindDoc="0" locked="0" layoutInCell="1" allowOverlap="1" wp14:anchorId="72B1408B" wp14:editId="6190FDEC">
             <wp:simplePos x="0" y="0"/>
-            <wp:positionH relativeFrom="column">
-              <wp:posOffset>1598018</wp:posOffset>
+            <wp:positionH relativeFrom="margin">
+              <wp:align>left</wp:align>
             </wp:positionH>
             <wp:positionV relativeFrom="paragraph">
-              <wp:posOffset>116991</wp:posOffset>
+              <wp:posOffset>11430</wp:posOffset>
             </wp:positionV>
-            <wp:extent cx="2428786" cy="4320000"/>
-            <wp:effectExtent l="0" t="0" r="0" b="0"/>
+            <wp:extent cx="2428727" cy="4320000"/>
+            <wp:effectExtent l="0" t="0" r="0" b="4445"/>
             <wp:wrapSquare wrapText="bothSides"/>
-            <wp:docPr id="14" name="Image 14"/>
+            <wp:docPr id="18" name="Image 18"/>
             <wp:cNvGraphicFramePr>
               <a:graphicFrameLocks xmlns:a="http://schemas.openxmlformats.org/drawingml/2006/main" noChangeAspect="1"/>
             </wp:cNvGraphicFramePr>
@@ -9863,7 +10086,7 @@
               <a:graphicData uri="http://schemas.openxmlformats.org/drawingml/2006/picture">
                 <pic:pic xmlns:pic="http://schemas.openxmlformats.org/drawingml/2006/picture">
                   <pic:nvPicPr>
-                    <pic:cNvPr id="14" name="IMG_4355.PNG"/>
+                    <pic:cNvPr id="18" name="IMG_4355.PNG"/>
                     <pic:cNvPicPr/>
                   </pic:nvPicPr>
                   <pic:blipFill>
@@ -9881,7 +10104,7 @@
                   <pic:spPr>
                     <a:xfrm>
                       <a:off x="0" y="0"/>
-                      <a:ext cx="2428786" cy="4320000"/>
+                      <a:ext cx="2428727" cy="4320000"/>
                     </a:xfrm>
                     <a:prstGeom prst="rect">
                       <a:avLst/>
@@ -9908,33 +10131,31 @@
     <w:p/>
     <w:p/>
     <w:p/>
-    <w:p/>
-    <w:p/>
-    <w:p/>
-    <w:p/>
-    <w:p/>
-    <w:p/>
-    <w:p/>
-    <w:p/>
-    <w:p/>
-    <w:p/>
-    <w:p/>
-    <w:p/>
-    <w:p/>
-    <w:p/>
-    <w:p/>
-    <w:p/>
-    <w:p/>
-    <w:p/>
-    <w:p/>
-    <w:p>
-      <w:r>
-        <w:t xml:space="preserve">Cette page, se trouvant dans le deuxième onglet de l’application, sert à vérifier le stock dans la base de données avec le stock réel en cave. </w:t>
+    <w:p>
+      <w:r>
+        <w:t xml:space="preserve">Cette page </w:t>
+      </w:r>
+      <w:r>
+        <w:t xml:space="preserve">sert à vérifier le stock dans la base de données avec le stock réel en cave. </w:t>
       </w:r>
       <w:r>
         <w:t xml:space="preserve">Le caviste scan le QR Code d’un vin et les informations de celui-ci s’affiche. </w:t>
       </w:r>
     </w:p>
+    <w:p/>
+    <w:p/>
+    <w:p/>
+    <w:p/>
+    <w:p/>
+    <w:p/>
+    <w:p/>
+    <w:p/>
+    <w:p/>
+    <w:p/>
+    <w:p/>
+    <w:p/>
+    <w:p/>
+    <w:p/>
     <w:p/>
     <w:p/>
     <w:p/>
@@ -10141,53 +10362,25 @@
     <w:p/>
     <w:p/>
     <w:p/>
-    <w:p/>
     <w:p>
       <w:r>
         <w:lastRenderedPageBreak/>
-        <w:t>Pour la synchronisation des données, nous avons décidé</w:t>
-      </w:r>
-      <w:r>
-        <w:t>, avec M. Carrel,</w:t>
-      </w:r>
-      <w:r>
-        <w:t xml:space="preserve"> de créer une nouvelle page qui contiendra un bouton pour lancer la synchronisation. Elle enverra des requêtes au serveur pour faire la synchronisation,</w:t>
-      </w:r>
-      <w:r>
-        <w:t xml:space="preserve"> une fois la synchronisation faite,</w:t>
-      </w:r>
-      <w:r>
-        <w:t xml:space="preserve"> l’application détruira sa base de données pour la reconstruire avec celle du serveur pour </w:t>
-      </w:r>
-      <w:r>
-        <w:t>que tout soit à jour des deux côté</w:t>
-      </w:r>
-      <w:r>
-        <w:t>s</w:t>
-      </w:r>
-      <w:r>
-        <w:t>.</w:t>
-      </w:r>
-      <w:r>
-        <w:t xml:space="preserve"> </w:t>
-      </w:r>
-    </w:p>
-    <w:p/>
-    <w:p>
-      <w:r>
-        <w:t xml:space="preserve">C’est une manière un peu brutale de faire mais elle reste simple </w:t>
-      </w:r>
-      <w:r>
-        <w:t>à</w:t>
-      </w:r>
-      <w:r>
-        <w:t xml:space="preserve"> </w:t>
-      </w:r>
-      <w:r>
-        <w:t>implémenter</w:t>
-      </w:r>
-      <w:r>
-        <w:t xml:space="preserve">. Cette solution peut être amélioré par la suite.  </w:t>
+        <w:t>Puisque l’application doit pouvoir fonctionner en mode hors connexion, nous avons décidé avec M. Carrel, de sauvegarder les données en local sur le téléphone, on sauvegardera tous les mouvements qui seront faits par l’</w:t>
+      </w:r>
+      <w:r>
+        <w:t xml:space="preserve">utilisateur, lorsque l’on clique sur le bouton il enregistrera aussi le stock présent dans la base de données. </w:t>
+      </w:r>
+    </w:p>
+    <w:p/>
+    <w:p>
+      <w:r>
+        <w:t xml:space="preserve">Une fois que l’utilisateur aura fini toutes les actions qu’il a à faire, il appuiera sur le bouton « synchroniser » ce qui lui permettra d’envoyer ses requêtes à la base de données et d’enregistrer le nouveau stock en mémoire. </w:t>
+      </w:r>
+    </w:p>
+    <w:p/>
+    <w:p>
+      <w:r>
+        <w:t>Cette solution pourra dans le futur être améliorée.</w:t>
       </w:r>
     </w:p>
     <w:p>
@@ -10198,21 +10391,21 @@
           <w:iCs/>
         </w:rPr>
       </w:pPr>
-      <w:bookmarkStart w:id="28" w:name="_Toc25553317"/>
-      <w:bookmarkStart w:id="29" w:name="_Toc71691022"/>
-      <w:bookmarkStart w:id="30" w:name="_Toc515385363"/>
+      <w:bookmarkStart w:id="27" w:name="_Toc25553317"/>
+      <w:bookmarkStart w:id="28" w:name="_Toc71691022"/>
+      <w:bookmarkStart w:id="29" w:name="_Toc515385363"/>
       <w:r>
         <w:rPr>
           <w:iCs/>
         </w:rPr>
         <w:t>Dossier de réalisation</w:t>
       </w:r>
-      <w:bookmarkStart w:id="31" w:name="_Toc25553318"/>
+      <w:bookmarkStart w:id="30" w:name="_Toc25553318"/>
+      <w:bookmarkEnd w:id="27"/>
       <w:bookmarkEnd w:id="28"/>
       <w:bookmarkEnd w:id="29"/>
-      <w:bookmarkEnd w:id="30"/>
-    </w:p>
-    <w:bookmarkEnd w:id="31"/>
+    </w:p>
+    <w:bookmarkEnd w:id="30"/>
     <w:p>
       <w:pPr>
         <w:ind w:firstLine="360"/>
@@ -10263,12 +10456,21 @@
           <w:iCs/>
         </w:rPr>
       </w:pPr>
+      <w:proofErr w:type="gramStart"/>
       <w:r>
         <w:rPr>
           <w:i/>
           <w:iCs/>
         </w:rPr>
-        <w:t>les répertoires où le logiciel est installé</w:t>
+        <w:t>les</w:t>
+      </w:r>
+      <w:proofErr w:type="gramEnd"/>
+      <w:r>
+        <w:rPr>
+          <w:i/>
+          <w:iCs/>
+        </w:rPr>
+        <w:t xml:space="preserve"> répertoires où le logiciel est installé</w:t>
       </w:r>
     </w:p>
     <w:p>
@@ -10287,12 +10489,21 @@
           <w:iCs/>
         </w:rPr>
       </w:pPr>
+      <w:proofErr w:type="gramStart"/>
       <w:r>
         <w:rPr>
           <w:i/>
           <w:iCs/>
         </w:rPr>
-        <w:t>la liste de tous les fichiers et une rapide description de leur contenu (des noms qui parlent !)</w:t>
+        <w:t>la</w:t>
+      </w:r>
+      <w:proofErr w:type="gramEnd"/>
+      <w:r>
+        <w:rPr>
+          <w:i/>
+          <w:iCs/>
+        </w:rPr>
+        <w:t xml:space="preserve"> liste de tous les fichiers et une rapide description de leur contenu (des noms qui parlent !)</w:t>
       </w:r>
     </w:p>
     <w:p>
@@ -10311,12 +10522,21 @@
           <w:iCs/>
         </w:rPr>
       </w:pPr>
+      <w:proofErr w:type="gramStart"/>
       <w:r>
         <w:rPr>
           <w:i/>
           <w:iCs/>
         </w:rPr>
-        <w:t>les versions des systèmes d'exploitation et des outils logiciels</w:t>
+        <w:t>les</w:t>
+      </w:r>
+      <w:proofErr w:type="gramEnd"/>
+      <w:r>
+        <w:rPr>
+          <w:i/>
+          <w:iCs/>
+        </w:rPr>
+        <w:t xml:space="preserve"> versions des systèmes d'exploitation et des outils logiciels</w:t>
       </w:r>
     </w:p>
     <w:p>
@@ -10335,12 +10555,21 @@
           <w:iCs/>
         </w:rPr>
       </w:pPr>
+      <w:proofErr w:type="gramStart"/>
       <w:r>
         <w:rPr>
           <w:i/>
           <w:iCs/>
         </w:rPr>
-        <w:t>la description exacte du matériel</w:t>
+        <w:t>la</w:t>
+      </w:r>
+      <w:proofErr w:type="gramEnd"/>
+      <w:r>
+        <w:rPr>
+          <w:i/>
+          <w:iCs/>
+        </w:rPr>
+        <w:t xml:space="preserve"> description exacte du matériel</w:t>
       </w:r>
     </w:p>
     <w:p>
@@ -10359,12 +10588,21 @@
           <w:iCs/>
         </w:rPr>
       </w:pPr>
+      <w:proofErr w:type="gramStart"/>
       <w:r>
         <w:rPr>
           <w:i/>
           <w:iCs/>
         </w:rPr>
-        <w:t>le numé</w:t>
+        <w:t>le</w:t>
+      </w:r>
+      <w:proofErr w:type="gramEnd"/>
+      <w:r>
+        <w:rPr>
+          <w:i/>
+          <w:iCs/>
+        </w:rPr>
+        <w:t xml:space="preserve"> numé</w:t>
       </w:r>
       <w:r>
         <w:rPr>
@@ -10398,12 +10636,21 @@
           <w:u w:val="single"/>
         </w:rPr>
       </w:pPr>
+      <w:proofErr w:type="gramStart"/>
       <w:r>
         <w:rPr>
           <w:i/>
           <w:iCs/>
         </w:rPr>
-        <w:t>programmation et scripts: librairies externes, dictionnaire des données, reconstruction du logiciel</w:t>
+        <w:t>programmation</w:t>
+      </w:r>
+      <w:proofErr w:type="gramEnd"/>
+      <w:r>
+        <w:rPr>
+          <w:i/>
+          <w:iCs/>
+        </w:rPr>
+        <w:t xml:space="preserve"> et scripts: librairies externes, dictionnaire des données, reconstruction du logiciel</w:t>
       </w:r>
       <w:r>
         <w:rPr>
@@ -10549,24 +10796,24 @@
           <w:iCs/>
         </w:rPr>
       </w:pPr>
-      <w:bookmarkStart w:id="32" w:name="_Toc25553321"/>
-      <w:bookmarkStart w:id="33" w:name="_Toc71691025"/>
-      <w:bookmarkStart w:id="34" w:name="_Toc515385364"/>
+      <w:bookmarkStart w:id="31" w:name="_Toc25553321"/>
+      <w:bookmarkStart w:id="32" w:name="_Toc71691025"/>
+      <w:bookmarkStart w:id="33" w:name="_Toc515385364"/>
       <w:r>
         <w:rPr>
           <w:iCs/>
         </w:rPr>
         <w:t>Description des test</w:t>
       </w:r>
+      <w:bookmarkEnd w:id="31"/>
+      <w:r>
+        <w:rPr>
+          <w:iCs/>
+        </w:rPr>
+        <w:t>s effectués</w:t>
+      </w:r>
       <w:bookmarkEnd w:id="32"/>
-      <w:r>
-        <w:rPr>
-          <w:iCs/>
-        </w:rPr>
-        <w:t>s effectués</w:t>
-      </w:r>
       <w:bookmarkEnd w:id="33"/>
-      <w:bookmarkEnd w:id="34"/>
     </w:p>
     <w:p>
       <w:pPr>
@@ -10589,8 +10836,16 @@
         <w:rPr>
           <w:i/>
         </w:rPr>
-        <w:t>Pour chaque partie testée de votre projet, il faut décrire:</w:t>
-      </w:r>
+        <w:t xml:space="preserve">Pour chaque partie testée de votre projet, il faut </w:t>
+      </w:r>
+      <w:proofErr w:type="gramStart"/>
+      <w:r>
+        <w:rPr>
+          <w:i/>
+        </w:rPr>
+        <w:t>décrire:</w:t>
+      </w:r>
+      <w:proofErr w:type="gramEnd"/>
     </w:p>
     <w:p>
       <w:pPr>
@@ -10612,11 +10867,19 @@
           <w:i/>
         </w:rPr>
       </w:pPr>
-      <w:r>
-        <w:rPr>
-          <w:i/>
-        </w:rPr>
-        <w:t>les conditions exactes de chaque test</w:t>
+      <w:proofErr w:type="gramStart"/>
+      <w:r>
+        <w:rPr>
+          <w:i/>
+        </w:rPr>
+        <w:t>les</w:t>
+      </w:r>
+      <w:proofErr w:type="gramEnd"/>
+      <w:r>
+        <w:rPr>
+          <w:i/>
+        </w:rPr>
+        <w:t xml:space="preserve"> conditions exactes de chaque test</w:t>
       </w:r>
     </w:p>
     <w:p>
@@ -10629,11 +10892,19 @@
           <w:i/>
         </w:rPr>
       </w:pPr>
-      <w:r>
-        <w:rPr>
-          <w:i/>
-        </w:rPr>
-        <w:t>les preuves de test (papier ou fichier)</w:t>
+      <w:proofErr w:type="gramStart"/>
+      <w:r>
+        <w:rPr>
+          <w:i/>
+        </w:rPr>
+        <w:t>les</w:t>
+      </w:r>
+      <w:proofErr w:type="gramEnd"/>
+      <w:r>
+        <w:rPr>
+          <w:i/>
+        </w:rPr>
+        <w:t xml:space="preserve"> preuves de test (papier ou fichier)</w:t>
       </w:r>
     </w:p>
     <w:p>
@@ -10646,11 +10917,19 @@
           <w:i/>
         </w:rPr>
       </w:pPr>
-      <w:r>
-        <w:rPr>
-          <w:i/>
-        </w:rPr>
-        <w:t xml:space="preserve">tests sans preuve: fournir au moins une description </w:t>
+      <w:proofErr w:type="gramStart"/>
+      <w:r>
+        <w:rPr>
+          <w:i/>
+        </w:rPr>
+        <w:t>tests</w:t>
+      </w:r>
+      <w:proofErr w:type="gramEnd"/>
+      <w:r>
+        <w:rPr>
+          <w:i/>
+        </w:rPr>
+        <w:t xml:space="preserve"> sans preuve: fournir au moins une description </w:t>
       </w:r>
     </w:p>
     <w:p>
@@ -11403,6 +11682,7 @@
                 <w:i/>
                 <w:highlight w:val="yellow"/>
               </w:rPr>
+              <w:lastRenderedPageBreak/>
               <w:t>2.1 Démarrage simulation</w:t>
             </w:r>
           </w:p>
@@ -11539,7 +11819,6 @@
                 <w:i/>
                 <w:highlight w:val="yellow"/>
               </w:rPr>
-              <w:lastRenderedPageBreak/>
               <w:t>2.2 Publier les résultats</w:t>
             </w:r>
           </w:p>
@@ -11660,8 +11939,8 @@
       </w:tr>
     </w:tbl>
     <w:p>
-      <w:bookmarkStart w:id="35" w:name="_Toc25553322"/>
-      <w:bookmarkStart w:id="36" w:name="_Toc71691026"/>
+      <w:bookmarkStart w:id="34" w:name="_Toc25553322"/>
+      <w:bookmarkStart w:id="35" w:name="_Toc71691026"/>
       <w:r>
         <w:rPr>
           <w:highlight w:val="yellow"/>
@@ -11698,26 +11977,26 @@
           <w:iCs/>
         </w:rPr>
       </w:pPr>
-      <w:bookmarkStart w:id="37" w:name="_Toc515385365"/>
+      <w:bookmarkStart w:id="36" w:name="_Toc515385365"/>
       <w:r>
         <w:rPr>
           <w:iCs/>
         </w:rPr>
         <w:t xml:space="preserve">Erreurs </w:t>
       </w:r>
+      <w:bookmarkEnd w:id="34"/>
+      <w:r>
+        <w:rPr>
+          <w:iCs/>
+        </w:rPr>
+        <w:t>restantes</w:t>
+      </w:r>
       <w:bookmarkEnd w:id="35"/>
+      <w:bookmarkEnd w:id="36"/>
       <w:r>
         <w:rPr>
           <w:iCs/>
         </w:rPr>
-        <w:t>restantes</w:t>
-      </w:r>
-      <w:bookmarkEnd w:id="36"/>
-      <w:bookmarkEnd w:id="37"/>
-      <w:r>
-        <w:rPr>
-          <w:iCs/>
-        </w:rPr>
         <w:t xml:space="preserve">  </w:t>
       </w:r>
     </w:p>
@@ -11728,7 +12007,7 @@
           <w:i/>
         </w:rPr>
       </w:pPr>
-      <w:bookmarkStart w:id="38" w:name="_Toc25553323"/>
+      <w:bookmarkStart w:id="37" w:name="_Toc25553323"/>
     </w:p>
     <w:p>
       <w:pPr>
@@ -11741,7 +12020,21 @@
         <w:rPr>
           <w:i/>
         </w:rPr>
-        <w:t xml:space="preserve">S'il reste encore des erreurs: </w:t>
+        <w:t xml:space="preserve">S'il reste encore des </w:t>
+      </w:r>
+      <w:proofErr w:type="gramStart"/>
+      <w:r>
+        <w:rPr>
+          <w:i/>
+        </w:rPr>
+        <w:t>erreurs:</w:t>
+      </w:r>
+      <w:proofErr w:type="gramEnd"/>
+      <w:r>
+        <w:rPr>
+          <w:i/>
+        </w:rPr>
+        <w:t xml:space="preserve"> </w:t>
       </w:r>
     </w:p>
     <w:p>
@@ -11785,7 +12078,7 @@
         </w:rPr>
         <w:t>Conséquences sur l'utilisation du produit</w:t>
       </w:r>
-      <w:bookmarkEnd w:id="38"/>
+      <w:bookmarkEnd w:id="37"/>
     </w:p>
     <w:p>
       <w:pPr>
@@ -11844,24 +12137,24 @@
           <w:iCs/>
         </w:rPr>
       </w:pPr>
-      <w:bookmarkStart w:id="39" w:name="_Toc25553326"/>
-      <w:bookmarkStart w:id="40" w:name="_Toc71691029"/>
-      <w:bookmarkStart w:id="41" w:name="_Toc515385366"/>
+      <w:bookmarkStart w:id="38" w:name="_Toc25553326"/>
+      <w:bookmarkStart w:id="39" w:name="_Toc71691029"/>
+      <w:bookmarkStart w:id="40" w:name="_Toc515385366"/>
       <w:r>
         <w:rPr>
           <w:iCs/>
         </w:rPr>
         <w:t>Liste des documents</w:t>
       </w:r>
+      <w:bookmarkEnd w:id="38"/>
+      <w:r>
+        <w:rPr>
+          <w:iCs/>
+        </w:rPr>
+        <w:t xml:space="preserve"> fournis</w:t>
+      </w:r>
       <w:bookmarkEnd w:id="39"/>
-      <w:r>
-        <w:rPr>
-          <w:iCs/>
-        </w:rPr>
-        <w:t xml:space="preserve"> fournis</w:t>
-      </w:r>
       <w:bookmarkEnd w:id="40"/>
-      <w:bookmarkEnd w:id="41"/>
     </w:p>
     <w:p>
       <w:pPr>
@@ -11915,12 +12208,21 @@
           <w:i/>
         </w:rPr>
       </w:pPr>
+      <w:proofErr w:type="gramStart"/>
       <w:r>
         <w:rPr>
           <w:rFonts w:cs="Arial"/>
           <w:i/>
         </w:rPr>
-        <w:t>le rapport de projet</w:t>
+        <w:t>le</w:t>
+      </w:r>
+      <w:proofErr w:type="gramEnd"/>
+      <w:r>
+        <w:rPr>
+          <w:rFonts w:cs="Arial"/>
+          <w:i/>
+        </w:rPr>
+        <w:t xml:space="preserve"> rapport de projet</w:t>
       </w:r>
     </w:p>
     <w:p>
@@ -11934,12 +12236,21 @@
           <w:i/>
         </w:rPr>
       </w:pPr>
+      <w:proofErr w:type="gramStart"/>
       <w:r>
         <w:rPr>
           <w:rFonts w:cs="Arial"/>
           <w:i/>
         </w:rPr>
-        <w:t>le manuel d'Installation (en annexe)</w:t>
+        <w:t>le</w:t>
+      </w:r>
+      <w:proofErr w:type="gramEnd"/>
+      <w:r>
+        <w:rPr>
+          <w:rFonts w:cs="Arial"/>
+          <w:i/>
+        </w:rPr>
+        <w:t xml:space="preserve"> manuel d'Installation (en annexe)</w:t>
       </w:r>
     </w:p>
     <w:p>
@@ -11953,12 +12264,21 @@
           <w:i/>
         </w:rPr>
       </w:pPr>
+      <w:proofErr w:type="gramStart"/>
       <w:r>
         <w:rPr>
           <w:rFonts w:cs="Arial"/>
           <w:i/>
         </w:rPr>
-        <w:t>le manuel d'Utilisation avec des exemples graphiques (en annexe)</w:t>
+        <w:t>le</w:t>
+      </w:r>
+      <w:proofErr w:type="gramEnd"/>
+      <w:r>
+        <w:rPr>
+          <w:rFonts w:cs="Arial"/>
+          <w:i/>
+        </w:rPr>
+        <w:t xml:space="preserve"> manuel d'Utilisation avec des exemples graphiques (en annexe)</w:t>
       </w:r>
     </w:p>
     <w:p>
@@ -11972,12 +12292,21 @@
           <w:i/>
         </w:rPr>
       </w:pPr>
+      <w:proofErr w:type="gramStart"/>
       <w:r>
         <w:rPr>
           <w:rFonts w:cs="Arial"/>
           <w:i/>
         </w:rPr>
-        <w:t>autres…</w:t>
+        <w:t>autres</w:t>
+      </w:r>
+      <w:proofErr w:type="gramEnd"/>
+      <w:r>
+        <w:rPr>
+          <w:rFonts w:cs="Arial"/>
+          <w:i/>
+        </w:rPr>
+        <w:t>…</w:t>
       </w:r>
     </w:p>
     <w:p>
@@ -12022,18 +12351,18 @@
           <w:tab w:val="num" w:pos="360"/>
         </w:tabs>
       </w:pPr>
-      <w:bookmarkStart w:id="42" w:name="_Toc25553328"/>
-      <w:bookmarkStart w:id="43" w:name="_Toc71703263"/>
-      <w:bookmarkStart w:id="44" w:name="_Toc515385367"/>
+      <w:bookmarkStart w:id="41" w:name="_Toc25553328"/>
+      <w:bookmarkStart w:id="42" w:name="_Toc71703263"/>
+      <w:bookmarkStart w:id="43" w:name="_Toc515385367"/>
       <w:r>
         <w:t>C</w:t>
       </w:r>
+      <w:bookmarkEnd w:id="41"/>
       <w:bookmarkEnd w:id="42"/>
+      <w:r>
+        <w:t>onclusions</w:t>
+      </w:r>
       <w:bookmarkEnd w:id="43"/>
-      <w:r>
-        <w:t>onclusions</w:t>
-      </w:r>
-      <w:bookmarkEnd w:id="44"/>
     </w:p>
     <w:p>
       <w:pPr>
@@ -12061,8 +12390,18 @@
           <w:i/>
           <w:sz w:val="24"/>
         </w:rPr>
-        <w:t>Développez en tous cas les points suivants:</w:t>
-      </w:r>
+        <w:t xml:space="preserve">Développez en tous cas les points </w:t>
+      </w:r>
+      <w:proofErr w:type="gramStart"/>
+      <w:r>
+        <w:rPr>
+          <w:rFonts w:ascii="Arial" w:hAnsi="Arial" w:cs="Arial"/>
+          <w:i/>
+          <w:sz w:val="24"/>
+        </w:rPr>
+        <w:t>suivants:</w:t>
+      </w:r>
+      <w:proofErr w:type="gramEnd"/>
     </w:p>
     <w:p>
       <w:pPr>
@@ -12190,16 +12529,16 @@
           <w:tab w:val="num" w:pos="360"/>
         </w:tabs>
       </w:pPr>
-      <w:bookmarkStart w:id="45" w:name="_Toc71703264"/>
-      <w:bookmarkStart w:id="46" w:name="_Toc515385368"/>
+      <w:bookmarkStart w:id="44" w:name="_Toc71703264"/>
+      <w:bookmarkStart w:id="45" w:name="_Toc515385368"/>
       <w:r>
         <w:t>A</w:t>
       </w:r>
+      <w:bookmarkEnd w:id="44"/>
+      <w:r>
+        <w:t>nnexes</w:t>
+      </w:r>
       <w:bookmarkEnd w:id="45"/>
-      <w:r>
-        <w:t>nnexes</w:t>
-      </w:r>
-      <w:bookmarkEnd w:id="46"/>
     </w:p>
     <w:p/>
     <w:p>
@@ -12210,7 +12549,7 @@
           <w:iCs/>
         </w:rPr>
       </w:pPr>
-      <w:bookmarkStart w:id="47" w:name="_Toc515385369"/>
+      <w:bookmarkStart w:id="46" w:name="_Toc515385369"/>
       <w:r>
         <w:rPr>
           <w:iCs/>
@@ -12218,60 +12557,170 @@
         <w:lastRenderedPageBreak/>
         <w:t>Résumé du rapport du TPI / version succincte de la documentation</w:t>
       </w:r>
+      <w:bookmarkEnd w:id="46"/>
+    </w:p>
+    <w:p/>
+    <w:p>
+      <w:pPr>
+        <w:pStyle w:val="Titre2"/>
+        <w:rPr>
+          <w:i/>
+          <w:iCs/>
+        </w:rPr>
+      </w:pPr>
+      <w:bookmarkStart w:id="47" w:name="_Toc71703265"/>
+      <w:bookmarkStart w:id="48" w:name="_Toc515385370"/>
+      <w:r>
+        <w:rPr>
+          <w:iCs/>
+        </w:rPr>
+        <w:t>Sources – Bibliographie</w:t>
+      </w:r>
       <w:bookmarkEnd w:id="47"/>
-    </w:p>
-    <w:p/>
-    <w:p>
-      <w:pPr>
-        <w:pStyle w:val="Titre2"/>
-        <w:rPr>
-          <w:i/>
+      <w:bookmarkEnd w:id="48"/>
+    </w:p>
+    <w:p>
+      <w:pPr>
+        <w:ind w:left="426"/>
+        <w:rPr>
           <w:iCs/>
         </w:rPr>
       </w:pPr>
-      <w:bookmarkStart w:id="48" w:name="_Toc71703265"/>
-      <w:bookmarkStart w:id="49" w:name="_Toc515385370"/>
-      <w:r>
+    </w:p>
+    <w:p>
+      <w:r>
+        <w:t xml:space="preserve">Lien YouTube sur laquelle je me suis aidée </w:t>
+      </w:r>
+    </w:p>
+    <w:p>
+      <w:pPr>
+        <w:pStyle w:val="Paragraphedeliste"/>
+        <w:numPr>
+          <w:ilvl w:val="0"/>
+          <w:numId w:val="18"/>
+        </w:numPr>
+      </w:pPr>
+      <w:hyperlink r:id="rId25" w:history="1">
+        <w:r>
+          <w:rPr>
+            <w:rStyle w:val="Lienhypertexte"/>
+          </w:rPr>
+          <w:t>https://www.youtube.com/watch?v=1v-BbgFM5ps</w:t>
+        </w:r>
+      </w:hyperlink>
+    </w:p>
+    <w:p/>
+    <w:p/>
+    <w:p>
+      <w:r>
+        <w:t>Site sur lequel je me suis aidé pour faire la fonction de l’Ajax</w:t>
+      </w:r>
+    </w:p>
+    <w:p>
+      <w:pPr>
+        <w:pStyle w:val="Paragraphedeliste"/>
+        <w:numPr>
+          <w:ilvl w:val="0"/>
+          <w:numId w:val="18"/>
+        </w:numPr>
+        <w:rPr>
+          <w:rStyle w:val="Lienhypertexte"/>
+          <w:color w:val="auto"/>
+          <w:u w:val="none"/>
+        </w:rPr>
+      </w:pPr>
+      <w:hyperlink r:id="rId26" w:history="1">
+        <w:r>
+          <w:rPr>
+            <w:rStyle w:val="Lienhypertexte"/>
+          </w:rPr>
+          <w:t>https://www.w3schools.com/php/php_ajax_database.asp</w:t>
+        </w:r>
+      </w:hyperlink>
+    </w:p>
+    <w:p/>
+    <w:p>
+      <w:r>
+        <w:t xml:space="preserve">Site sur lequel j’ai trouvé comment générer les QR Code et </w:t>
+      </w:r>
+      <w:r>
+        <w:t>où</w:t>
+      </w:r>
+      <w:r>
+        <w:t xml:space="preserve"> trouver les fichiers à télécharger pour les importer ensuite </w:t>
+      </w:r>
+    </w:p>
+    <w:p>
+      <w:pPr>
+        <w:pStyle w:val="Paragraphedeliste"/>
+        <w:numPr>
+          <w:ilvl w:val="0"/>
+          <w:numId w:val="18"/>
+        </w:numPr>
+      </w:pPr>
+      <w:hyperlink r:id="rId27" w:history="1">
+        <w:r>
+          <w:rPr>
+            <w:rStyle w:val="Lienhypertexte"/>
+          </w:rPr>
+          <w:t>http://phpqrcode.sourceforge.net/</w:t>
+        </w:r>
+      </w:hyperlink>
+    </w:p>
+    <w:p>
+      <w:pPr>
+        <w:ind w:left="426"/>
         <w:rPr>
           <w:iCs/>
         </w:rPr>
-        <w:t>Sources – Bibliographie</w:t>
-      </w:r>
-      <w:bookmarkEnd w:id="48"/>
+      </w:pPr>
+    </w:p>
+    <w:p>
+      <w:pPr>
+        <w:ind w:left="426"/>
+        <w:rPr>
+          <w:i/>
+        </w:rPr>
+      </w:pPr>
+      <w:r>
+        <w:rPr>
+          <w:i/>
+        </w:rPr>
+        <w:t>Liste des livres utilisé</w:t>
+      </w:r>
+      <w:r>
+        <w:rPr>
+          <w:i/>
+        </w:rPr>
+        <w:t>s</w:t>
+      </w:r>
+      <w:r>
+        <w:rPr>
+          <w:i/>
+        </w:rPr>
+        <w:t xml:space="preserve"> (Titre, auteur, date), des sites Internet (URL) consultés, des articles (Revue, date, titre, </w:t>
+      </w:r>
+      <w:proofErr w:type="gramStart"/>
+      <w:r>
+        <w:rPr>
+          <w:i/>
+        </w:rPr>
+        <w:t>auteur)</w:t>
+      </w:r>
+      <w:bookmarkStart w:id="49" w:name="_GoBack"/>
       <w:bookmarkEnd w:id="49"/>
-    </w:p>
-    <w:p>
-      <w:pPr>
-        <w:ind w:left="426"/>
-        <w:rPr>
-          <w:iCs/>
-        </w:rPr>
-      </w:pPr>
-    </w:p>
-    <w:p>
-      <w:pPr>
-        <w:ind w:left="426"/>
-        <w:rPr>
-          <w:i/>
-        </w:rPr>
-      </w:pPr>
-      <w:r>
-        <w:rPr>
-          <w:i/>
-        </w:rPr>
-        <w:t>Liste des livres utilisé</w:t>
-      </w:r>
-      <w:r>
-        <w:rPr>
-          <w:i/>
-        </w:rPr>
-        <w:t>s</w:t>
-      </w:r>
-      <w:r>
-        <w:rPr>
-          <w:i/>
-        </w:rPr>
-        <w:t xml:space="preserve"> (Titre, auteur, date), des sites Internet (URL) consultés, des articles (Revue, date, titre, auteur)… Et de toutes les aides externes (noms)   </w:t>
+      <w:r>
+        <w:rPr>
+          <w:i/>
+        </w:rPr>
+        <w:t>…</w:t>
+      </w:r>
+      <w:proofErr w:type="gramEnd"/>
+      <w:r>
+        <w:rPr>
+          <w:i/>
+        </w:rPr>
+        <w:t xml:space="preserve"> Et de toutes les aides externes (noms)   </w:t>
       </w:r>
     </w:p>
     <w:p>
@@ -12507,7 +12956,6 @@
       </w:r>
     </w:p>
     <w:p>
-      <w:proofErr w:type="spellStart"/>
       <w:r>
         <w:rPr>
           <w:highlight w:val="yellow"/>
@@ -12518,14 +12966,7 @@
         <w:rPr>
           <w:highlight w:val="yellow"/>
         </w:rPr>
-        <w:t>ance</w:t>
-      </w:r>
-      <w:proofErr w:type="spellEnd"/>
-      <w:r>
-        <w:rPr>
-          <w:highlight w:val="yellow"/>
-        </w:rPr>
-        <w:t xml:space="preserve"> 4</w:t>
+        <w:t>ance 4</w:t>
       </w:r>
       <w:r>
         <w:rPr>
@@ -12591,8 +13032,8 @@
         </w:rPr>
       </w:pPr>
       <w:bookmarkStart w:id="59" w:name="_Toc71703270"/>
-      <w:bookmarkStart w:id="60" w:name="_Toc25553334"/>
-      <w:bookmarkStart w:id="61" w:name="_Toc515385374"/>
+      <w:bookmarkStart w:id="60" w:name="_Toc515385374"/>
+      <w:bookmarkStart w:id="61" w:name="_Toc25553334"/>
       <w:r>
         <w:rPr>
           <w:iCs/>
@@ -12606,14 +13047,14 @@
         <w:t>rchives du projet</w:t>
       </w:r>
       <w:bookmarkEnd w:id="59"/>
+      <w:bookmarkEnd w:id="60"/>
+      <w:r>
+        <w:rPr>
+          <w:iCs/>
+        </w:rPr>
+        <w:t xml:space="preserve"> </w:t>
+      </w:r>
       <w:bookmarkEnd w:id="61"/>
-      <w:r>
-        <w:rPr>
-          <w:iCs/>
-        </w:rPr>
-        <w:t xml:space="preserve"> </w:t>
-      </w:r>
-      <w:bookmarkEnd w:id="60"/>
     </w:p>
     <w:p/>
     <w:p>
@@ -12635,112 +13076,6 @@
         </w:rPr>
         <w:t xml:space="preserve">, … dans une fourre en plastique </w:t>
       </w:r>
-    </w:p>
-    <w:p/>
-    <w:p>
-      <w:pPr>
-        <w:pStyle w:val="Titre2"/>
-      </w:pPr>
-      <w:bookmarkStart w:id="62" w:name="_Toc515385375"/>
-      <w:r>
-        <w:t>Journal de bord</w:t>
-      </w:r>
-      <w:bookmarkEnd w:id="62"/>
-      <w:r>
-        <w:t xml:space="preserve"> </w:t>
-      </w:r>
-    </w:p>
-    <w:p/>
-    <w:p>
-      <w:pPr>
-        <w:pStyle w:val="Titre2"/>
-      </w:pPr>
-      <w:bookmarkStart w:id="63" w:name="_Toc515385376"/>
-      <w:r>
-        <w:t>Bibliographie</w:t>
-      </w:r>
-      <w:bookmarkEnd w:id="63"/>
-    </w:p>
-    <w:p/>
-    <w:p>
-      <w:r>
-        <w:t xml:space="preserve">Lien YouTube sur laquelle je me suis aidée </w:t>
-      </w:r>
-    </w:p>
-    <w:p>
-      <w:pPr>
-        <w:pStyle w:val="Paragraphedeliste"/>
-        <w:numPr>
-          <w:ilvl w:val="0"/>
-          <w:numId w:val="18"/>
-        </w:numPr>
-      </w:pPr>
-      <w:hyperlink r:id="rId25" w:history="1">
-        <w:r>
-          <w:rPr>
-            <w:rStyle w:val="Lienhypertexte"/>
-          </w:rPr>
-          <w:t>https://www.youtube.com/watch?v=1v-BbgFM5ps</w:t>
-        </w:r>
-      </w:hyperlink>
-    </w:p>
-    <w:p/>
-    <w:p/>
-    <w:p>
-      <w:r>
-        <w:t>Site sur lequel je me suis aidé pour faire la fonction de l’Ajax</w:t>
-      </w:r>
-    </w:p>
-    <w:p>
-      <w:pPr>
-        <w:pStyle w:val="Paragraphedeliste"/>
-        <w:numPr>
-          <w:ilvl w:val="0"/>
-          <w:numId w:val="18"/>
-        </w:numPr>
-        <w:rPr>
-          <w:rStyle w:val="Lienhypertexte"/>
-          <w:color w:val="auto"/>
-          <w:u w:val="none"/>
-        </w:rPr>
-      </w:pPr>
-      <w:hyperlink r:id="rId26" w:history="1">
-        <w:r>
-          <w:rPr>
-            <w:rStyle w:val="Lienhypertexte"/>
-          </w:rPr>
-          <w:t>https://www.w3schools.com/php/php_ajax_database.asp</w:t>
-        </w:r>
-      </w:hyperlink>
-    </w:p>
-    <w:p/>
-    <w:p>
-      <w:r>
-        <w:t xml:space="preserve">Site sur lequel j’ai trouvé comment générer les QR Code et </w:t>
-      </w:r>
-      <w:r>
-        <w:t>où</w:t>
-      </w:r>
-      <w:r>
-        <w:t xml:space="preserve"> trouver les fichiers à télécharger pour les importer ensuite </w:t>
-      </w:r>
-    </w:p>
-    <w:p>
-      <w:pPr>
-        <w:pStyle w:val="Paragraphedeliste"/>
-        <w:numPr>
-          <w:ilvl w:val="0"/>
-          <w:numId w:val="18"/>
-        </w:numPr>
-      </w:pPr>
-      <w:hyperlink r:id="rId27" w:history="1">
-        <w:r>
-          <w:rPr>
-            <w:rStyle w:val="Lienhypertexte"/>
-          </w:rPr>
-          <w:t>http://phpqrcode.sourceforge.net/</w:t>
-        </w:r>
-      </w:hyperlink>
     </w:p>
     <w:p/>
     <w:p/>
@@ -12757,7 +13092,7 @@
 </file>
 
 <file path=word/endnotes.xml><?xml version="1.0" encoding="utf-8"?>
-<w:endnotes xmlns:wpc="http://schemas.microsoft.com/office/word/2010/wordprocessingCanvas" xmlns:cx="http://schemas.microsoft.com/office/drawing/2014/chartex" xmlns:cx1="http://schemas.microsoft.com/office/drawing/2015/9/8/chartex" xmlns:cx2="http://schemas.microsoft.com/office/drawing/2015/10/21/chartex" xmlns:cx3="http://schemas.microsoft.com/office/drawing/2016/5/9/chartex" xmlns:cx4="http://schemas.microsoft.com/office/drawing/2016/5/10/chartex" xmlns:cx5="http://schemas.microsoft.com/office/drawing/2016/5/11/chartex" xmlns:cx6="http://schemas.microsoft.com/office/drawing/2016/5/12/chartex" xmlns:cx7="http://schemas.microsoft.com/office/drawing/2016/5/13/chartex" xmlns:cx8="http://schemas.microsoft.com/office/drawing/2016/5/14/chartex" xmlns:mc="http://schemas.openxmlformats.org/markup-compatibility/2006" xmlns:aink="http://schemas.microsoft.com/office/drawing/2016/ink" xmlns:am3d="http://schemas.microsoft.com/office/drawing/2017/model3d" xmlns:o="urn:schemas-microsoft-com:office:office" xmlns:r="http://schemas.openxmlformats.org/officeDocument/2006/relationships" xmlns:m="http://schemas.openxmlformats.org/officeDocument/2006/math" xmlns:v="urn:schemas-microsoft-com:vml" xmlns:wp14="http://schemas.microsoft.com/office/word/2010/wordprocessingDrawing" xmlns:wp="http://schemas.openxmlformats.org/drawingml/2006/wordprocessingDrawing" xmlns:w10="urn:schemas-microsoft-com:office:word" xmlns:w="http://schemas.openxmlformats.org/wordprocessingml/2006/main" xmlns:w14="http://schemas.microsoft.com/office/word/2010/wordml" xmlns:w15="http://schemas.microsoft.com/office/word/2012/wordml" xmlns:w16cid="http://schemas.microsoft.com/office/word/2016/wordml/cid" xmlns:w16se="http://schemas.microsoft.com/office/word/2015/wordml/symex" xmlns:wpg="http://schemas.microsoft.com/office/word/2010/wordprocessingGroup" xmlns:wpi="http://schemas.microsoft.com/office/word/2010/wordprocessingInk" xmlns:wne="http://schemas.microsoft.com/office/word/2006/wordml" xmlns:wps="http://schemas.microsoft.com/office/word/2010/wordprocessingShape" mc:Ignorable="w14 w15 w16se w16cid wp14">
+<w:endnotes xmlns:wpc="http://schemas.microsoft.com/office/word/2010/wordprocessingCanvas" xmlns:cx="http://schemas.microsoft.com/office/drawing/2014/chartex" xmlns:cx1="http://schemas.microsoft.com/office/drawing/2015/9/8/chartex" xmlns:mc="http://schemas.openxmlformats.org/markup-compatibility/2006" xmlns:o="urn:schemas-microsoft-com:office:office" xmlns:r="http://schemas.openxmlformats.org/officeDocument/2006/relationships" xmlns:m="http://schemas.openxmlformats.org/officeDocument/2006/math" xmlns:v="urn:schemas-microsoft-com:vml" xmlns:wp14="http://schemas.microsoft.com/office/word/2010/wordprocessingDrawing" xmlns:wp="http://schemas.openxmlformats.org/drawingml/2006/wordprocessingDrawing" xmlns:w10="urn:schemas-microsoft-com:office:word" xmlns:w="http://schemas.openxmlformats.org/wordprocessingml/2006/main" xmlns:w14="http://schemas.microsoft.com/office/word/2010/wordml" xmlns:w15="http://schemas.microsoft.com/office/word/2012/wordml" xmlns:w16se="http://schemas.microsoft.com/office/word/2015/wordml/symex" xmlns:wpg="http://schemas.microsoft.com/office/word/2010/wordprocessingGroup" xmlns:wpi="http://schemas.microsoft.com/office/word/2010/wordprocessingInk" xmlns:wne="http://schemas.microsoft.com/office/word/2006/wordml" xmlns:wps="http://schemas.microsoft.com/office/word/2010/wordprocessingShape" mc:Ignorable="w14 w15 w16se wp14">
   <w:endnote w:type="separator" w:id="-1">
     <w:p>
       <w:r>
@@ -12776,7 +13111,7 @@
 </file>
 
 <file path=word/footer1.xml><?xml version="1.0" encoding="utf-8"?>
-<w:ftr xmlns:wpc="http://schemas.microsoft.com/office/word/2010/wordprocessingCanvas" xmlns:cx="http://schemas.microsoft.com/office/drawing/2014/chartex" xmlns:cx1="http://schemas.microsoft.com/office/drawing/2015/9/8/chartex" xmlns:cx2="http://schemas.microsoft.com/office/drawing/2015/10/21/chartex" xmlns:cx3="http://schemas.microsoft.com/office/drawing/2016/5/9/chartex" xmlns:cx4="http://schemas.microsoft.com/office/drawing/2016/5/10/chartex" xmlns:cx5="http://schemas.microsoft.com/office/drawing/2016/5/11/chartex" xmlns:cx6="http://schemas.microsoft.com/office/drawing/2016/5/12/chartex" xmlns:cx7="http://schemas.microsoft.com/office/drawing/2016/5/13/chartex" xmlns:cx8="http://schemas.microsoft.com/office/drawing/2016/5/14/chartex" xmlns:mc="http://schemas.openxmlformats.org/markup-compatibility/2006" xmlns:aink="http://schemas.microsoft.com/office/drawing/2016/ink" xmlns:am3d="http://schemas.microsoft.com/office/drawing/2017/model3d" xmlns:o="urn:schemas-microsoft-com:office:office" xmlns:r="http://schemas.openxmlformats.org/officeDocument/2006/relationships" xmlns:m="http://schemas.openxmlformats.org/officeDocument/2006/math" xmlns:v="urn:schemas-microsoft-com:vml" xmlns:wp14="http://schemas.microsoft.com/office/word/2010/wordprocessingDrawing" xmlns:wp="http://schemas.openxmlformats.org/drawingml/2006/wordprocessingDrawing" xmlns:w10="urn:schemas-microsoft-com:office:word" xmlns:w="http://schemas.openxmlformats.org/wordprocessingml/2006/main" xmlns:w14="http://schemas.microsoft.com/office/word/2010/wordml" xmlns:w15="http://schemas.microsoft.com/office/word/2012/wordml" xmlns:w16cid="http://schemas.microsoft.com/office/word/2016/wordml/cid" xmlns:w16se="http://schemas.microsoft.com/office/word/2015/wordml/symex" xmlns:wpg="http://schemas.microsoft.com/office/word/2010/wordprocessingGroup" xmlns:wpi="http://schemas.microsoft.com/office/word/2010/wordprocessingInk" xmlns:wne="http://schemas.microsoft.com/office/word/2006/wordml" xmlns:wps="http://schemas.microsoft.com/office/word/2010/wordprocessingShape" mc:Ignorable="w14 w15 w16se w16cid wp14">
+<w:ftr xmlns:wpc="http://schemas.microsoft.com/office/word/2010/wordprocessingCanvas" xmlns:cx="http://schemas.microsoft.com/office/drawing/2014/chartex" xmlns:cx1="http://schemas.microsoft.com/office/drawing/2015/9/8/chartex" xmlns:mc="http://schemas.openxmlformats.org/markup-compatibility/2006" xmlns:o="urn:schemas-microsoft-com:office:office" xmlns:r="http://schemas.openxmlformats.org/officeDocument/2006/relationships" xmlns:m="http://schemas.openxmlformats.org/officeDocument/2006/math" xmlns:v="urn:schemas-microsoft-com:vml" xmlns:wp14="http://schemas.microsoft.com/office/word/2010/wordprocessingDrawing" xmlns:wp="http://schemas.openxmlformats.org/drawingml/2006/wordprocessingDrawing" xmlns:w10="urn:schemas-microsoft-com:office:word" xmlns:w="http://schemas.openxmlformats.org/wordprocessingml/2006/main" xmlns:w14="http://schemas.microsoft.com/office/word/2010/wordml" xmlns:w15="http://schemas.microsoft.com/office/word/2012/wordml" xmlns:w16se="http://schemas.microsoft.com/office/word/2015/wordml/symex" xmlns:wpg="http://schemas.microsoft.com/office/word/2010/wordprocessingGroup" xmlns:wpi="http://schemas.microsoft.com/office/word/2010/wordprocessingInk" xmlns:wne="http://schemas.microsoft.com/office/word/2006/wordml" xmlns:wps="http://schemas.microsoft.com/office/word/2010/wordprocessingShape" mc:Ignorable="w14 w15 w16se wp14">
   <w:p>
     <w:pPr>
       <w:pStyle w:val="Pieddepage"/>
@@ -12833,7 +13168,7 @@
         <w:sz w:val="16"/>
         <w:szCs w:val="16"/>
       </w:rPr>
-      <w:t>26</w:t>
+      <w:t>24</w:t>
     </w:r>
     <w:r>
       <w:rPr>
@@ -12880,7 +13215,7 @@
 </file>
 
 <file path=word/footnotes.xml><?xml version="1.0" encoding="utf-8"?>
-<w:footnotes xmlns:wpc="http://schemas.microsoft.com/office/word/2010/wordprocessingCanvas" xmlns:cx="http://schemas.microsoft.com/office/drawing/2014/chartex" xmlns:cx1="http://schemas.microsoft.com/office/drawing/2015/9/8/chartex" xmlns:cx2="http://schemas.microsoft.com/office/drawing/2015/10/21/chartex" xmlns:cx3="http://schemas.microsoft.com/office/drawing/2016/5/9/chartex" xmlns:cx4="http://schemas.microsoft.com/office/drawing/2016/5/10/chartex" xmlns:cx5="http://schemas.microsoft.com/office/drawing/2016/5/11/chartex" xmlns:cx6="http://schemas.microsoft.com/office/drawing/2016/5/12/chartex" xmlns:cx7="http://schemas.microsoft.com/office/drawing/2016/5/13/chartex" xmlns:cx8="http://schemas.microsoft.com/office/drawing/2016/5/14/chartex" xmlns:mc="http://schemas.openxmlformats.org/markup-compatibility/2006" xmlns:aink="http://schemas.microsoft.com/office/drawing/2016/ink" xmlns:am3d="http://schemas.microsoft.com/office/drawing/2017/model3d" xmlns:o="urn:schemas-microsoft-com:office:office" xmlns:r="http://schemas.openxmlformats.org/officeDocument/2006/relationships" xmlns:m="http://schemas.openxmlformats.org/officeDocument/2006/math" xmlns:v="urn:schemas-microsoft-com:vml" xmlns:wp14="http://schemas.microsoft.com/office/word/2010/wordprocessingDrawing" xmlns:wp="http://schemas.openxmlformats.org/drawingml/2006/wordprocessingDrawing" xmlns:w10="urn:schemas-microsoft-com:office:word" xmlns:w="http://schemas.openxmlformats.org/wordprocessingml/2006/main" xmlns:w14="http://schemas.microsoft.com/office/word/2010/wordml" xmlns:w15="http://schemas.microsoft.com/office/word/2012/wordml" xmlns:w16cid="http://schemas.microsoft.com/office/word/2016/wordml/cid" xmlns:w16se="http://schemas.microsoft.com/office/word/2015/wordml/symex" xmlns:wpg="http://schemas.microsoft.com/office/word/2010/wordprocessingGroup" xmlns:wpi="http://schemas.microsoft.com/office/word/2010/wordprocessingInk" xmlns:wne="http://schemas.microsoft.com/office/word/2006/wordml" xmlns:wps="http://schemas.microsoft.com/office/word/2010/wordprocessingShape" mc:Ignorable="w14 w15 w16se w16cid wp14">
+<w:footnotes xmlns:wpc="http://schemas.microsoft.com/office/word/2010/wordprocessingCanvas" xmlns:cx="http://schemas.microsoft.com/office/drawing/2014/chartex" xmlns:cx1="http://schemas.microsoft.com/office/drawing/2015/9/8/chartex" xmlns:mc="http://schemas.openxmlformats.org/markup-compatibility/2006" xmlns:o="urn:schemas-microsoft-com:office:office" xmlns:r="http://schemas.openxmlformats.org/officeDocument/2006/relationships" xmlns:m="http://schemas.openxmlformats.org/officeDocument/2006/math" xmlns:v="urn:schemas-microsoft-com:vml" xmlns:wp14="http://schemas.microsoft.com/office/word/2010/wordprocessingDrawing" xmlns:wp="http://schemas.openxmlformats.org/drawingml/2006/wordprocessingDrawing" xmlns:w10="urn:schemas-microsoft-com:office:word" xmlns:w="http://schemas.openxmlformats.org/wordprocessingml/2006/main" xmlns:w14="http://schemas.microsoft.com/office/word/2010/wordml" xmlns:w15="http://schemas.microsoft.com/office/word/2012/wordml" xmlns:w16se="http://schemas.microsoft.com/office/word/2015/wordml/symex" xmlns:wpg="http://schemas.microsoft.com/office/word/2010/wordprocessingGroup" xmlns:wpi="http://schemas.microsoft.com/office/word/2010/wordprocessingInk" xmlns:wne="http://schemas.microsoft.com/office/word/2006/wordml" xmlns:wps="http://schemas.microsoft.com/office/word/2010/wordprocessingShape" mc:Ignorable="w14 w15 w16se wp14">
   <w:footnote w:type="separator" w:id="-1">
     <w:p>
       <w:r>
@@ -12899,7 +13234,7 @@
 </file>
 
 <file path=word/header1.xml><?xml version="1.0" encoding="utf-8"?>
-<w:hdr xmlns:wpc="http://schemas.microsoft.com/office/word/2010/wordprocessingCanvas" xmlns:cx="http://schemas.microsoft.com/office/drawing/2014/chartex" xmlns:cx1="http://schemas.microsoft.com/office/drawing/2015/9/8/chartex" xmlns:cx2="http://schemas.microsoft.com/office/drawing/2015/10/21/chartex" xmlns:cx3="http://schemas.microsoft.com/office/drawing/2016/5/9/chartex" xmlns:cx4="http://schemas.microsoft.com/office/drawing/2016/5/10/chartex" xmlns:cx5="http://schemas.microsoft.com/office/drawing/2016/5/11/chartex" xmlns:cx6="http://schemas.microsoft.com/office/drawing/2016/5/12/chartex" xmlns:cx7="http://schemas.microsoft.com/office/drawing/2016/5/13/chartex" xmlns:cx8="http://schemas.microsoft.com/office/drawing/2016/5/14/chartex" xmlns:mc="http://schemas.openxmlformats.org/markup-compatibility/2006" xmlns:aink="http://schemas.microsoft.com/office/drawing/2016/ink" xmlns:am3d="http://schemas.microsoft.com/office/drawing/2017/model3d" xmlns:o="urn:schemas-microsoft-com:office:office" xmlns:r="http://schemas.openxmlformats.org/officeDocument/2006/relationships" xmlns:m="http://schemas.openxmlformats.org/officeDocument/2006/math" xmlns:v="urn:schemas-microsoft-com:vml" xmlns:wp14="http://schemas.microsoft.com/office/word/2010/wordprocessingDrawing" xmlns:wp="http://schemas.openxmlformats.org/drawingml/2006/wordprocessingDrawing" xmlns:w10="urn:schemas-microsoft-com:office:word" xmlns:w="http://schemas.openxmlformats.org/wordprocessingml/2006/main" xmlns:w14="http://schemas.microsoft.com/office/word/2010/wordml" xmlns:w15="http://schemas.microsoft.com/office/word/2012/wordml" xmlns:w16cid="http://schemas.microsoft.com/office/word/2016/wordml/cid" xmlns:w16se="http://schemas.microsoft.com/office/word/2015/wordml/symex" xmlns:wpg="http://schemas.microsoft.com/office/word/2010/wordprocessingGroup" xmlns:wpi="http://schemas.microsoft.com/office/word/2010/wordprocessingInk" xmlns:wne="http://schemas.microsoft.com/office/word/2006/wordml" xmlns:wps="http://schemas.microsoft.com/office/word/2010/wordprocessingShape" mc:Ignorable="w14 w15 w16se w16cid wp14">
+<w:hdr xmlns:wpc="http://schemas.microsoft.com/office/word/2010/wordprocessingCanvas" xmlns:cx="http://schemas.microsoft.com/office/drawing/2014/chartex" xmlns:cx1="http://schemas.microsoft.com/office/drawing/2015/9/8/chartex" xmlns:mc="http://schemas.openxmlformats.org/markup-compatibility/2006" xmlns:o="urn:schemas-microsoft-com:office:office" xmlns:r="http://schemas.openxmlformats.org/officeDocument/2006/relationships" xmlns:m="http://schemas.openxmlformats.org/officeDocument/2006/math" xmlns:v="urn:schemas-microsoft-com:vml" xmlns:wp14="http://schemas.microsoft.com/office/word/2010/wordprocessingDrawing" xmlns:wp="http://schemas.openxmlformats.org/drawingml/2006/wordprocessingDrawing" xmlns:w10="urn:schemas-microsoft-com:office:word" xmlns:w="http://schemas.openxmlformats.org/wordprocessingml/2006/main" xmlns:w14="http://schemas.microsoft.com/office/word/2010/wordml" xmlns:w15="http://schemas.microsoft.com/office/word/2012/wordml" xmlns:w16se="http://schemas.microsoft.com/office/word/2015/wordml/symex" xmlns:wpg="http://schemas.microsoft.com/office/word/2010/wordprocessingGroup" xmlns:wpi="http://schemas.microsoft.com/office/word/2010/wordprocessingInk" xmlns:wne="http://schemas.microsoft.com/office/word/2006/wordml" xmlns:wps="http://schemas.microsoft.com/office/word/2010/wordprocessingShape" mc:Ignorable="w14 w15 w16se wp14">
   <w:p>
     <w:pPr>
       <w:pStyle w:val="En-tte"/>
@@ -12971,7 +13306,7 @@
 </file>
 
 <file path=word/numbering.xml><?xml version="1.0" encoding="utf-8"?>
-<w:numbering xmlns:wpc="http://schemas.microsoft.com/office/word/2010/wordprocessingCanvas" xmlns:cx="http://schemas.microsoft.com/office/drawing/2014/chartex" xmlns:cx1="http://schemas.microsoft.com/office/drawing/2015/9/8/chartex" xmlns:cx2="http://schemas.microsoft.com/office/drawing/2015/10/21/chartex" xmlns:cx3="http://schemas.microsoft.com/office/drawing/2016/5/9/chartex" xmlns:cx4="http://schemas.microsoft.com/office/drawing/2016/5/10/chartex" xmlns:cx5="http://schemas.microsoft.com/office/drawing/2016/5/11/chartex" xmlns:cx6="http://schemas.microsoft.com/office/drawing/2016/5/12/chartex" xmlns:cx7="http://schemas.microsoft.com/office/drawing/2016/5/13/chartex" xmlns:cx8="http://schemas.microsoft.com/office/drawing/2016/5/14/chartex" xmlns:mc="http://schemas.openxmlformats.org/markup-compatibility/2006" xmlns:aink="http://schemas.microsoft.com/office/drawing/2016/ink" xmlns:am3d="http://schemas.microsoft.com/office/drawing/2017/model3d" xmlns:o="urn:schemas-microsoft-com:office:office" xmlns:r="http://schemas.openxmlformats.org/officeDocument/2006/relationships" xmlns:m="http://schemas.openxmlformats.org/officeDocument/2006/math" xmlns:v="urn:schemas-microsoft-com:vml" xmlns:wp14="http://schemas.microsoft.com/office/word/2010/wordprocessingDrawing" xmlns:wp="http://schemas.openxmlformats.org/drawingml/2006/wordprocessingDrawing" xmlns:w10="urn:schemas-microsoft-com:office:word" xmlns:w="http://schemas.openxmlformats.org/wordprocessingml/2006/main" xmlns:w14="http://schemas.microsoft.com/office/word/2010/wordml" xmlns:w15="http://schemas.microsoft.com/office/word/2012/wordml" xmlns:w16cid="http://schemas.microsoft.com/office/word/2016/wordml/cid" xmlns:w16se="http://schemas.microsoft.com/office/word/2015/wordml/symex" xmlns:wpg="http://schemas.microsoft.com/office/word/2010/wordprocessingGroup" xmlns:wpi="http://schemas.microsoft.com/office/word/2010/wordprocessingInk" xmlns:wne="http://schemas.microsoft.com/office/word/2006/wordml" xmlns:wps="http://schemas.microsoft.com/office/word/2010/wordprocessingShape" mc:Ignorable="w14 w15 w16se w16cid wp14">
+<w:numbering xmlns:wpc="http://schemas.microsoft.com/office/word/2010/wordprocessingCanvas" xmlns:cx="http://schemas.microsoft.com/office/drawing/2014/chartex" xmlns:cx1="http://schemas.microsoft.com/office/drawing/2015/9/8/chartex" xmlns:mc="http://schemas.openxmlformats.org/markup-compatibility/2006" xmlns:o="urn:schemas-microsoft-com:office:office" xmlns:r="http://schemas.openxmlformats.org/officeDocument/2006/relationships" xmlns:m="http://schemas.openxmlformats.org/officeDocument/2006/math" xmlns:v="urn:schemas-microsoft-com:vml" xmlns:wp14="http://schemas.microsoft.com/office/word/2010/wordprocessingDrawing" xmlns:wp="http://schemas.openxmlformats.org/drawingml/2006/wordprocessingDrawing" xmlns:w10="urn:schemas-microsoft-com:office:word" xmlns:w="http://schemas.openxmlformats.org/wordprocessingml/2006/main" xmlns:w14="http://schemas.microsoft.com/office/word/2010/wordml" xmlns:w15="http://schemas.microsoft.com/office/word/2012/wordml" xmlns:w16se="http://schemas.microsoft.com/office/word/2015/wordml/symex" xmlns:wpg="http://schemas.microsoft.com/office/word/2010/wordprocessingGroup" xmlns:wpi="http://schemas.microsoft.com/office/word/2010/wordprocessingInk" xmlns:wne="http://schemas.microsoft.com/office/word/2006/wordml" xmlns:wps="http://schemas.microsoft.com/office/word/2010/wordprocessingShape" mc:Ignorable="w14 w15 w16se wp14">
   <w:abstractNum w:abstractNumId="0" w15:restartNumberingAfterBreak="0">
     <w:nsid w:val="05B927CC"/>
     <w:multiLevelType w:val="hybridMultilevel"/>
@@ -15371,7 +15706,7 @@
 </file>
 
 <file path=word/styles.xml><?xml version="1.0" encoding="utf-8"?>
-<w:styles xmlns:mc="http://schemas.openxmlformats.org/markup-compatibility/2006" xmlns:r="http://schemas.openxmlformats.org/officeDocument/2006/relationships" xmlns:w="http://schemas.openxmlformats.org/wordprocessingml/2006/main" xmlns:w14="http://schemas.microsoft.com/office/word/2010/wordml" xmlns:w15="http://schemas.microsoft.com/office/word/2012/wordml" xmlns:w16cid="http://schemas.microsoft.com/office/word/2016/wordml/cid" xmlns:w16se="http://schemas.microsoft.com/office/word/2015/wordml/symex" mc:Ignorable="w14 w15 w16se w16cid">
+<w:styles xmlns:mc="http://schemas.openxmlformats.org/markup-compatibility/2006" xmlns:r="http://schemas.openxmlformats.org/officeDocument/2006/relationships" xmlns:w="http://schemas.openxmlformats.org/wordprocessingml/2006/main" xmlns:w14="http://schemas.microsoft.com/office/word/2010/wordml" xmlns:w15="http://schemas.microsoft.com/office/word/2012/wordml" xmlns:w16se="http://schemas.microsoft.com/office/word/2015/wordml/symex" mc:Ignorable="w14 w15 w16se">
   <w:docDefaults>
     <w:rPrDefault>
       <w:rPr>
@@ -15381,7 +15716,7 @@
     </w:rPrDefault>
     <w:pPrDefault/>
   </w:docDefaults>
-  <w:latentStyles w:defLockedState="0" w:defUIPriority="0" w:defSemiHidden="0" w:defUnhideWhenUsed="0" w:defQFormat="0" w:count="375">
+  <w:latentStyles w:defLockedState="0" w:defUIPriority="0" w:defSemiHidden="0" w:defUnhideWhenUsed="0" w:defQFormat="0" w:count="371">
     <w:lsdException w:name="Normal" w:qFormat="1"/>
     <w:lsdException w:name="heading 1" w:qFormat="1"/>
     <w:lsdException w:name="heading 2" w:qFormat="1"/>
@@ -15665,10 +16000,6 @@
     <w:lsdException w:name="List Table 5 Dark Accent 6" w:uiPriority="50"/>
     <w:lsdException w:name="List Table 6 Colorful Accent 6" w:uiPriority="51"/>
     <w:lsdException w:name="List Table 7 Colorful Accent 6" w:uiPriority="52"/>
-    <w:lsdException w:name="Mention" w:semiHidden="1" w:uiPriority="99" w:unhideWhenUsed="1"/>
-    <w:lsdException w:name="Smart Hyperlink" w:semiHidden="1" w:uiPriority="99" w:unhideWhenUsed="1"/>
-    <w:lsdException w:name="Hashtag" w:semiHidden="1" w:uiPriority="99" w:unhideWhenUsed="1"/>
-    <w:lsdException w:name="Unresolved Mention" w:semiHidden="1" w:uiPriority="99" w:unhideWhenUsed="1"/>
   </w:latentStyles>
   <w:style w:type="paragraph" w:default="1" w:styleId="Normal">
     <w:name w:val="Normal"/>
@@ -16612,7 +16943,7 @@
 </file>
 
 <file path=customXml/itemProps1.xml><?xml version="1.0" encoding="utf-8"?>
-<ds:datastoreItem xmlns:ds="http://schemas.openxmlformats.org/officeDocument/2006/customXml" ds:itemID="{42B96202-5B50-B54F-8E4A-636EB9B8A74D}">
+<ds:datastoreItem xmlns:ds="http://schemas.openxmlformats.org/officeDocument/2006/customXml" ds:itemID="{CED1147E-B7B0-4CC2-B8FF-BB3DB03CC3E9}">
   <ds:schemaRefs>
     <ds:schemaRef ds:uri="http://schemas.openxmlformats.org/officeDocument/2006/bibliography"/>
   </ds:schemaRefs>

</xml_diff>

<commit_message>
Documentation + ajout de l'activité de la journée
</commit_message>
<xml_diff>
--- a/Documentation/Documentation/V4.docx
+++ b/Documentation/Documentation/V4.docx
@@ -1,6 +1,6 @@
 
 <file path=word/document.xml><?xml version="1.0" encoding="utf-8"?>
-<w:document xmlns:wpc="http://schemas.microsoft.com/office/word/2010/wordprocessingCanvas" xmlns:cx="http://schemas.microsoft.com/office/drawing/2014/chartex" xmlns:cx1="http://schemas.microsoft.com/office/drawing/2015/9/8/chartex" xmlns:cx2="http://schemas.microsoft.com/office/drawing/2015/10/21/chartex" xmlns:cx3="http://schemas.microsoft.com/office/drawing/2016/5/9/chartex" xmlns:cx4="http://schemas.microsoft.com/office/drawing/2016/5/10/chartex" xmlns:cx5="http://schemas.microsoft.com/office/drawing/2016/5/11/chartex" xmlns:cx6="http://schemas.microsoft.com/office/drawing/2016/5/12/chartex" xmlns:cx7="http://schemas.microsoft.com/office/drawing/2016/5/13/chartex" xmlns:cx8="http://schemas.microsoft.com/office/drawing/2016/5/14/chartex" xmlns:mc="http://schemas.openxmlformats.org/markup-compatibility/2006" xmlns:aink="http://schemas.microsoft.com/office/drawing/2016/ink" xmlns:am3d="http://schemas.microsoft.com/office/drawing/2017/model3d" xmlns:o="urn:schemas-microsoft-com:office:office" xmlns:r="http://schemas.openxmlformats.org/officeDocument/2006/relationships" xmlns:m="http://schemas.openxmlformats.org/officeDocument/2006/math" xmlns:v="urn:schemas-microsoft-com:vml" xmlns:wp14="http://schemas.microsoft.com/office/word/2010/wordprocessingDrawing" xmlns:wp="http://schemas.openxmlformats.org/drawingml/2006/wordprocessingDrawing" xmlns:w10="urn:schemas-microsoft-com:office:word" xmlns:w="http://schemas.openxmlformats.org/wordprocessingml/2006/main" xmlns:w14="http://schemas.microsoft.com/office/word/2010/wordml" xmlns:w15="http://schemas.microsoft.com/office/word/2012/wordml" xmlns:w16cid="http://schemas.microsoft.com/office/word/2016/wordml/cid" xmlns:w16se="http://schemas.microsoft.com/office/word/2015/wordml/symex" xmlns:wpg="http://schemas.microsoft.com/office/word/2010/wordprocessingGroup" xmlns:wpi="http://schemas.microsoft.com/office/word/2010/wordprocessingInk" xmlns:wne="http://schemas.microsoft.com/office/word/2006/wordml" xmlns:wps="http://schemas.microsoft.com/office/word/2010/wordprocessingShape" mc:Ignorable="w14 w15 w16se w16cid wp14">
+<w:document xmlns:wpc="http://schemas.microsoft.com/office/word/2010/wordprocessingCanvas" xmlns:cx="http://schemas.microsoft.com/office/drawing/2014/chartex" xmlns:cx1="http://schemas.microsoft.com/office/drawing/2015/9/8/chartex" xmlns:mc="http://schemas.openxmlformats.org/markup-compatibility/2006" xmlns:o="urn:schemas-microsoft-com:office:office" xmlns:r="http://schemas.openxmlformats.org/officeDocument/2006/relationships" xmlns:m="http://schemas.openxmlformats.org/officeDocument/2006/math" xmlns:v="urn:schemas-microsoft-com:vml" xmlns:wp14="http://schemas.microsoft.com/office/word/2010/wordprocessingDrawing" xmlns:wp="http://schemas.openxmlformats.org/drawingml/2006/wordprocessingDrawing" xmlns:w10="urn:schemas-microsoft-com:office:word" xmlns:w="http://schemas.openxmlformats.org/wordprocessingml/2006/main" xmlns:w14="http://schemas.microsoft.com/office/word/2010/wordml" xmlns:w15="http://schemas.microsoft.com/office/word/2012/wordml" xmlns:w16se="http://schemas.microsoft.com/office/word/2015/wordml/symex" xmlns:wpg="http://schemas.microsoft.com/office/word/2010/wordprocessingGroup" xmlns:wpi="http://schemas.microsoft.com/office/word/2010/wordprocessingInk" xmlns:wne="http://schemas.microsoft.com/office/word/2006/wordml" xmlns:wps="http://schemas.microsoft.com/office/word/2010/wordprocessingShape" mc:Ignorable="w14 w15 w16se wp14">
   <w:body>
     <w:p>
       <w:pPr>
@@ -3722,10 +3722,16 @@
           <w:szCs w:val="14"/>
           <w:lang w:eastAsia="fr-FR"/>
         </w:rPr>
-        <w:t xml:space="preserve">ultimédia: carte de site, maquettes papier, story </w:t>
-      </w:r>
-      <w:proofErr w:type="spellStart"/>
-      <w:r>
+        <w:t>ultimédia: carte de site, maquettes papier, story board préliminaire, …</w:t>
+      </w:r>
+    </w:p>
+    <w:p>
+      <w:pPr>
+        <w:pStyle w:val="Retraitnormal1"/>
+        <w:numPr>
+          <w:ilvl w:val="0"/>
+          <w:numId w:val="4"/>
+        </w:numPr>
         <w:rPr>
           <w:rFonts w:ascii="Arial" w:hAnsi="Arial"/>
           <w:i/>
@@ -3734,9 +3740,7 @@
           <w:szCs w:val="14"/>
           <w:lang w:eastAsia="fr-FR"/>
         </w:rPr>
-        <w:t>board</w:t>
-      </w:r>
-      <w:proofErr w:type="spellEnd"/>
+      </w:pPr>
       <w:r>
         <w:rPr>
           <w:rFonts w:ascii="Arial" w:hAnsi="Arial"/>
@@ -3746,16 +3750,9 @@
           <w:szCs w:val="14"/>
           <w:lang w:eastAsia="fr-FR"/>
         </w:rPr>
-        <w:t xml:space="preserve"> préliminaire, …</w:t>
-      </w:r>
-    </w:p>
-    <w:p>
-      <w:pPr>
-        <w:pStyle w:val="Retraitnormal1"/>
-        <w:numPr>
-          <w:ilvl w:val="0"/>
-          <w:numId w:val="4"/>
-        </w:numPr>
+        <w:t>B</w:t>
+      </w:r>
+      <w:r>
         <w:rPr>
           <w:rFonts w:ascii="Arial" w:hAnsi="Arial"/>
           <w:i/>
@@ -3764,7 +3761,8 @@
           <w:szCs w:val="14"/>
           <w:lang w:eastAsia="fr-FR"/>
         </w:rPr>
-      </w:pPr>
+        <w:t>ases de données: interfaces graphiques, modèle conceptuel</w:t>
+      </w:r>
       <w:r>
         <w:rPr>
           <w:rFonts w:ascii="Arial" w:hAnsi="Arial"/>
@@ -3774,9 +3772,16 @@
           <w:szCs w:val="14"/>
           <w:lang w:eastAsia="fr-FR"/>
         </w:rPr>
-        <w:t>B</w:t>
-      </w:r>
-      <w:r>
+        <w:t>.</w:t>
+      </w:r>
+    </w:p>
+    <w:p>
+      <w:pPr>
+        <w:pStyle w:val="Retraitnormal1"/>
+        <w:numPr>
+          <w:ilvl w:val="0"/>
+          <w:numId w:val="4"/>
+        </w:numPr>
         <w:rPr>
           <w:rFonts w:ascii="Arial" w:hAnsi="Arial"/>
           <w:i/>
@@ -3785,8 +3790,7 @@
           <w:szCs w:val="14"/>
           <w:lang w:eastAsia="fr-FR"/>
         </w:rPr>
-        <w:t>ases de données: interfaces graphiques, modèle conceptuel</w:t>
-      </w:r>
+      </w:pPr>
       <w:r>
         <w:rPr>
           <w:rFonts w:ascii="Arial" w:hAnsi="Arial"/>
@@ -3796,16 +3800,9 @@
           <w:szCs w:val="14"/>
           <w:lang w:eastAsia="fr-FR"/>
         </w:rPr>
-        <w:t>.</w:t>
-      </w:r>
-    </w:p>
-    <w:p>
-      <w:pPr>
-        <w:pStyle w:val="Retraitnormal1"/>
-        <w:numPr>
-          <w:ilvl w:val="0"/>
-          <w:numId w:val="4"/>
-        </w:numPr>
+        <w:t>P</w:t>
+      </w:r>
+      <w:r>
         <w:rPr>
           <w:rFonts w:ascii="Arial" w:hAnsi="Arial"/>
           <w:i/>
@@ -3814,8 +3811,16 @@
           <w:szCs w:val="14"/>
           <w:lang w:eastAsia="fr-FR"/>
         </w:rPr>
-      </w:pPr>
-      <w:r>
+        <w:t>rogrammation: interfaces graphiques, maquettes, analyse fonctionnelle…</w:t>
+      </w:r>
+    </w:p>
+    <w:p>
+      <w:pPr>
+        <w:pStyle w:val="Retraitnormal1"/>
+        <w:numPr>
+          <w:ilvl w:val="0"/>
+          <w:numId w:val="4"/>
+        </w:numPr>
         <w:rPr>
           <w:rFonts w:ascii="Arial" w:hAnsi="Arial"/>
           <w:i/>
@@ -3824,8 +3829,7 @@
           <w:szCs w:val="14"/>
           <w:lang w:eastAsia="fr-FR"/>
         </w:rPr>
-        <w:t>P</w:t>
-      </w:r>
+      </w:pPr>
       <w:r>
         <w:rPr>
           <w:rFonts w:ascii="Arial" w:hAnsi="Arial"/>
@@ -3835,7 +3839,7 @@
           <w:szCs w:val="14"/>
           <w:lang w:eastAsia="fr-FR"/>
         </w:rPr>
-        <w:t>rogrammation: interfaces graphiques, maquettes, analyse fonctionnelle…</w:t>
+        <w:t>…</w:t>
       </w:r>
     </w:p>
     <w:p>
@@ -3843,8 +3847,9 @@
         <w:pStyle w:val="Retraitnormal1"/>
         <w:numPr>
           <w:ilvl w:val="0"/>
-          <w:numId w:val="4"/>
+          <w:numId w:val="0"/>
         </w:numPr>
+        <w:ind w:left="360"/>
         <w:rPr>
           <w:rFonts w:ascii="Arial" w:hAnsi="Arial"/>
           <w:i/>
@@ -3854,35 +3859,6 @@
           <w:lang w:eastAsia="fr-FR"/>
         </w:rPr>
       </w:pPr>
-      <w:r>
-        <w:rPr>
-          <w:rFonts w:ascii="Arial" w:hAnsi="Arial"/>
-          <w:i/>
-          <w:iCs/>
-          <w:sz w:val="24"/>
-          <w:szCs w:val="14"/>
-          <w:lang w:eastAsia="fr-FR"/>
-        </w:rPr>
-        <w:t>…</w:t>
-      </w:r>
-    </w:p>
-    <w:p>
-      <w:pPr>
-        <w:pStyle w:val="Retraitnormal1"/>
-        <w:numPr>
-          <w:ilvl w:val="0"/>
-          <w:numId w:val="0"/>
-        </w:numPr>
-        <w:ind w:left="360"/>
-        <w:rPr>
-          <w:rFonts w:ascii="Arial" w:hAnsi="Arial"/>
-          <w:i/>
-          <w:iCs/>
-          <w:sz w:val="24"/>
-          <w:szCs w:val="14"/>
-          <w:lang w:eastAsia="fr-FR"/>
-        </w:rPr>
-      </w:pPr>
     </w:p>
     <w:p>
       <w:pPr>
@@ -3902,6 +3878,7 @@
       <w:r>
         <w:rPr>
           <w:noProof/>
+          <w:lang w:val="fr-CH" w:eastAsia="fr-CH"/>
         </w:rPr>
         <w:drawing>
           <wp:anchor distT="0" distB="0" distL="114300" distR="114300" simplePos="0" relativeHeight="251676672" behindDoc="0" locked="0" layoutInCell="1" allowOverlap="1" wp14:anchorId="2EBFADE6" wp14:editId="7E134C4C">
@@ -4000,7 +3977,7 @@
         <w:rPr>
           <w:noProof/>
           <w:szCs w:val="14"/>
-          <w:lang w:val="fr-CH"/>
+          <w:lang w:val="fr-CH" w:eastAsia="fr-CH"/>
         </w:rPr>
         <w:drawing>
           <wp:anchor distT="0" distB="0" distL="114300" distR="114300" simplePos="0" relativeHeight="251658240" behindDoc="0" locked="0" layoutInCell="1" allowOverlap="1" wp14:anchorId="1DF5C227" wp14:editId="6E0E6DE5">
@@ -4385,7 +4362,13 @@
     </w:p>
     <w:p>
       <w:r>
-        <w:t>Les risques techniques étaient principalement présent dans la partie mobile, une partie des fonction</w:t>
+        <w:t xml:space="preserve">Les risques techniques étaient principalement </w:t>
+      </w:r>
+      <w:r>
+        <w:t>présents</w:t>
+      </w:r>
+      <w:r>
+        <w:t xml:space="preserve"> dans la partie mobile, une partie des fonction</w:t>
       </w:r>
       <w:r>
         <w:t>s</w:t>
@@ -4409,37 +4392,19 @@
         <w:t>pas</w:t>
       </w:r>
       <w:r>
-        <w:t xml:space="preserve"> connecté à un réseau, quel qui soit. </w:t>
-      </w:r>
-    </w:p>
-    <w:p/>
-    <w:p>
-      <w:r>
-        <w:t xml:space="preserve">J’ai essayé une première fonction de </w:t>
-      </w:r>
-      <w:proofErr w:type="spellStart"/>
-      <w:r>
-        <w:t>ionic</w:t>
-      </w:r>
-      <w:proofErr w:type="spellEnd"/>
-      <w:r>
-        <w:t xml:space="preserve"> qui s’appelle </w:t>
-      </w:r>
-      <w:proofErr w:type="spellStart"/>
-      <w:r>
-        <w:t>SQLite</w:t>
-      </w:r>
-      <w:proofErr w:type="spellEnd"/>
-      <w:r>
-        <w:t xml:space="preserve"> qui permet de créer une base de données en local sur le téléphone. Au bout d’un certain temps, avec M. Carrel, nous avons décidé de basculer sur une fonction qui s’appelle « </w:t>
-      </w:r>
-      <w:proofErr w:type="spellStart"/>
-      <w:r>
-        <w:t>storage</w:t>
-      </w:r>
-      <w:proofErr w:type="spellEnd"/>
-      <w:r>
-        <w:t xml:space="preserve"> » et qui permet de sauvegarder des données en local sur le téléphone. </w:t>
+        <w:t xml:space="preserve"> </w:t>
+      </w:r>
+      <w:r>
+        <w:t>connecter</w:t>
+      </w:r>
+      <w:r>
+        <w:t xml:space="preserve"> à un réseau, quel qui soit. </w:t>
+      </w:r>
+    </w:p>
+    <w:p/>
+    <w:p>
+      <w:r>
+        <w:t xml:space="preserve">J’ai essayé une première fonction de ionic qui s’appelle SQLite qui permet de créer une base de données en local sur le téléphone. Au bout d’un certain temps, avec M. Carrel, nous avons décidé de basculer sur une fonction qui s’appelle « storage » et qui permet de sauvegarder des données en local sur le téléphone. </w:t>
       </w:r>
     </w:p>
     <w:p/>
@@ -4608,11 +4573,9 @@
       <w:r>
         <w:t xml:space="preserve"> à jour hebdomadairement tandis que le journal de travail lui est tenu à jour </w:t>
       </w:r>
-      <w:proofErr w:type="spellStart"/>
       <w:r>
         <w:t>journalièrement</w:t>
       </w:r>
-      <w:proofErr w:type="spellEnd"/>
       <w:r>
         <w:t>.</w:t>
       </w:r>
@@ -4729,21 +4692,12 @@
           <w:sz w:val="24"/>
         </w:rPr>
       </w:pPr>
-      <w:proofErr w:type="spellStart"/>
       <w:r>
         <w:rPr>
           <w:rFonts w:ascii="Arial" w:hAnsi="Arial" w:cs="Arial"/>
           <w:sz w:val="24"/>
         </w:rPr>
-        <w:t>Cmder</w:t>
-      </w:r>
-      <w:proofErr w:type="spellEnd"/>
-      <w:r>
-        <w:rPr>
-          <w:rFonts w:ascii="Arial" w:hAnsi="Arial" w:cs="Arial"/>
-          <w:sz w:val="24"/>
-        </w:rPr>
-        <w:t xml:space="preserve">, c’est </w:t>
+        <w:t xml:space="preserve">Cmder, c’est </w:t>
       </w:r>
       <w:r>
         <w:rPr>
@@ -4846,7 +4800,6 @@
         </w:rPr>
         <w:t xml:space="preserve">GitHub desktop, cette application permet de synchroniser mes fichiers modifiés sur mon répertoire GitHub. Git est un système de </w:t>
       </w:r>
-      <w:proofErr w:type="spellStart"/>
       <w:r>
         <w:rPr>
           <w:rFonts w:ascii="Arial" w:hAnsi="Arial" w:cs="Arial"/>
@@ -4854,7 +4807,6 @@
         </w:rPr>
         <w:t>versioning</w:t>
       </w:r>
-      <w:proofErr w:type="spellEnd"/>
       <w:r>
         <w:rPr>
           <w:rFonts w:ascii="Arial" w:hAnsi="Arial" w:cs="Arial"/>
@@ -4880,23 +4832,7 @@
           <w:rFonts w:ascii="Arial" w:hAnsi="Arial" w:cs="Arial"/>
           <w:sz w:val="24"/>
         </w:rPr>
-        <w:t xml:space="preserve">MySQL </w:t>
-      </w:r>
-      <w:proofErr w:type="spellStart"/>
-      <w:r>
-        <w:rPr>
-          <w:rFonts w:ascii="Arial" w:hAnsi="Arial" w:cs="Arial"/>
-          <w:sz w:val="24"/>
-        </w:rPr>
-        <w:t>Workbench</w:t>
-      </w:r>
-      <w:proofErr w:type="spellEnd"/>
-      <w:r>
-        <w:rPr>
-          <w:rFonts w:ascii="Arial" w:hAnsi="Arial" w:cs="Arial"/>
-          <w:sz w:val="24"/>
-        </w:rPr>
-        <w:t>, il me permet de gérer ma base de données.</w:t>
+        <w:t>MySQL Workbench, il me permet de gérer ma base de données.</w:t>
       </w:r>
     </w:p>
     <w:p>
@@ -4951,21 +4887,12 @@
           <w:sz w:val="24"/>
         </w:rPr>
       </w:pPr>
-      <w:proofErr w:type="spellStart"/>
       <w:r>
         <w:rPr>
           <w:rFonts w:ascii="Arial" w:hAnsi="Arial" w:cs="Arial"/>
           <w:sz w:val="24"/>
         </w:rPr>
-        <w:t>Wamp</w:t>
-      </w:r>
-      <w:proofErr w:type="spellEnd"/>
-      <w:r>
-        <w:rPr>
-          <w:rFonts w:ascii="Arial" w:hAnsi="Arial" w:cs="Arial"/>
-          <w:sz w:val="24"/>
-        </w:rPr>
-        <w:t xml:space="preserve">, un serveur local pour pouvoir utiliser </w:t>
+        <w:t xml:space="preserve">Wamp, un serveur local pour pouvoir utiliser </w:t>
       </w:r>
       <w:r>
         <w:rPr>
@@ -6335,9 +6262,15 @@
     <w:p>
       <w:pPr>
         <w:pStyle w:val="Titre3"/>
+        <w:rPr>
+          <w:color w:val="FF0000"/>
+        </w:rPr>
       </w:pPr>
       <w:bookmarkStart w:id="18" w:name="_Toc515442965"/>
       <w:r>
+        <w:rPr>
+          <w:color w:val="FF0000"/>
+        </w:rPr>
         <w:lastRenderedPageBreak/>
         <w:t>Use cases / Scénarios</w:t>
       </w:r>
@@ -6346,6 +6279,7 @@
     <w:p>
       <w:pPr>
         <w:rPr>
+          <w:color w:val="FF0000"/>
           <w:highlight w:val="yellow"/>
         </w:rPr>
       </w:pPr>
@@ -6353,8 +6287,14 @@
     <w:p>
       <w:pPr>
         <w:pStyle w:val="Titre4"/>
-      </w:pPr>
-      <w:r>
+        <w:rPr>
+          <w:color w:val="FF0000"/>
+        </w:rPr>
+      </w:pPr>
+      <w:r>
+        <w:rPr>
+          <w:color w:val="FF0000"/>
+        </w:rPr>
         <w:t xml:space="preserve">Visualiser le stock </w:t>
       </w:r>
     </w:p>
@@ -6379,7 +6319,15 @@
             <w:tcW w:w="4528" w:type="dxa"/>
           </w:tcPr>
           <w:p>
-            <w:r>
+            <w:pPr>
+              <w:rPr>
+                <w:color w:val="FF0000"/>
+              </w:rPr>
+            </w:pPr>
+            <w:r>
+              <w:rPr>
+                <w:color w:val="FF0000"/>
+              </w:rPr>
               <w:t>Action</w:t>
             </w:r>
           </w:p>
@@ -6391,8 +6339,14 @@
           <w:p>
             <w:pPr>
               <w:cnfStyle w:val="100000000000" w:firstRow="1" w:lastRow="0" w:firstColumn="0" w:lastColumn="0" w:oddVBand="0" w:evenVBand="0" w:oddHBand="0" w:evenHBand="0" w:firstRowFirstColumn="0" w:firstRowLastColumn="0" w:lastRowFirstColumn="0" w:lastRowLastColumn="0"/>
+              <w:rPr>
+                <w:color w:val="FF0000"/>
+              </w:rPr>
             </w:pPr>
             <w:r>
+              <w:rPr>
+                <w:color w:val="FF0000"/>
+              </w:rPr>
               <w:t>Réaction</w:t>
             </w:r>
           </w:p>
@@ -6408,7 +6362,15 @@
             <w:tcW w:w="4528" w:type="dxa"/>
           </w:tcPr>
           <w:p>
-            <w:r>
+            <w:pPr>
+              <w:rPr>
+                <w:color w:val="FF0000"/>
+              </w:rPr>
+            </w:pPr>
+            <w:r>
+              <w:rPr>
+                <w:color w:val="FF0000"/>
+              </w:rPr>
               <w:t>Le caviste prend un smartphone et lance l’application du mobile.</w:t>
             </w:r>
           </w:p>
@@ -6420,8 +6382,14 @@
           <w:p>
             <w:pPr>
               <w:cnfStyle w:val="000000100000" w:firstRow="0" w:lastRow="0" w:firstColumn="0" w:lastColumn="0" w:oddVBand="0" w:evenVBand="0" w:oddHBand="1" w:evenHBand="0" w:firstRowFirstColumn="0" w:firstRowLastColumn="0" w:lastRowFirstColumn="0" w:lastRowLastColumn="0"/>
+              <w:rPr>
+                <w:color w:val="FF0000"/>
+              </w:rPr>
             </w:pPr>
             <w:r>
+              <w:rPr>
+                <w:color w:val="FF0000"/>
+              </w:rPr>
               <w:t>L’application se charge et les menus s’affichent.</w:t>
             </w:r>
           </w:p>
@@ -6434,7 +6402,15 @@
             <w:tcW w:w="4528" w:type="dxa"/>
           </w:tcPr>
           <w:p>
-            <w:r>
+            <w:pPr>
+              <w:rPr>
+                <w:color w:val="FF0000"/>
+              </w:rPr>
+            </w:pPr>
+            <w:r>
+              <w:rPr>
+                <w:color w:val="FF0000"/>
+              </w:rPr>
               <w:t xml:space="preserve">Il clique sur « Stock » en bas à droite de l’application. </w:t>
             </w:r>
           </w:p>
@@ -6446,8 +6422,14 @@
           <w:p>
             <w:pPr>
               <w:cnfStyle w:val="000000000000" w:firstRow="0" w:lastRow="0" w:firstColumn="0" w:lastColumn="0" w:oddVBand="0" w:evenVBand="0" w:oddHBand="0" w:evenHBand="0" w:firstRowFirstColumn="0" w:firstRowLastColumn="0" w:lastRowFirstColumn="0" w:lastRowLastColumn="0"/>
+              <w:rPr>
+                <w:color w:val="FF0000"/>
+              </w:rPr>
             </w:pPr>
             <w:r>
+              <w:rPr>
+                <w:color w:val="FF0000"/>
+              </w:rPr>
               <w:t xml:space="preserve">Les nouveaux menus s’affichent. </w:t>
             </w:r>
           </w:p>
@@ -6463,10 +6445,21 @@
             <w:tcW w:w="4528" w:type="dxa"/>
           </w:tcPr>
           <w:p>
-            <w:r>
+            <w:pPr>
+              <w:rPr>
+                <w:color w:val="FF0000"/>
+              </w:rPr>
+            </w:pPr>
+            <w:r>
+              <w:rPr>
+                <w:color w:val="FF0000"/>
+              </w:rPr>
               <w:t xml:space="preserve">Il clique sur le bouton </w:t>
             </w:r>
             <w:r>
+              <w:rPr>
+                <w:color w:val="FF0000"/>
+              </w:rPr>
               <w:t>« scanner le QR Code »</w:t>
             </w:r>
           </w:p>
@@ -6478,8 +6471,14 @@
           <w:p>
             <w:pPr>
               <w:cnfStyle w:val="000000100000" w:firstRow="0" w:lastRow="0" w:firstColumn="0" w:lastColumn="0" w:oddVBand="0" w:evenVBand="0" w:oddHBand="1" w:evenHBand="0" w:firstRowFirstColumn="0" w:firstRowLastColumn="0" w:lastRowFirstColumn="0" w:lastRowLastColumn="0"/>
+              <w:rPr>
+                <w:color w:val="FF0000"/>
+              </w:rPr>
             </w:pPr>
             <w:r>
+              <w:rPr>
+                <w:color w:val="FF0000"/>
+              </w:rPr>
               <w:t>La caméra arrière s’affiche pour qu’il puisse scanner le QR Code.</w:t>
             </w:r>
           </w:p>
@@ -6492,7 +6491,15 @@
             <w:tcW w:w="4528" w:type="dxa"/>
           </w:tcPr>
           <w:p>
-            <w:r>
+            <w:pPr>
+              <w:rPr>
+                <w:color w:val="FF0000"/>
+              </w:rPr>
+            </w:pPr>
+            <w:r>
+              <w:rPr>
+                <w:color w:val="FF0000"/>
+              </w:rPr>
               <w:t xml:space="preserve">Il vise le QR Code avec son mobile. </w:t>
             </w:r>
           </w:p>
@@ -6504,14 +6511,26 @@
           <w:p>
             <w:pPr>
               <w:cnfStyle w:val="000000000000" w:firstRow="0" w:lastRow="0" w:firstColumn="0" w:lastColumn="0" w:oddVBand="0" w:evenVBand="0" w:oddHBand="0" w:evenHBand="0" w:firstRowFirstColumn="0" w:firstRowLastColumn="0" w:lastRowFirstColumn="0" w:lastRowLastColumn="0"/>
+              <w:rPr>
+                <w:color w:val="FF0000"/>
+              </w:rPr>
             </w:pPr>
             <w:r>
+              <w:rPr>
+                <w:color w:val="FF0000"/>
+              </w:rPr>
               <w:t xml:space="preserve">Les informations du vin </w:t>
             </w:r>
             <w:r>
+              <w:rPr>
+                <w:color w:val="FF0000"/>
+              </w:rPr>
               <w:t>s’affichent</w:t>
             </w:r>
             <w:r>
+              <w:rPr>
+                <w:color w:val="FF0000"/>
+              </w:rPr>
               <w:t xml:space="preserve"> sur l’application. </w:t>
             </w:r>
           </w:p>
@@ -6523,13 +6542,22 @@
         <w:tabs>
           <w:tab w:val="left" w:pos="1155"/>
         </w:tabs>
+        <w:rPr>
+          <w:color w:val="FF0000"/>
+        </w:rPr>
       </w:pPr>
     </w:p>
     <w:p>
       <w:pPr>
         <w:pStyle w:val="Titre4"/>
-      </w:pPr>
-      <w:r>
+        <w:rPr>
+          <w:color w:val="FF0000"/>
+        </w:rPr>
+      </w:pPr>
+      <w:r>
+        <w:rPr>
+          <w:color w:val="FF0000"/>
+        </w:rPr>
         <w:t>Mettre à jour le stock d’un vin</w:t>
       </w:r>
     </w:p>
@@ -6554,7 +6582,15 @@
             <w:tcW w:w="4528" w:type="dxa"/>
           </w:tcPr>
           <w:p>
-            <w:r>
+            <w:pPr>
+              <w:rPr>
+                <w:color w:val="FF0000"/>
+              </w:rPr>
+            </w:pPr>
+            <w:r>
+              <w:rPr>
+                <w:color w:val="FF0000"/>
+              </w:rPr>
               <w:t>Action</w:t>
             </w:r>
           </w:p>
@@ -6566,8 +6602,14 @@
           <w:p>
             <w:pPr>
               <w:cnfStyle w:val="100000000000" w:firstRow="1" w:lastRow="0" w:firstColumn="0" w:lastColumn="0" w:oddVBand="0" w:evenVBand="0" w:oddHBand="0" w:evenHBand="0" w:firstRowFirstColumn="0" w:firstRowLastColumn="0" w:lastRowFirstColumn="0" w:lastRowLastColumn="0"/>
+              <w:rPr>
+                <w:color w:val="FF0000"/>
+              </w:rPr>
             </w:pPr>
             <w:r>
+              <w:rPr>
+                <w:color w:val="FF0000"/>
+              </w:rPr>
               <w:t>Réaction</w:t>
             </w:r>
           </w:p>
@@ -6583,7 +6625,15 @@
             <w:tcW w:w="4528" w:type="dxa"/>
           </w:tcPr>
           <w:p>
-            <w:r>
+            <w:pPr>
+              <w:rPr>
+                <w:color w:val="FF0000"/>
+              </w:rPr>
+            </w:pPr>
+            <w:r>
+              <w:rPr>
+                <w:color w:val="FF0000"/>
+              </w:rPr>
               <w:t xml:space="preserve">Le caviste prend un smartphone et lance l’application du mobile. </w:t>
             </w:r>
           </w:p>
@@ -6595,8 +6645,14 @@
           <w:p>
             <w:pPr>
               <w:cnfStyle w:val="000000100000" w:firstRow="0" w:lastRow="0" w:firstColumn="0" w:lastColumn="0" w:oddVBand="0" w:evenVBand="0" w:oddHBand="1" w:evenHBand="0" w:firstRowFirstColumn="0" w:firstRowLastColumn="0" w:lastRowFirstColumn="0" w:lastRowLastColumn="0"/>
+              <w:rPr>
+                <w:color w:val="FF0000"/>
+              </w:rPr>
             </w:pPr>
             <w:r>
+              <w:rPr>
+                <w:color w:val="FF0000"/>
+              </w:rPr>
               <w:t>L’application se charge et les menus s’affichent.</w:t>
             </w:r>
           </w:p>
@@ -6609,7 +6665,15 @@
             <w:tcW w:w="4528" w:type="dxa"/>
           </w:tcPr>
           <w:p>
-            <w:r>
+            <w:pPr>
+              <w:rPr>
+                <w:color w:val="FF0000"/>
+              </w:rPr>
+            </w:pPr>
+            <w:r>
+              <w:rPr>
+                <w:color w:val="FF0000"/>
+              </w:rPr>
               <w:t xml:space="preserve">Il clique sur « Stock » en bas à droite de l’application. </w:t>
             </w:r>
           </w:p>
@@ -6621,8 +6685,14 @@
           <w:p>
             <w:pPr>
               <w:cnfStyle w:val="000000000000" w:firstRow="0" w:lastRow="0" w:firstColumn="0" w:lastColumn="0" w:oddVBand="0" w:evenVBand="0" w:oddHBand="0" w:evenHBand="0" w:firstRowFirstColumn="0" w:firstRowLastColumn="0" w:lastRowFirstColumn="0" w:lastRowLastColumn="0"/>
+              <w:rPr>
+                <w:color w:val="FF0000"/>
+              </w:rPr>
             </w:pPr>
             <w:r>
+              <w:rPr>
+                <w:color w:val="FF0000"/>
+              </w:rPr>
               <w:t xml:space="preserve">Les nouveaux menus s’affichent. </w:t>
             </w:r>
           </w:p>
@@ -6638,7 +6708,15 @@
             <w:tcW w:w="4528" w:type="dxa"/>
           </w:tcPr>
           <w:p>
-            <w:r>
+            <w:pPr>
+              <w:rPr>
+                <w:color w:val="FF0000"/>
+              </w:rPr>
+            </w:pPr>
+            <w:r>
+              <w:rPr>
+                <w:color w:val="FF0000"/>
+              </w:rPr>
               <w:t>Il clique sur le bouton « scanner le QR Code »</w:t>
             </w:r>
           </w:p>
@@ -6650,8 +6728,14 @@
           <w:p>
             <w:pPr>
               <w:cnfStyle w:val="000000100000" w:firstRow="0" w:lastRow="0" w:firstColumn="0" w:lastColumn="0" w:oddVBand="0" w:evenVBand="0" w:oddHBand="1" w:evenHBand="0" w:firstRowFirstColumn="0" w:firstRowLastColumn="0" w:lastRowFirstColumn="0" w:lastRowLastColumn="0"/>
+              <w:rPr>
+                <w:color w:val="FF0000"/>
+              </w:rPr>
             </w:pPr>
             <w:r>
+              <w:rPr>
+                <w:color w:val="FF0000"/>
+              </w:rPr>
               <w:t>La caméra arrière s’affiche pour qu’il puisse scanner le QR Code.</w:t>
             </w:r>
           </w:p>
@@ -6664,7 +6748,15 @@
             <w:tcW w:w="4528" w:type="dxa"/>
           </w:tcPr>
           <w:p>
-            <w:r>
+            <w:pPr>
+              <w:rPr>
+                <w:color w:val="FF0000"/>
+              </w:rPr>
+            </w:pPr>
+            <w:r>
+              <w:rPr>
+                <w:color w:val="FF0000"/>
+              </w:rPr>
               <w:t xml:space="preserve">Il vise le QR Code avec son mobile. </w:t>
             </w:r>
           </w:p>
@@ -6676,8 +6768,14 @@
           <w:p>
             <w:pPr>
               <w:cnfStyle w:val="000000000000" w:firstRow="0" w:lastRow="0" w:firstColumn="0" w:lastColumn="0" w:oddVBand="0" w:evenVBand="0" w:oddHBand="0" w:evenHBand="0" w:firstRowFirstColumn="0" w:firstRowLastColumn="0" w:lastRowFirstColumn="0" w:lastRowLastColumn="0"/>
+              <w:rPr>
+                <w:color w:val="FF0000"/>
+              </w:rPr>
             </w:pPr>
             <w:r>
+              <w:rPr>
+                <w:color w:val="FF0000"/>
+              </w:rPr>
               <w:t>Les informations du vin s’affiche sur l’application.</w:t>
             </w:r>
           </w:p>
@@ -6693,13 +6791,27 @@
             <w:tcW w:w="4528" w:type="dxa"/>
           </w:tcPr>
           <w:p>
-            <w:r>
+            <w:pPr>
+              <w:rPr>
+                <w:color w:val="FF0000"/>
+              </w:rPr>
+            </w:pPr>
+            <w:r>
+              <w:rPr>
+                <w:color w:val="FF0000"/>
+              </w:rPr>
               <w:t xml:space="preserve">Il remarque qu’il y a une erreur de quantité de bouteilles dans la base de données. Il entre la nouvelle valeur dans le champ </w:t>
             </w:r>
             <w:r>
+              <w:rPr>
+                <w:color w:val="FF0000"/>
+              </w:rPr>
               <w:t>« nouveau stock »</w:t>
             </w:r>
             <w:r>
+              <w:rPr>
+                <w:color w:val="FF0000"/>
+              </w:rPr>
               <w:t xml:space="preserve"> et clique sur le bouton « appliquer ».</w:t>
             </w:r>
           </w:p>
@@ -6711,32 +6823,54 @@
           <w:p>
             <w:pPr>
               <w:cnfStyle w:val="000000100000" w:firstRow="0" w:lastRow="0" w:firstColumn="0" w:lastColumn="0" w:oddVBand="0" w:evenVBand="0" w:oddHBand="1" w:evenHBand="0" w:firstRowFirstColumn="0" w:firstRowLastColumn="0" w:lastRowFirstColumn="0" w:lastRowLastColumn="0"/>
+              <w:rPr>
+                <w:color w:val="FF0000"/>
+              </w:rPr>
             </w:pPr>
             <w:r>
+              <w:rPr>
+                <w:color w:val="FF0000"/>
+              </w:rPr>
               <w:t>Le nouvelle valeur est mise à jour dans la base de données.</w:t>
             </w:r>
           </w:p>
         </w:tc>
       </w:tr>
     </w:tbl>
-    <w:p/>
+    <w:p>
+      <w:pPr>
+        <w:rPr>
+          <w:color w:val="FF0000"/>
+        </w:rPr>
+      </w:pPr>
+    </w:p>
     <w:p>
       <w:pPr>
         <w:rPr>
           <w:i/>
+          <w:color w:val="FF0000"/>
           <w:kern w:val="28"/>
           <w:u w:val="single"/>
         </w:rPr>
       </w:pPr>
       <w:r>
+        <w:rPr>
+          <w:color w:val="FF0000"/>
+        </w:rPr>
         <w:br w:type="page"/>
       </w:r>
     </w:p>
     <w:p>
       <w:pPr>
         <w:pStyle w:val="Titre4"/>
-      </w:pPr>
-      <w:r>
+        <w:rPr>
+          <w:color w:val="FF0000"/>
+        </w:rPr>
+      </w:pPr>
+      <w:r>
+        <w:rPr>
+          <w:color w:val="FF0000"/>
+        </w:rPr>
         <w:lastRenderedPageBreak/>
         <w:t xml:space="preserve">Enlever des bouteilles du stock </w:t>
       </w:r>
@@ -6762,7 +6896,15 @@
             <w:tcW w:w="4528" w:type="dxa"/>
           </w:tcPr>
           <w:p>
-            <w:r>
+            <w:pPr>
+              <w:rPr>
+                <w:color w:val="FF0000"/>
+              </w:rPr>
+            </w:pPr>
+            <w:r>
+              <w:rPr>
+                <w:color w:val="FF0000"/>
+              </w:rPr>
               <w:t>Action</w:t>
             </w:r>
           </w:p>
@@ -6774,8 +6916,14 @@
           <w:p>
             <w:pPr>
               <w:cnfStyle w:val="100000000000" w:firstRow="1" w:lastRow="0" w:firstColumn="0" w:lastColumn="0" w:oddVBand="0" w:evenVBand="0" w:oddHBand="0" w:evenHBand="0" w:firstRowFirstColumn="0" w:firstRowLastColumn="0" w:lastRowFirstColumn="0" w:lastRowLastColumn="0"/>
+              <w:rPr>
+                <w:color w:val="FF0000"/>
+              </w:rPr>
             </w:pPr>
             <w:r>
+              <w:rPr>
+                <w:color w:val="FF0000"/>
+              </w:rPr>
               <w:t>Réaction</w:t>
             </w:r>
           </w:p>
@@ -6791,7 +6939,15 @@
             <w:tcW w:w="4528" w:type="dxa"/>
           </w:tcPr>
           <w:p>
-            <w:r>
+            <w:pPr>
+              <w:rPr>
+                <w:color w:val="FF0000"/>
+              </w:rPr>
+            </w:pPr>
+            <w:r>
+              <w:rPr>
+                <w:color w:val="FF0000"/>
+              </w:rPr>
               <w:t xml:space="preserve">Le caviste prend un smartphone et lance l’application du mobile. </w:t>
             </w:r>
           </w:p>
@@ -6803,8 +6959,14 @@
           <w:p>
             <w:pPr>
               <w:cnfStyle w:val="000000100000" w:firstRow="0" w:lastRow="0" w:firstColumn="0" w:lastColumn="0" w:oddVBand="0" w:evenVBand="0" w:oddHBand="1" w:evenHBand="0" w:firstRowFirstColumn="0" w:firstRowLastColumn="0" w:lastRowFirstColumn="0" w:lastRowLastColumn="0"/>
+              <w:rPr>
+                <w:color w:val="FF0000"/>
+              </w:rPr>
             </w:pPr>
             <w:r>
+              <w:rPr>
+                <w:color w:val="FF0000"/>
+              </w:rPr>
               <w:t>L’application se charge et les menus s’affichent.</w:t>
             </w:r>
           </w:p>
@@ -6817,7 +6979,15 @@
             <w:tcW w:w="4528" w:type="dxa"/>
           </w:tcPr>
           <w:p>
-            <w:r>
+            <w:pPr>
+              <w:rPr>
+                <w:color w:val="FF0000"/>
+              </w:rPr>
+            </w:pPr>
+            <w:r>
+              <w:rPr>
+                <w:color w:val="FF0000"/>
+              </w:rPr>
               <w:t xml:space="preserve">Il clique sur « Entrée/Sortie » en bas à gauche de l’application. </w:t>
             </w:r>
           </w:p>
@@ -6829,8 +6999,14 @@
           <w:p>
             <w:pPr>
               <w:cnfStyle w:val="000000000000" w:firstRow="0" w:lastRow="0" w:firstColumn="0" w:lastColumn="0" w:oddVBand="0" w:evenVBand="0" w:oddHBand="0" w:evenHBand="0" w:firstRowFirstColumn="0" w:firstRowLastColumn="0" w:lastRowFirstColumn="0" w:lastRowLastColumn="0"/>
+              <w:rPr>
+                <w:color w:val="FF0000"/>
+              </w:rPr>
             </w:pPr>
             <w:r>
+              <w:rPr>
+                <w:color w:val="FF0000"/>
+              </w:rPr>
               <w:t xml:space="preserve">Les nouveaux menus s’affichent. </w:t>
             </w:r>
           </w:p>
@@ -6846,7 +7022,15 @@
             <w:tcW w:w="4528" w:type="dxa"/>
           </w:tcPr>
           <w:p>
-            <w:r>
+            <w:pPr>
+              <w:rPr>
+                <w:color w:val="FF0000"/>
+              </w:rPr>
+            </w:pPr>
+            <w:r>
+              <w:rPr>
+                <w:color w:val="FF0000"/>
+              </w:rPr>
               <w:t>Il clique sur le bouton « scanner le QR Code »</w:t>
             </w:r>
           </w:p>
@@ -6858,8 +7042,14 @@
           <w:p>
             <w:pPr>
               <w:cnfStyle w:val="000000100000" w:firstRow="0" w:lastRow="0" w:firstColumn="0" w:lastColumn="0" w:oddVBand="0" w:evenVBand="0" w:oddHBand="1" w:evenHBand="0" w:firstRowFirstColumn="0" w:firstRowLastColumn="0" w:lastRowFirstColumn="0" w:lastRowLastColumn="0"/>
+              <w:rPr>
+                <w:color w:val="FF0000"/>
+              </w:rPr>
             </w:pPr>
             <w:r>
+              <w:rPr>
+                <w:color w:val="FF0000"/>
+              </w:rPr>
               <w:t>La caméra arrière s’affiche pour qu’il puisse scanner le QR Code.</w:t>
             </w:r>
           </w:p>
@@ -6872,7 +7062,15 @@
             <w:tcW w:w="4528" w:type="dxa"/>
           </w:tcPr>
           <w:p>
-            <w:r>
+            <w:pPr>
+              <w:rPr>
+                <w:color w:val="FF0000"/>
+              </w:rPr>
+            </w:pPr>
+            <w:r>
+              <w:rPr>
+                <w:color w:val="FF0000"/>
+              </w:rPr>
               <w:t xml:space="preserve">Il vise le QR Code avec son mobile. </w:t>
             </w:r>
           </w:p>
@@ -6884,14 +7082,26 @@
           <w:p>
             <w:pPr>
               <w:cnfStyle w:val="000000000000" w:firstRow="0" w:lastRow="0" w:firstColumn="0" w:lastColumn="0" w:oddVBand="0" w:evenVBand="0" w:oddHBand="0" w:evenHBand="0" w:firstRowFirstColumn="0" w:firstRowLastColumn="0" w:lastRowFirstColumn="0" w:lastRowLastColumn="0"/>
+              <w:rPr>
+                <w:color w:val="FF0000"/>
+              </w:rPr>
             </w:pPr>
             <w:r>
+              <w:rPr>
+                <w:color w:val="FF0000"/>
+              </w:rPr>
               <w:t xml:space="preserve">Les informations du vin </w:t>
             </w:r>
             <w:r>
+              <w:rPr>
+                <w:color w:val="FF0000"/>
+              </w:rPr>
               <w:t>s’affichent</w:t>
             </w:r>
             <w:r>
+              <w:rPr>
+                <w:color w:val="FF0000"/>
+              </w:rPr>
               <w:t xml:space="preserve"> sur l’application. </w:t>
             </w:r>
           </w:p>
@@ -6907,10 +7117,21 @@
             <w:tcW w:w="4528" w:type="dxa"/>
           </w:tcPr>
           <w:p>
-            <w:r>
+            <w:pPr>
+              <w:rPr>
+                <w:color w:val="FF0000"/>
+              </w:rPr>
+            </w:pPr>
+            <w:r>
+              <w:rPr>
+                <w:color w:val="FF0000"/>
+              </w:rPr>
               <w:t>Il entre le nombre de bouteille qu’il sort de la cave dans le champs « sortie »</w:t>
             </w:r>
             <w:r>
+              <w:rPr>
+                <w:color w:val="FF0000"/>
+              </w:rPr>
               <w:t>.</w:t>
             </w:r>
           </w:p>
@@ -6922,8 +7143,14 @@
           <w:p>
             <w:pPr>
               <w:cnfStyle w:val="000000100000" w:firstRow="0" w:lastRow="0" w:firstColumn="0" w:lastColumn="0" w:oddVBand="0" w:evenVBand="0" w:oddHBand="1" w:evenHBand="0" w:firstRowFirstColumn="0" w:firstRowLastColumn="0" w:lastRowFirstColumn="0" w:lastRowLastColumn="0"/>
+              <w:rPr>
+                <w:color w:val="FF0000"/>
+              </w:rPr>
             </w:pPr>
             <w:r>
+              <w:rPr>
+                <w:color w:val="FF0000"/>
+              </w:rPr>
               <w:t>Le champs est rempli par une valeur</w:t>
             </w:r>
           </w:p>
@@ -6936,7 +7163,15 @@
             <w:tcW w:w="4528" w:type="dxa"/>
           </w:tcPr>
           <w:p>
-            <w:r>
+            <w:pPr>
+              <w:rPr>
+                <w:color w:val="FF0000"/>
+              </w:rPr>
+            </w:pPr>
+            <w:r>
+              <w:rPr>
+                <w:color w:val="FF0000"/>
+              </w:rPr>
               <w:t>Il signe son action en mettant son « prénom » dans un champs</w:t>
             </w:r>
           </w:p>
@@ -6948,8 +7183,14 @@
           <w:p>
             <w:pPr>
               <w:cnfStyle w:val="000000000000" w:firstRow="0" w:lastRow="0" w:firstColumn="0" w:lastColumn="0" w:oddVBand="0" w:evenVBand="0" w:oddHBand="0" w:evenHBand="0" w:firstRowFirstColumn="0" w:firstRowLastColumn="0" w:lastRowFirstColumn="0" w:lastRowLastColumn="0"/>
+              <w:rPr>
+                <w:color w:val="FF0000"/>
+              </w:rPr>
             </w:pPr>
             <w:r>
+              <w:rPr>
+                <w:color w:val="FF0000"/>
+              </w:rPr>
               <w:t xml:space="preserve">Le champs est rempli par son prénom </w:t>
             </w:r>
           </w:p>
@@ -6965,7 +7206,15 @@
             <w:tcW w:w="4528" w:type="dxa"/>
           </w:tcPr>
           <w:p>
-            <w:r>
+            <w:pPr>
+              <w:rPr>
+                <w:color w:val="FF0000"/>
+              </w:rPr>
+            </w:pPr>
+            <w:r>
+              <w:rPr>
+                <w:color w:val="FF0000"/>
+              </w:rPr>
               <w:t>Il clique sur « appliquer »</w:t>
             </w:r>
           </w:p>
@@ -6977,20 +7226,38 @@
           <w:p>
             <w:pPr>
               <w:cnfStyle w:val="000000100000" w:firstRow="0" w:lastRow="0" w:firstColumn="0" w:lastColumn="0" w:oddVBand="0" w:evenVBand="0" w:oddHBand="1" w:evenHBand="0" w:firstRowFirstColumn="0" w:firstRowLastColumn="0" w:lastRowFirstColumn="0" w:lastRowLastColumn="0"/>
+              <w:rPr>
+                <w:color w:val="FF0000"/>
+              </w:rPr>
             </w:pPr>
             <w:r>
+              <w:rPr>
+                <w:color w:val="FF0000"/>
+              </w:rPr>
               <w:t>Un nouveau mouvement est créé dans la base de données en mettant à jour les champs concernés</w:t>
             </w:r>
           </w:p>
         </w:tc>
       </w:tr>
     </w:tbl>
-    <w:p/>
+    <w:p>
+      <w:pPr>
+        <w:rPr>
+          <w:color w:val="FF0000"/>
+        </w:rPr>
+      </w:pPr>
+    </w:p>
     <w:p>
       <w:pPr>
         <w:pStyle w:val="Titre4"/>
-      </w:pPr>
-      <w:r>
+        <w:rPr>
+          <w:color w:val="FF0000"/>
+        </w:rPr>
+      </w:pPr>
+      <w:r>
+        <w:rPr>
+          <w:color w:val="FF0000"/>
+        </w:rPr>
         <w:t xml:space="preserve">Ajouter des bouteilles déjà existantes </w:t>
       </w:r>
     </w:p>
@@ -7015,7 +7282,15 @@
             <w:tcW w:w="4528" w:type="dxa"/>
           </w:tcPr>
           <w:p>
-            <w:r>
+            <w:pPr>
+              <w:rPr>
+                <w:color w:val="FF0000"/>
+              </w:rPr>
+            </w:pPr>
+            <w:r>
+              <w:rPr>
+                <w:color w:val="FF0000"/>
+              </w:rPr>
               <w:t>Action</w:t>
             </w:r>
           </w:p>
@@ -7027,8 +7302,14 @@
           <w:p>
             <w:pPr>
               <w:cnfStyle w:val="100000000000" w:firstRow="1" w:lastRow="0" w:firstColumn="0" w:lastColumn="0" w:oddVBand="0" w:evenVBand="0" w:oddHBand="0" w:evenHBand="0" w:firstRowFirstColumn="0" w:firstRowLastColumn="0" w:lastRowFirstColumn="0" w:lastRowLastColumn="0"/>
+              <w:rPr>
+                <w:color w:val="FF0000"/>
+              </w:rPr>
             </w:pPr>
             <w:r>
+              <w:rPr>
+                <w:color w:val="FF0000"/>
+              </w:rPr>
               <w:t>Réaction</w:t>
             </w:r>
           </w:p>
@@ -7044,7 +7325,15 @@
             <w:tcW w:w="4528" w:type="dxa"/>
           </w:tcPr>
           <w:p>
-            <w:r>
+            <w:pPr>
+              <w:rPr>
+                <w:color w:val="FF0000"/>
+              </w:rPr>
+            </w:pPr>
+            <w:r>
+              <w:rPr>
+                <w:color w:val="FF0000"/>
+              </w:rPr>
               <w:t xml:space="preserve">Le caviste prend un smartphone et lance l’application du mobile. </w:t>
             </w:r>
           </w:p>
@@ -7056,8 +7345,14 @@
           <w:p>
             <w:pPr>
               <w:cnfStyle w:val="000000100000" w:firstRow="0" w:lastRow="0" w:firstColumn="0" w:lastColumn="0" w:oddVBand="0" w:evenVBand="0" w:oddHBand="1" w:evenHBand="0" w:firstRowFirstColumn="0" w:firstRowLastColumn="0" w:lastRowFirstColumn="0" w:lastRowLastColumn="0"/>
+              <w:rPr>
+                <w:color w:val="FF0000"/>
+              </w:rPr>
             </w:pPr>
             <w:r>
+              <w:rPr>
+                <w:color w:val="FF0000"/>
+              </w:rPr>
               <w:t>L’application se charge et les menus s’affichent.</w:t>
             </w:r>
           </w:p>
@@ -7070,7 +7365,15 @@
             <w:tcW w:w="4528" w:type="dxa"/>
           </w:tcPr>
           <w:p>
-            <w:r>
+            <w:pPr>
+              <w:rPr>
+                <w:color w:val="FF0000"/>
+              </w:rPr>
+            </w:pPr>
+            <w:r>
+              <w:rPr>
+                <w:color w:val="FF0000"/>
+              </w:rPr>
               <w:t xml:space="preserve">Il clique sur « Entrée/Sortie » en bas à gauche de l’application. </w:t>
             </w:r>
           </w:p>
@@ -7082,8 +7385,14 @@
           <w:p>
             <w:pPr>
               <w:cnfStyle w:val="000000000000" w:firstRow="0" w:lastRow="0" w:firstColumn="0" w:lastColumn="0" w:oddVBand="0" w:evenVBand="0" w:oddHBand="0" w:evenHBand="0" w:firstRowFirstColumn="0" w:firstRowLastColumn="0" w:lastRowFirstColumn="0" w:lastRowLastColumn="0"/>
+              <w:rPr>
+                <w:color w:val="FF0000"/>
+              </w:rPr>
             </w:pPr>
             <w:r>
+              <w:rPr>
+                <w:color w:val="FF0000"/>
+              </w:rPr>
               <w:t xml:space="preserve">Les nouveaux menus s’affichent. </w:t>
             </w:r>
           </w:p>
@@ -7099,7 +7408,15 @@
             <w:tcW w:w="4528" w:type="dxa"/>
           </w:tcPr>
           <w:p>
-            <w:r>
+            <w:pPr>
+              <w:rPr>
+                <w:color w:val="FF0000"/>
+              </w:rPr>
+            </w:pPr>
+            <w:r>
+              <w:rPr>
+                <w:color w:val="FF0000"/>
+              </w:rPr>
               <w:t>Il clique sur le bouton « scanner le QR Code »</w:t>
             </w:r>
           </w:p>
@@ -7111,8 +7428,14 @@
           <w:p>
             <w:pPr>
               <w:cnfStyle w:val="000000100000" w:firstRow="0" w:lastRow="0" w:firstColumn="0" w:lastColumn="0" w:oddVBand="0" w:evenVBand="0" w:oddHBand="1" w:evenHBand="0" w:firstRowFirstColumn="0" w:firstRowLastColumn="0" w:lastRowFirstColumn="0" w:lastRowLastColumn="0"/>
+              <w:rPr>
+                <w:color w:val="FF0000"/>
+              </w:rPr>
             </w:pPr>
             <w:r>
+              <w:rPr>
+                <w:color w:val="FF0000"/>
+              </w:rPr>
               <w:t>La caméra arrière s’affiche pour qu’il puisse scanner le QR Code.</w:t>
             </w:r>
           </w:p>
@@ -7125,7 +7448,15 @@
             <w:tcW w:w="4528" w:type="dxa"/>
           </w:tcPr>
           <w:p>
-            <w:r>
+            <w:pPr>
+              <w:rPr>
+                <w:color w:val="FF0000"/>
+              </w:rPr>
+            </w:pPr>
+            <w:r>
+              <w:rPr>
+                <w:color w:val="FF0000"/>
+              </w:rPr>
               <w:t xml:space="preserve">Il vise le QR Code avec son mobile. </w:t>
             </w:r>
           </w:p>
@@ -7137,14 +7468,26 @@
           <w:p>
             <w:pPr>
               <w:cnfStyle w:val="000000000000" w:firstRow="0" w:lastRow="0" w:firstColumn="0" w:lastColumn="0" w:oddVBand="0" w:evenVBand="0" w:oddHBand="0" w:evenHBand="0" w:firstRowFirstColumn="0" w:firstRowLastColumn="0" w:lastRowFirstColumn="0" w:lastRowLastColumn="0"/>
+              <w:rPr>
+                <w:color w:val="FF0000"/>
+              </w:rPr>
             </w:pPr>
             <w:r>
+              <w:rPr>
+                <w:color w:val="FF0000"/>
+              </w:rPr>
               <w:t xml:space="preserve">Les informations du vin </w:t>
             </w:r>
             <w:r>
+              <w:rPr>
+                <w:color w:val="FF0000"/>
+              </w:rPr>
               <w:t>s’affichent</w:t>
             </w:r>
             <w:r>
+              <w:rPr>
+                <w:color w:val="FF0000"/>
+              </w:rPr>
               <w:t xml:space="preserve"> sur l’application. </w:t>
             </w:r>
           </w:p>
@@ -7160,19 +7503,39 @@
             <w:tcW w:w="4528" w:type="dxa"/>
           </w:tcPr>
           <w:p>
-            <w:r>
+            <w:pPr>
+              <w:rPr>
+                <w:color w:val="FF0000"/>
+              </w:rPr>
+            </w:pPr>
+            <w:r>
+              <w:rPr>
+                <w:color w:val="FF0000"/>
+              </w:rPr>
               <w:t>Il entre le nombre de bouteilles qu</w:t>
             </w:r>
             <w:r>
+              <w:rPr>
+                <w:color w:val="FF0000"/>
+              </w:rPr>
               <w:t>’</w:t>
             </w:r>
             <w:r>
+              <w:rPr>
+                <w:color w:val="FF0000"/>
+              </w:rPr>
               <w:t>i</w:t>
             </w:r>
             <w:r>
+              <w:rPr>
+                <w:color w:val="FF0000"/>
+              </w:rPr>
               <w:t>l ajoute dans sa cave</w:t>
             </w:r>
             <w:r>
+              <w:rPr>
+                <w:color w:val="FF0000"/>
+              </w:rPr>
               <w:t xml:space="preserve"> dans le champs « Entrée ».</w:t>
             </w:r>
           </w:p>
@@ -7184,11 +7547,20 @@
           <w:p>
             <w:pPr>
               <w:cnfStyle w:val="000000100000" w:firstRow="0" w:lastRow="0" w:firstColumn="0" w:lastColumn="0" w:oddVBand="0" w:evenVBand="0" w:oddHBand="1" w:evenHBand="0" w:firstRowFirstColumn="0" w:firstRowLastColumn="0" w:lastRowFirstColumn="0" w:lastRowLastColumn="0"/>
+              <w:rPr>
+                <w:color w:val="FF0000"/>
+              </w:rPr>
             </w:pPr>
             <w:r>
+              <w:rPr>
+                <w:color w:val="FF0000"/>
+              </w:rPr>
               <w:t>Le champ</w:t>
             </w:r>
             <w:r>
+              <w:rPr>
+                <w:color w:val="FF0000"/>
+              </w:rPr>
               <w:t xml:space="preserve"> n’est plus vide. </w:t>
             </w:r>
           </w:p>
@@ -7201,7 +7573,15 @@
             <w:tcW w:w="4528" w:type="dxa"/>
           </w:tcPr>
           <w:p>
-            <w:r>
+            <w:pPr>
+              <w:rPr>
+                <w:color w:val="FF0000"/>
+              </w:rPr>
+            </w:pPr>
+            <w:r>
+              <w:rPr>
+                <w:color w:val="FF0000"/>
+              </w:rPr>
               <w:t>Il entre le fournisseur qui a fourni le vin dans le champs « fournisseurs ».</w:t>
             </w:r>
           </w:p>
@@ -7213,8 +7593,14 @@
           <w:p>
             <w:pPr>
               <w:cnfStyle w:val="000000000000" w:firstRow="0" w:lastRow="0" w:firstColumn="0" w:lastColumn="0" w:oddVBand="0" w:evenVBand="0" w:oddHBand="0" w:evenHBand="0" w:firstRowFirstColumn="0" w:firstRowLastColumn="0" w:lastRowFirstColumn="0" w:lastRowLastColumn="0"/>
+              <w:rPr>
+                <w:color w:val="FF0000"/>
+              </w:rPr>
             </w:pPr>
             <w:r>
+              <w:rPr>
+                <w:color w:val="FF0000"/>
+              </w:rPr>
               <w:t>Le champs n’est plus vide.</w:t>
             </w:r>
           </w:p>
@@ -7230,7 +7616,15 @@
             <w:tcW w:w="4528" w:type="dxa"/>
           </w:tcPr>
           <w:p>
-            <w:r>
+            <w:pPr>
+              <w:rPr>
+                <w:color w:val="FF0000"/>
+              </w:rPr>
+            </w:pPr>
+            <w:r>
+              <w:rPr>
+                <w:color w:val="FF0000"/>
+              </w:rPr>
               <w:t>Il signe son action en mettant son « prénom » dans un champs</w:t>
             </w:r>
           </w:p>
@@ -7242,8 +7636,14 @@
           <w:p>
             <w:pPr>
               <w:cnfStyle w:val="000000100000" w:firstRow="0" w:lastRow="0" w:firstColumn="0" w:lastColumn="0" w:oddVBand="0" w:evenVBand="0" w:oddHBand="1" w:evenHBand="0" w:firstRowFirstColumn="0" w:firstRowLastColumn="0" w:lastRowFirstColumn="0" w:lastRowLastColumn="0"/>
+              <w:rPr>
+                <w:color w:val="FF0000"/>
+              </w:rPr>
             </w:pPr>
             <w:r>
+              <w:rPr>
+                <w:color w:val="FF0000"/>
+              </w:rPr>
               <w:t xml:space="preserve">Le champs est rempli par son prénom </w:t>
             </w:r>
           </w:p>
@@ -7256,7 +7656,15 @@
             <w:tcW w:w="4528" w:type="dxa"/>
           </w:tcPr>
           <w:p>
-            <w:r>
+            <w:pPr>
+              <w:rPr>
+                <w:color w:val="FF0000"/>
+              </w:rPr>
+            </w:pPr>
+            <w:r>
+              <w:rPr>
+                <w:color w:val="FF0000"/>
+              </w:rPr>
               <w:t>Il appuie sur le bouton « appliquer ».</w:t>
             </w:r>
           </w:p>
@@ -7268,8 +7676,14 @@
           <w:p>
             <w:pPr>
               <w:cnfStyle w:val="000000000000" w:firstRow="0" w:lastRow="0" w:firstColumn="0" w:lastColumn="0" w:oddVBand="0" w:evenVBand="0" w:oddHBand="0" w:evenHBand="0" w:firstRowFirstColumn="0" w:firstRowLastColumn="0" w:lastRowFirstColumn="0" w:lastRowLastColumn="0"/>
+              <w:rPr>
+                <w:color w:val="FF0000"/>
+              </w:rPr>
             </w:pPr>
             <w:r>
+              <w:rPr>
+                <w:color w:val="FF0000"/>
+              </w:rPr>
               <w:t>Un nouveau mouvement est créé dans la base de données en mettant à jour les champs concernés</w:t>
             </w:r>
           </w:p>
@@ -8731,11 +9145,9 @@
       <w:r>
         <w:t>« </w:t>
       </w:r>
-      <w:proofErr w:type="spellStart"/>
       <w:r>
         <w:t>typewine</w:t>
       </w:r>
-      <w:proofErr w:type="spellEnd"/>
       <w:r>
         <w:t> »</w:t>
       </w:r>
@@ -8767,11 +9179,9 @@
       <w:r>
         <w:t>« </w:t>
       </w:r>
-      <w:proofErr w:type="spellStart"/>
       <w:r>
         <w:t>wine</w:t>
       </w:r>
-      <w:proofErr w:type="spellEnd"/>
       <w:r>
         <w:t> »</w:t>
       </w:r>
@@ -8905,15 +9315,7 @@
         <w:t xml:space="preserve">La table </w:t>
       </w:r>
       <w:r>
-        <w:t>« </w:t>
-      </w:r>
-      <w:proofErr w:type="spellStart"/>
-      <w:r>
-        <w:t>movement</w:t>
-      </w:r>
-      <w:proofErr w:type="spellEnd"/>
-      <w:r>
-        <w:t> »</w:t>
+        <w:t>« movement »</w:t>
       </w:r>
     </w:p>
     <w:p>
@@ -8958,11 +9360,9 @@
       <w:r>
         <w:t>« </w:t>
       </w:r>
-      <w:proofErr w:type="spellStart"/>
       <w:r>
         <w:t>users</w:t>
       </w:r>
-      <w:proofErr w:type="spellEnd"/>
       <w:r>
         <w:t> »</w:t>
       </w:r>
@@ -8996,12 +9396,12 @@
       <w:pPr>
         <w:pStyle w:val="Titre3"/>
       </w:pPr>
-      <w:bookmarkStart w:id="20" w:name="_Toc71703259"/>
-      <w:bookmarkStart w:id="21" w:name="_Toc515442967"/>
+      <w:bookmarkStart w:id="20" w:name="_Toc515442967"/>
+      <w:bookmarkStart w:id="21" w:name="_Toc71703259"/>
       <w:r>
         <w:t>(Particularité 1)</w:t>
       </w:r>
-      <w:bookmarkEnd w:id="21"/>
+      <w:bookmarkEnd w:id="20"/>
     </w:p>
     <w:p>
       <w:r>
@@ -9058,7 +9458,7 @@
         <w:lastRenderedPageBreak/>
         <w:t>R</w:t>
       </w:r>
-      <w:bookmarkEnd w:id="20"/>
+      <w:bookmarkEnd w:id="21"/>
       <w:r>
         <w:t>éalisation</w:t>
       </w:r>
@@ -9089,9 +9489,7 @@
       <w:r>
         <w:t>Entrée / sortie de bouteille</w:t>
       </w:r>
-      <w:bookmarkStart w:id="26" w:name="_GoBack"/>
       <w:bookmarkEnd w:id="25"/>
-      <w:bookmarkEnd w:id="26"/>
     </w:p>
     <w:p/>
     <w:p/>
@@ -9510,11 +9908,11 @@
       <w:pPr>
         <w:pStyle w:val="Titre3"/>
       </w:pPr>
-      <w:bookmarkStart w:id="27" w:name="_Toc515442972"/>
+      <w:bookmarkStart w:id="26" w:name="_Toc515442972"/>
       <w:r>
         <w:t>Gérer le stock</w:t>
       </w:r>
-      <w:bookmarkEnd w:id="27"/>
+      <w:bookmarkEnd w:id="26"/>
       <w:r>
         <w:t xml:space="preserve"> </w:t>
       </w:r>
@@ -9857,21 +10255,21 @@
           <w:iCs/>
         </w:rPr>
       </w:pPr>
-      <w:bookmarkStart w:id="28" w:name="_Toc25553317"/>
-      <w:bookmarkStart w:id="29" w:name="_Toc71691022"/>
-      <w:bookmarkStart w:id="30" w:name="_Toc515442973"/>
+      <w:bookmarkStart w:id="27" w:name="_Toc25553317"/>
+      <w:bookmarkStart w:id="28" w:name="_Toc71691022"/>
+      <w:bookmarkStart w:id="29" w:name="_Toc515442973"/>
       <w:r>
         <w:rPr>
           <w:iCs/>
         </w:rPr>
         <w:t>Dossier de réalisation</w:t>
       </w:r>
-      <w:bookmarkStart w:id="31" w:name="_Toc25553318"/>
+      <w:bookmarkStart w:id="30" w:name="_Toc25553318"/>
+      <w:bookmarkEnd w:id="27"/>
       <w:bookmarkEnd w:id="28"/>
       <w:bookmarkEnd w:id="29"/>
-      <w:bookmarkEnd w:id="30"/>
-    </w:p>
-    <w:bookmarkEnd w:id="31"/>
+    </w:p>
+    <w:bookmarkEnd w:id="30"/>
     <w:p>
       <w:pPr>
         <w:ind w:firstLine="360"/>
@@ -10208,24 +10606,24 @@
           <w:iCs/>
         </w:rPr>
       </w:pPr>
-      <w:bookmarkStart w:id="32" w:name="_Toc25553321"/>
-      <w:bookmarkStart w:id="33" w:name="_Toc71691025"/>
-      <w:bookmarkStart w:id="34" w:name="_Toc515442974"/>
+      <w:bookmarkStart w:id="31" w:name="_Toc25553321"/>
+      <w:bookmarkStart w:id="32" w:name="_Toc71691025"/>
+      <w:bookmarkStart w:id="33" w:name="_Toc515442974"/>
       <w:r>
         <w:rPr>
           <w:iCs/>
         </w:rPr>
         <w:t>Description des test</w:t>
       </w:r>
+      <w:bookmarkEnd w:id="31"/>
+      <w:r>
+        <w:rPr>
+          <w:iCs/>
+        </w:rPr>
+        <w:t>s effectués</w:t>
+      </w:r>
       <w:bookmarkEnd w:id="32"/>
-      <w:r>
-        <w:rPr>
-          <w:iCs/>
-        </w:rPr>
-        <w:t>s effectués</w:t>
-      </w:r>
       <w:bookmarkEnd w:id="33"/>
-      <w:bookmarkEnd w:id="34"/>
     </w:p>
     <w:p>
       <w:pPr>
@@ -10501,34 +10899,60 @@
                 <w:highlight w:val="yellow"/>
               </w:rPr>
             </w:pPr>
-            <w:proofErr w:type="spellStart"/>
             <w:r>
               <w:rPr>
                 <w:i/>
                 <w:highlight w:val="yellow"/>
               </w:rPr>
-              <w:t>Dév</w:t>
-            </w:r>
-            <w:proofErr w:type="spellEnd"/>
+              <w:t xml:space="preserve">Dév </w:t>
+            </w:r>
             <w:r>
               <w:rPr>
                 <w:i/>
                 <w:highlight w:val="yellow"/>
               </w:rPr>
-              <w:t xml:space="preserve"> </w:t>
+              <w:sym w:font="Wingdings" w:char="F0E0"/>
             </w:r>
             <w:r>
               <w:rPr>
                 <w:i/>
                 <w:highlight w:val="yellow"/>
               </w:rPr>
-              <w:sym w:font="Wingdings" w:char="F0E0"/>
-            </w:r>
-            <w:r>
+              <w:t xml:space="preserve"> OK</w:t>
+            </w:r>
+          </w:p>
+        </w:tc>
+        <w:tc>
+          <w:tcPr>
+            <w:tcW w:w="1579" w:type="dxa"/>
+            <w:shd w:val="clear" w:color="auto" w:fill="92D050"/>
+          </w:tcPr>
+          <w:p>
+            <w:pPr>
               <w:rPr>
                 <w:i/>
                 <w:highlight w:val="yellow"/>
               </w:rPr>
+            </w:pPr>
+            <w:r>
+              <w:rPr>
+                <w:i/>
+                <w:highlight w:val="yellow"/>
+              </w:rPr>
+              <w:t xml:space="preserve">CdP </w:t>
+            </w:r>
+            <w:r>
+              <w:rPr>
+                <w:i/>
+                <w:highlight w:val="yellow"/>
+              </w:rPr>
+              <w:sym w:font="Wingdings" w:char="F0E0"/>
+            </w:r>
+            <w:r>
+              <w:rPr>
+                <w:i/>
+                <w:highlight w:val="yellow"/>
+              </w:rPr>
               <w:t xml:space="preserve"> OK</w:t>
             </w:r>
           </w:p>
@@ -10545,85 +10969,89 @@
                 <w:highlight w:val="yellow"/>
               </w:rPr>
             </w:pPr>
-            <w:proofErr w:type="spellStart"/>
             <w:r>
               <w:rPr>
                 <w:i/>
                 <w:highlight w:val="yellow"/>
               </w:rPr>
-              <w:t>CdP</w:t>
-            </w:r>
-            <w:proofErr w:type="spellEnd"/>
+              <w:t xml:space="preserve">CdP </w:t>
+            </w:r>
             <w:r>
               <w:rPr>
                 <w:i/>
                 <w:highlight w:val="yellow"/>
               </w:rPr>
-              <w:t xml:space="preserve"> </w:t>
+              <w:sym w:font="Wingdings" w:char="F0E0"/>
             </w:r>
             <w:r>
               <w:rPr>
                 <w:i/>
                 <w:highlight w:val="yellow"/>
               </w:rPr>
-              <w:sym w:font="Wingdings" w:char="F0E0"/>
-            </w:r>
-            <w:r>
+              <w:t xml:space="preserve"> OK</w:t>
+            </w:r>
+          </w:p>
+        </w:tc>
+        <w:tc>
+          <w:tcPr>
+            <w:tcW w:w="1579" w:type="dxa"/>
+            <w:shd w:val="clear" w:color="auto" w:fill="92D050"/>
+          </w:tcPr>
+          <w:p>
+            <w:pPr>
               <w:rPr>
                 <w:i/>
                 <w:highlight w:val="yellow"/>
               </w:rPr>
-              <w:t xml:space="preserve"> OK</w:t>
-            </w:r>
-          </w:p>
-        </w:tc>
-        <w:tc>
-          <w:tcPr>
-            <w:tcW w:w="1579" w:type="dxa"/>
-            <w:shd w:val="clear" w:color="auto" w:fill="92D050"/>
-          </w:tcPr>
-          <w:p>
-            <w:pPr>
+            </w:pPr>
+            <w:r>
               <w:rPr>
                 <w:i/>
                 <w:highlight w:val="yellow"/>
               </w:rPr>
-            </w:pPr>
-            <w:proofErr w:type="spellStart"/>
+              <w:t xml:space="preserve">Dév </w:t>
+            </w:r>
             <w:r>
               <w:rPr>
                 <w:i/>
                 <w:highlight w:val="yellow"/>
               </w:rPr>
-              <w:t>CdP</w:t>
-            </w:r>
-            <w:proofErr w:type="spellEnd"/>
+              <w:sym w:font="Wingdings" w:char="F0E0"/>
+            </w:r>
             <w:r>
               <w:rPr>
                 <w:i/>
                 <w:highlight w:val="yellow"/>
               </w:rPr>
-              <w:t xml:space="preserve"> </w:t>
-            </w:r>
-            <w:r>
+              <w:t xml:space="preserve"> OK</w:t>
+            </w:r>
+          </w:p>
+        </w:tc>
+      </w:tr>
+      <w:tr>
+        <w:tc>
+          <w:tcPr>
+            <w:tcW w:w="2265" w:type="dxa"/>
+          </w:tcPr>
+          <w:p>
+            <w:pPr>
               <w:rPr>
                 <w:i/>
                 <w:highlight w:val="yellow"/>
               </w:rPr>
-              <w:sym w:font="Wingdings" w:char="F0E0"/>
-            </w:r>
+            </w:pPr>
             <w:r>
               <w:rPr>
                 <w:i/>
                 <w:highlight w:val="yellow"/>
               </w:rPr>
-              <w:t xml:space="preserve"> OK</w:t>
-            </w:r>
-          </w:p>
-        </w:tc>
-        <w:tc>
-          <w:tcPr>
-            <w:tcW w:w="1579" w:type="dxa"/>
+              <w:t>1.4 Modifier utilisateur</w:t>
+            </w:r>
+          </w:p>
+        </w:tc>
+        <w:tc>
+          <w:tcPr>
+            <w:tcW w:w="1538" w:type="dxa"/>
             <w:shd w:val="clear" w:color="auto" w:fill="92D050"/>
           </w:tcPr>
           <w:p>
@@ -10633,43 +11061,41 @@
                 <w:highlight w:val="yellow"/>
               </w:rPr>
             </w:pPr>
-            <w:proofErr w:type="spellStart"/>
             <w:r>
               <w:rPr>
                 <w:i/>
                 <w:highlight w:val="yellow"/>
               </w:rPr>
-              <w:t>Dév</w:t>
-            </w:r>
-            <w:proofErr w:type="spellEnd"/>
+              <w:t xml:space="preserve">Dév </w:t>
+            </w:r>
             <w:r>
               <w:rPr>
                 <w:i/>
                 <w:highlight w:val="yellow"/>
               </w:rPr>
-              <w:t xml:space="preserve"> </w:t>
+              <w:sym w:font="Wingdings" w:char="F0E0"/>
             </w:r>
             <w:r>
               <w:rPr>
                 <w:i/>
                 <w:highlight w:val="yellow"/>
               </w:rPr>
-              <w:sym w:font="Wingdings" w:char="F0E0"/>
-            </w:r>
-            <w:r>
+              <w:t xml:space="preserve"> OK</w:t>
+            </w:r>
+          </w:p>
+          <w:p>
+            <w:pPr>
               <w:rPr>
                 <w:i/>
                 <w:highlight w:val="yellow"/>
               </w:rPr>
-              <w:t xml:space="preserve"> OK</w:t>
-            </w:r>
-          </w:p>
-        </w:tc>
-      </w:tr>
-      <w:tr>
-        <w:tc>
-          <w:tcPr>
-            <w:tcW w:w="2265" w:type="dxa"/>
+            </w:pPr>
+          </w:p>
+        </w:tc>
+        <w:tc>
+          <w:tcPr>
+            <w:tcW w:w="1579" w:type="dxa"/>
+            <w:shd w:val="clear" w:color="auto" w:fill="ED7D31" w:themeFill="accent2"/>
           </w:tcPr>
           <w:p>
             <w:pPr>
@@ -10683,89 +11109,7 @@
                 <w:i/>
                 <w:highlight w:val="yellow"/>
               </w:rPr>
-              <w:t>1.4 Modifier utilisateur</w:t>
-            </w:r>
-          </w:p>
-        </w:tc>
-        <w:tc>
-          <w:tcPr>
-            <w:tcW w:w="1538" w:type="dxa"/>
-            <w:shd w:val="clear" w:color="auto" w:fill="92D050"/>
-          </w:tcPr>
-          <w:p>
-            <w:pPr>
-              <w:rPr>
-                <w:i/>
-                <w:highlight w:val="yellow"/>
-              </w:rPr>
-            </w:pPr>
-            <w:proofErr w:type="spellStart"/>
-            <w:r>
-              <w:rPr>
-                <w:i/>
-                <w:highlight w:val="yellow"/>
-              </w:rPr>
-              <w:t>Dév</w:t>
-            </w:r>
-            <w:proofErr w:type="spellEnd"/>
-            <w:r>
-              <w:rPr>
-                <w:i/>
-                <w:highlight w:val="yellow"/>
-              </w:rPr>
-              <w:t xml:space="preserve"> </w:t>
-            </w:r>
-            <w:r>
-              <w:rPr>
-                <w:i/>
-                <w:highlight w:val="yellow"/>
-              </w:rPr>
-              <w:sym w:font="Wingdings" w:char="F0E0"/>
-            </w:r>
-            <w:r>
-              <w:rPr>
-                <w:i/>
-                <w:highlight w:val="yellow"/>
-              </w:rPr>
-              <w:t xml:space="preserve"> OK</w:t>
-            </w:r>
-          </w:p>
-          <w:p>
-            <w:pPr>
-              <w:rPr>
-                <w:i/>
-                <w:highlight w:val="yellow"/>
-              </w:rPr>
-            </w:pPr>
-          </w:p>
-        </w:tc>
-        <w:tc>
-          <w:tcPr>
-            <w:tcW w:w="1579" w:type="dxa"/>
-            <w:shd w:val="clear" w:color="auto" w:fill="ED7D31" w:themeFill="accent2"/>
-          </w:tcPr>
-          <w:p>
-            <w:pPr>
-              <w:rPr>
-                <w:i/>
-                <w:highlight w:val="yellow"/>
-              </w:rPr>
-            </w:pPr>
-            <w:proofErr w:type="spellStart"/>
-            <w:r>
-              <w:rPr>
-                <w:i/>
-                <w:highlight w:val="yellow"/>
-              </w:rPr>
-              <w:t>CdP</w:t>
-            </w:r>
-            <w:proofErr w:type="spellEnd"/>
-            <w:r>
-              <w:rPr>
-                <w:i/>
-                <w:highlight w:val="yellow"/>
-              </w:rPr>
-              <w:t xml:space="preserve"> </w:t>
+              <w:t xml:space="preserve">CdP </w:t>
             </w:r>
             <w:r>
               <w:rPr>
@@ -10798,21 +11142,12 @@
                 <w:highlight w:val="yellow"/>
               </w:rPr>
             </w:pPr>
-            <w:proofErr w:type="spellStart"/>
             <w:r>
               <w:rPr>
                 <w:i/>
                 <w:highlight w:val="yellow"/>
               </w:rPr>
-              <w:t>CdP</w:t>
-            </w:r>
-            <w:proofErr w:type="spellEnd"/>
-            <w:r>
-              <w:rPr>
-                <w:i/>
-                <w:highlight w:val="yellow"/>
-              </w:rPr>
-              <w:t xml:space="preserve"> </w:t>
+              <w:t xml:space="preserve">CdP </w:t>
             </w:r>
             <w:r>
               <w:rPr>
@@ -10845,34 +11180,165 @@
                 <w:highlight w:val="yellow"/>
               </w:rPr>
             </w:pPr>
-            <w:proofErr w:type="spellStart"/>
             <w:r>
               <w:rPr>
                 <w:i/>
                 <w:highlight w:val="yellow"/>
               </w:rPr>
-              <w:t>Dév</w:t>
-            </w:r>
-            <w:proofErr w:type="spellEnd"/>
+              <w:t xml:space="preserve">Dév </w:t>
+            </w:r>
             <w:r>
               <w:rPr>
                 <w:i/>
                 <w:highlight w:val="yellow"/>
               </w:rPr>
-              <w:t xml:space="preserve"> </w:t>
+              <w:sym w:font="Wingdings" w:char="F0E0"/>
             </w:r>
             <w:r>
               <w:rPr>
                 <w:i/>
                 <w:highlight w:val="yellow"/>
               </w:rPr>
-              <w:sym w:font="Wingdings" w:char="F0E0"/>
-            </w:r>
-            <w:r>
+              <w:t xml:space="preserve"> OK</w:t>
+            </w:r>
+          </w:p>
+        </w:tc>
+      </w:tr>
+      <w:tr>
+        <w:tc>
+          <w:tcPr>
+            <w:tcW w:w="2265" w:type="dxa"/>
+          </w:tcPr>
+          <w:p>
+            <w:pPr>
               <w:rPr>
                 <w:i/>
                 <w:highlight w:val="yellow"/>
               </w:rPr>
+            </w:pPr>
+            <w:r>
+              <w:rPr>
+                <w:i/>
+                <w:highlight w:val="yellow"/>
+              </w:rPr>
+              <w:t>1.5 Suppression utilisateur</w:t>
+            </w:r>
+          </w:p>
+        </w:tc>
+        <w:tc>
+          <w:tcPr>
+            <w:tcW w:w="1538" w:type="dxa"/>
+            <w:shd w:val="clear" w:color="auto" w:fill="ED7D31" w:themeFill="accent2"/>
+          </w:tcPr>
+          <w:p>
+            <w:pPr>
+              <w:rPr>
+                <w:i/>
+                <w:highlight w:val="yellow"/>
+              </w:rPr>
+            </w:pPr>
+            <w:r>
+              <w:rPr>
+                <w:i/>
+                <w:highlight w:val="yellow"/>
+              </w:rPr>
+              <w:t xml:space="preserve">Dév </w:t>
+            </w:r>
+            <w:r>
+              <w:rPr>
+                <w:i/>
+                <w:highlight w:val="yellow"/>
+              </w:rPr>
+              <w:sym w:font="Wingdings" w:char="F0E0"/>
+            </w:r>
+            <w:r>
+              <w:rPr>
+                <w:i/>
+                <w:highlight w:val="yellow"/>
+              </w:rPr>
+              <w:t xml:space="preserve"> KO</w:t>
+            </w:r>
+          </w:p>
+        </w:tc>
+        <w:tc>
+          <w:tcPr>
+            <w:tcW w:w="1579" w:type="dxa"/>
+          </w:tcPr>
+          <w:p>
+            <w:pPr>
+              <w:rPr>
+                <w:i/>
+                <w:highlight w:val="yellow"/>
+              </w:rPr>
+            </w:pPr>
+          </w:p>
+        </w:tc>
+        <w:tc>
+          <w:tcPr>
+            <w:tcW w:w="1579" w:type="dxa"/>
+            <w:shd w:val="clear" w:color="auto" w:fill="92D050"/>
+          </w:tcPr>
+          <w:p>
+            <w:pPr>
+              <w:rPr>
+                <w:i/>
+                <w:highlight w:val="yellow"/>
+              </w:rPr>
+            </w:pPr>
+            <w:r>
+              <w:rPr>
+                <w:i/>
+                <w:highlight w:val="yellow"/>
+              </w:rPr>
+              <w:t xml:space="preserve">CdP </w:t>
+            </w:r>
+            <w:r>
+              <w:rPr>
+                <w:i/>
+                <w:highlight w:val="yellow"/>
+              </w:rPr>
+              <w:sym w:font="Wingdings" w:char="F0E0"/>
+            </w:r>
+            <w:r>
+              <w:rPr>
+                <w:i/>
+                <w:highlight w:val="yellow"/>
+              </w:rPr>
+              <w:t xml:space="preserve"> OK</w:t>
+            </w:r>
+          </w:p>
+        </w:tc>
+        <w:tc>
+          <w:tcPr>
+            <w:tcW w:w="1579" w:type="dxa"/>
+            <w:shd w:val="clear" w:color="auto" w:fill="92D050"/>
+          </w:tcPr>
+          <w:p>
+            <w:pPr>
+              <w:rPr>
+                <w:i/>
+                <w:highlight w:val="yellow"/>
+              </w:rPr>
+            </w:pPr>
+            <w:r>
+              <w:rPr>
+                <w:i/>
+                <w:highlight w:val="yellow"/>
+              </w:rPr>
+              <w:t xml:space="preserve">Dév </w:t>
+            </w:r>
+            <w:r>
+              <w:rPr>
+                <w:i/>
+                <w:highlight w:val="yellow"/>
+              </w:rPr>
+              <w:sym w:font="Wingdings" w:char="F0E0"/>
+            </w:r>
+            <w:r>
+              <w:rPr>
+                <w:i/>
+                <w:highlight w:val="yellow"/>
+              </w:rPr>
               <w:t xml:space="preserve"> OK</w:t>
             </w:r>
           </w:p>
@@ -10895,14 +11361,13 @@
                 <w:i/>
                 <w:highlight w:val="yellow"/>
               </w:rPr>
-              <w:t>1.5 Suppression utilisateur</w:t>
+              <w:t>2.1 Démarrage simulation</w:t>
             </w:r>
           </w:p>
         </w:tc>
         <w:tc>
           <w:tcPr>
             <w:tcW w:w="1538" w:type="dxa"/>
-            <w:shd w:val="clear" w:color="auto" w:fill="ED7D31" w:themeFill="accent2"/>
           </w:tcPr>
           <w:p>
             <w:pPr>
@@ -10911,49 +11376,54 @@
                 <w:highlight w:val="yellow"/>
               </w:rPr>
             </w:pPr>
-            <w:proofErr w:type="spellStart"/>
-            <w:r>
+          </w:p>
+        </w:tc>
+        <w:tc>
+          <w:tcPr>
+            <w:tcW w:w="1579" w:type="dxa"/>
+          </w:tcPr>
+          <w:p>
+            <w:pPr>
               <w:rPr>
                 <w:i/>
                 <w:highlight w:val="yellow"/>
               </w:rPr>
-              <w:t>Dév</w:t>
-            </w:r>
-            <w:proofErr w:type="spellEnd"/>
-            <w:r>
+            </w:pPr>
+          </w:p>
+        </w:tc>
+        <w:tc>
+          <w:tcPr>
+            <w:tcW w:w="1579" w:type="dxa"/>
+            <w:shd w:val="clear" w:color="auto" w:fill="92D050"/>
+          </w:tcPr>
+          <w:p>
+            <w:pPr>
               <w:rPr>
                 <w:i/>
                 <w:highlight w:val="yellow"/>
               </w:rPr>
-              <w:t xml:space="preserve"> </w:t>
-            </w:r>
+            </w:pPr>
             <w:r>
               <w:rPr>
                 <w:i/>
                 <w:highlight w:val="yellow"/>
               </w:rPr>
-              <w:sym w:font="Wingdings" w:char="F0E0"/>
+              <w:t xml:space="preserve">CdP </w:t>
             </w:r>
             <w:r>
               <w:rPr>
                 <w:i/>
                 <w:highlight w:val="yellow"/>
               </w:rPr>
-              <w:t xml:space="preserve"> KO</w:t>
-            </w:r>
-          </w:p>
-        </w:tc>
-        <w:tc>
-          <w:tcPr>
-            <w:tcW w:w="1579" w:type="dxa"/>
-          </w:tcPr>
-          <w:p>
-            <w:pPr>
+              <w:sym w:font="Wingdings" w:char="F0E0"/>
+            </w:r>
+            <w:r>
               <w:rPr>
                 <w:i/>
                 <w:highlight w:val="yellow"/>
               </w:rPr>
-            </w:pPr>
+              <w:t xml:space="preserve"> OK</w:t>
+            </w:r>
           </w:p>
         </w:tc>
         <w:tc>
@@ -10968,36 +11438,75 @@
                 <w:highlight w:val="yellow"/>
               </w:rPr>
             </w:pPr>
-            <w:proofErr w:type="spellStart"/>
             <w:r>
               <w:rPr>
                 <w:i/>
                 <w:highlight w:val="yellow"/>
               </w:rPr>
-              <w:t>CdP</w:t>
-            </w:r>
-            <w:proofErr w:type="spellEnd"/>
+              <w:t xml:space="preserve">Dév </w:t>
+            </w:r>
             <w:r>
               <w:rPr>
                 <w:i/>
                 <w:highlight w:val="yellow"/>
               </w:rPr>
-              <w:t xml:space="preserve"> </w:t>
+              <w:sym w:font="Wingdings" w:char="F0E0"/>
             </w:r>
             <w:r>
               <w:rPr>
                 <w:i/>
                 <w:highlight w:val="yellow"/>
               </w:rPr>
-              <w:sym w:font="Wingdings" w:char="F0E0"/>
-            </w:r>
-            <w:r>
+              <w:t xml:space="preserve"> OK</w:t>
+            </w:r>
+          </w:p>
+        </w:tc>
+      </w:tr>
+      <w:tr>
+        <w:tc>
+          <w:tcPr>
+            <w:tcW w:w="2265" w:type="dxa"/>
+          </w:tcPr>
+          <w:p>
+            <w:pPr>
               <w:rPr>
                 <w:i/>
                 <w:highlight w:val="yellow"/>
               </w:rPr>
-              <w:t xml:space="preserve"> OK</w:t>
-            </w:r>
+            </w:pPr>
+            <w:r>
+              <w:rPr>
+                <w:i/>
+                <w:highlight w:val="yellow"/>
+              </w:rPr>
+              <w:t>2.2 Publier les résultats</w:t>
+            </w:r>
+          </w:p>
+        </w:tc>
+        <w:tc>
+          <w:tcPr>
+            <w:tcW w:w="1538" w:type="dxa"/>
+          </w:tcPr>
+          <w:p>
+            <w:pPr>
+              <w:rPr>
+                <w:i/>
+                <w:highlight w:val="yellow"/>
+              </w:rPr>
+            </w:pPr>
+          </w:p>
+        </w:tc>
+        <w:tc>
+          <w:tcPr>
+            <w:tcW w:w="1579" w:type="dxa"/>
+          </w:tcPr>
+          <w:p>
+            <w:pPr>
+              <w:rPr>
+                <w:i/>
+                <w:highlight w:val="yellow"/>
+              </w:rPr>
+            </w:pPr>
           </w:p>
         </w:tc>
         <w:tc>
@@ -11012,305 +11521,59 @@
                 <w:highlight w:val="yellow"/>
               </w:rPr>
             </w:pPr>
-            <w:proofErr w:type="spellStart"/>
             <w:r>
               <w:rPr>
                 <w:i/>
                 <w:highlight w:val="yellow"/>
               </w:rPr>
-              <w:t>Dév</w:t>
-            </w:r>
-            <w:proofErr w:type="spellEnd"/>
+              <w:t xml:space="preserve">CdP </w:t>
+            </w:r>
             <w:r>
               <w:rPr>
                 <w:i/>
                 <w:highlight w:val="yellow"/>
               </w:rPr>
-              <w:t xml:space="preserve"> </w:t>
+              <w:sym w:font="Wingdings" w:char="F0E0"/>
             </w:r>
             <w:r>
               <w:rPr>
                 <w:i/>
                 <w:highlight w:val="yellow"/>
               </w:rPr>
-              <w:sym w:font="Wingdings" w:char="F0E0"/>
-            </w:r>
+              <w:t xml:space="preserve"> OK</w:t>
+            </w:r>
+          </w:p>
+        </w:tc>
+        <w:tc>
+          <w:tcPr>
+            <w:tcW w:w="1579" w:type="dxa"/>
+            <w:shd w:val="clear" w:color="auto" w:fill="92D050"/>
+          </w:tcPr>
+          <w:p>
+            <w:pPr>
+              <w:rPr>
+                <w:i/>
+              </w:rPr>
+            </w:pPr>
             <w:r>
               <w:rPr>
                 <w:i/>
                 <w:highlight w:val="yellow"/>
               </w:rPr>
-              <w:t xml:space="preserve"> OK</w:t>
-            </w:r>
-          </w:p>
-        </w:tc>
-      </w:tr>
-      <w:tr>
-        <w:tc>
-          <w:tcPr>
-            <w:tcW w:w="2265" w:type="dxa"/>
-          </w:tcPr>
-          <w:p>
-            <w:pPr>
+              <w:t xml:space="preserve">Dév </w:t>
+            </w:r>
+            <w:r>
               <w:rPr>
                 <w:i/>
                 <w:highlight w:val="yellow"/>
               </w:rPr>
-            </w:pPr>
+              <w:sym w:font="Wingdings" w:char="F0E0"/>
+            </w:r>
             <w:r>
               <w:rPr>
                 <w:i/>
                 <w:highlight w:val="yellow"/>
               </w:rPr>
-              <w:t>2.1 Démarrage simulation</w:t>
-            </w:r>
-          </w:p>
-        </w:tc>
-        <w:tc>
-          <w:tcPr>
-            <w:tcW w:w="1538" w:type="dxa"/>
-          </w:tcPr>
-          <w:p>
-            <w:pPr>
-              <w:rPr>
-                <w:i/>
-                <w:highlight w:val="yellow"/>
-              </w:rPr>
-            </w:pPr>
-          </w:p>
-        </w:tc>
-        <w:tc>
-          <w:tcPr>
-            <w:tcW w:w="1579" w:type="dxa"/>
-          </w:tcPr>
-          <w:p>
-            <w:pPr>
-              <w:rPr>
-                <w:i/>
-                <w:highlight w:val="yellow"/>
-              </w:rPr>
-            </w:pPr>
-          </w:p>
-        </w:tc>
-        <w:tc>
-          <w:tcPr>
-            <w:tcW w:w="1579" w:type="dxa"/>
-            <w:shd w:val="clear" w:color="auto" w:fill="92D050"/>
-          </w:tcPr>
-          <w:p>
-            <w:pPr>
-              <w:rPr>
-                <w:i/>
-                <w:highlight w:val="yellow"/>
-              </w:rPr>
-            </w:pPr>
-            <w:proofErr w:type="spellStart"/>
-            <w:r>
-              <w:rPr>
-                <w:i/>
-                <w:highlight w:val="yellow"/>
-              </w:rPr>
-              <w:t>CdP</w:t>
-            </w:r>
-            <w:proofErr w:type="spellEnd"/>
-            <w:r>
-              <w:rPr>
-                <w:i/>
-                <w:highlight w:val="yellow"/>
-              </w:rPr>
-              <w:t xml:space="preserve"> </w:t>
-            </w:r>
-            <w:r>
-              <w:rPr>
-                <w:i/>
-                <w:highlight w:val="yellow"/>
-              </w:rPr>
-              <w:sym w:font="Wingdings" w:char="F0E0"/>
-            </w:r>
-            <w:r>
-              <w:rPr>
-                <w:i/>
-                <w:highlight w:val="yellow"/>
-              </w:rPr>
-              <w:t xml:space="preserve"> OK</w:t>
-            </w:r>
-          </w:p>
-        </w:tc>
-        <w:tc>
-          <w:tcPr>
-            <w:tcW w:w="1579" w:type="dxa"/>
-            <w:shd w:val="clear" w:color="auto" w:fill="92D050"/>
-          </w:tcPr>
-          <w:p>
-            <w:pPr>
-              <w:rPr>
-                <w:i/>
-                <w:highlight w:val="yellow"/>
-              </w:rPr>
-            </w:pPr>
-            <w:proofErr w:type="spellStart"/>
-            <w:r>
-              <w:rPr>
-                <w:i/>
-                <w:highlight w:val="yellow"/>
-              </w:rPr>
-              <w:t>Dév</w:t>
-            </w:r>
-            <w:proofErr w:type="spellEnd"/>
-            <w:r>
-              <w:rPr>
-                <w:i/>
-                <w:highlight w:val="yellow"/>
-              </w:rPr>
-              <w:t xml:space="preserve"> </w:t>
-            </w:r>
-            <w:r>
-              <w:rPr>
-                <w:i/>
-                <w:highlight w:val="yellow"/>
-              </w:rPr>
-              <w:sym w:font="Wingdings" w:char="F0E0"/>
-            </w:r>
-            <w:r>
-              <w:rPr>
-                <w:i/>
-                <w:highlight w:val="yellow"/>
-              </w:rPr>
-              <w:t xml:space="preserve"> OK</w:t>
-            </w:r>
-          </w:p>
-        </w:tc>
-      </w:tr>
-      <w:tr>
-        <w:tc>
-          <w:tcPr>
-            <w:tcW w:w="2265" w:type="dxa"/>
-          </w:tcPr>
-          <w:p>
-            <w:pPr>
-              <w:rPr>
-                <w:i/>
-                <w:highlight w:val="yellow"/>
-              </w:rPr>
-            </w:pPr>
-            <w:r>
-              <w:rPr>
-                <w:i/>
-                <w:highlight w:val="yellow"/>
-              </w:rPr>
-              <w:t>2.2 Publier les résultats</w:t>
-            </w:r>
-          </w:p>
-        </w:tc>
-        <w:tc>
-          <w:tcPr>
-            <w:tcW w:w="1538" w:type="dxa"/>
-          </w:tcPr>
-          <w:p>
-            <w:pPr>
-              <w:rPr>
-                <w:i/>
-                <w:highlight w:val="yellow"/>
-              </w:rPr>
-            </w:pPr>
-          </w:p>
-        </w:tc>
-        <w:tc>
-          <w:tcPr>
-            <w:tcW w:w="1579" w:type="dxa"/>
-          </w:tcPr>
-          <w:p>
-            <w:pPr>
-              <w:rPr>
-                <w:i/>
-                <w:highlight w:val="yellow"/>
-              </w:rPr>
-            </w:pPr>
-          </w:p>
-        </w:tc>
-        <w:tc>
-          <w:tcPr>
-            <w:tcW w:w="1579" w:type="dxa"/>
-            <w:shd w:val="clear" w:color="auto" w:fill="92D050"/>
-          </w:tcPr>
-          <w:p>
-            <w:pPr>
-              <w:rPr>
-                <w:i/>
-                <w:highlight w:val="yellow"/>
-              </w:rPr>
-            </w:pPr>
-            <w:proofErr w:type="spellStart"/>
-            <w:r>
-              <w:rPr>
-                <w:i/>
-                <w:highlight w:val="yellow"/>
-              </w:rPr>
-              <w:t>CdP</w:t>
-            </w:r>
-            <w:proofErr w:type="spellEnd"/>
-            <w:r>
-              <w:rPr>
-                <w:i/>
-                <w:highlight w:val="yellow"/>
-              </w:rPr>
-              <w:t xml:space="preserve"> </w:t>
-            </w:r>
-            <w:r>
-              <w:rPr>
-                <w:i/>
-                <w:highlight w:val="yellow"/>
-              </w:rPr>
-              <w:sym w:font="Wingdings" w:char="F0E0"/>
-            </w:r>
-            <w:r>
-              <w:rPr>
-                <w:i/>
-                <w:highlight w:val="yellow"/>
-              </w:rPr>
-              <w:t xml:space="preserve"> OK</w:t>
-            </w:r>
-          </w:p>
-        </w:tc>
-        <w:tc>
-          <w:tcPr>
-            <w:tcW w:w="1579" w:type="dxa"/>
-            <w:shd w:val="clear" w:color="auto" w:fill="92D050"/>
-          </w:tcPr>
-          <w:p>
-            <w:pPr>
-              <w:rPr>
-                <w:i/>
-              </w:rPr>
-            </w:pPr>
-            <w:proofErr w:type="spellStart"/>
-            <w:r>
-              <w:rPr>
-                <w:i/>
-                <w:highlight w:val="yellow"/>
-              </w:rPr>
-              <w:t>Dév</w:t>
-            </w:r>
-            <w:proofErr w:type="spellEnd"/>
-            <w:r>
-              <w:rPr>
-                <w:i/>
-                <w:highlight w:val="yellow"/>
-              </w:rPr>
-              <w:t xml:space="preserve"> </w:t>
-            </w:r>
-            <w:r>
-              <w:rPr>
-                <w:i/>
-                <w:highlight w:val="yellow"/>
-              </w:rPr>
-              <w:sym w:font="Wingdings" w:char="F0E0"/>
-            </w:r>
-            <w:r>
-              <w:rPr>
-                <w:i/>
-                <w:highlight w:val="yellow"/>
-              </w:rPr>
               <w:t xml:space="preserve"> OK</w:t>
             </w:r>
           </w:p>
@@ -11318,8 +11581,8 @@
       </w:tr>
     </w:tbl>
     <w:p>
-      <w:bookmarkStart w:id="35" w:name="_Toc25553322"/>
-      <w:bookmarkStart w:id="36" w:name="_Toc71691026"/>
+      <w:bookmarkStart w:id="34" w:name="_Toc25553322"/>
+      <w:bookmarkStart w:id="35" w:name="_Toc71691026"/>
       <w:r>
         <w:rPr>
           <w:highlight w:val="yellow"/>
@@ -11357,26 +11620,26 @@
           <w:iCs/>
         </w:rPr>
       </w:pPr>
-      <w:bookmarkStart w:id="37" w:name="_Toc515442975"/>
+      <w:bookmarkStart w:id="36" w:name="_Toc515442975"/>
       <w:r>
         <w:rPr>
           <w:iCs/>
         </w:rPr>
         <w:t xml:space="preserve">Erreurs </w:t>
       </w:r>
+      <w:bookmarkEnd w:id="34"/>
+      <w:r>
+        <w:rPr>
+          <w:iCs/>
+        </w:rPr>
+        <w:t>restantes</w:t>
+      </w:r>
       <w:bookmarkEnd w:id="35"/>
+      <w:bookmarkEnd w:id="36"/>
       <w:r>
         <w:rPr>
           <w:iCs/>
         </w:rPr>
-        <w:t>restantes</w:t>
-      </w:r>
-      <w:bookmarkEnd w:id="36"/>
-      <w:bookmarkEnd w:id="37"/>
-      <w:r>
-        <w:rPr>
-          <w:iCs/>
-        </w:rPr>
         <w:t xml:space="preserve">  </w:t>
       </w:r>
     </w:p>
@@ -11387,7 +11650,7 @@
           <w:i/>
         </w:rPr>
       </w:pPr>
-      <w:bookmarkStart w:id="38" w:name="_Toc25553323"/>
+      <w:bookmarkStart w:id="37" w:name="_Toc25553323"/>
     </w:p>
     <w:p>
       <w:pPr>
@@ -11444,7 +11707,7 @@
         </w:rPr>
         <w:t>Conséquences sur l'utilisation du produit</w:t>
       </w:r>
-      <w:bookmarkEnd w:id="38"/>
+      <w:bookmarkEnd w:id="37"/>
     </w:p>
     <w:p>
       <w:pPr>
@@ -11503,24 +11766,24 @@
           <w:iCs/>
         </w:rPr>
       </w:pPr>
-      <w:bookmarkStart w:id="39" w:name="_Toc25553326"/>
-      <w:bookmarkStart w:id="40" w:name="_Toc71691029"/>
-      <w:bookmarkStart w:id="41" w:name="_Toc515442976"/>
+      <w:bookmarkStart w:id="38" w:name="_Toc25553326"/>
+      <w:bookmarkStart w:id="39" w:name="_Toc71691029"/>
+      <w:bookmarkStart w:id="40" w:name="_Toc515442976"/>
       <w:r>
         <w:rPr>
           <w:iCs/>
         </w:rPr>
         <w:t>Liste des documents</w:t>
       </w:r>
+      <w:bookmarkEnd w:id="38"/>
+      <w:r>
+        <w:rPr>
+          <w:iCs/>
+        </w:rPr>
+        <w:t xml:space="preserve"> fournis</w:t>
+      </w:r>
       <w:bookmarkEnd w:id="39"/>
-      <w:r>
-        <w:rPr>
-          <w:iCs/>
-        </w:rPr>
-        <w:t xml:space="preserve"> fournis</w:t>
-      </w:r>
       <w:bookmarkEnd w:id="40"/>
-      <w:bookmarkEnd w:id="41"/>
     </w:p>
     <w:p>
       <w:pPr>
@@ -11681,18 +11944,18 @@
           <w:tab w:val="num" w:pos="360"/>
         </w:tabs>
       </w:pPr>
-      <w:bookmarkStart w:id="42" w:name="_Toc25553328"/>
-      <w:bookmarkStart w:id="43" w:name="_Toc71703263"/>
-      <w:bookmarkStart w:id="44" w:name="_Toc515442977"/>
+      <w:bookmarkStart w:id="41" w:name="_Toc25553328"/>
+      <w:bookmarkStart w:id="42" w:name="_Toc71703263"/>
+      <w:bookmarkStart w:id="43" w:name="_Toc515442977"/>
       <w:r>
         <w:t>C</w:t>
       </w:r>
+      <w:bookmarkEnd w:id="41"/>
       <w:bookmarkEnd w:id="42"/>
+      <w:r>
+        <w:t>onclusions</w:t>
+      </w:r>
       <w:bookmarkEnd w:id="43"/>
-      <w:r>
-        <w:t>onclusions</w:t>
-      </w:r>
-      <w:bookmarkEnd w:id="44"/>
     </w:p>
     <w:p>
       <w:pPr>
@@ -11844,23 +12107,58 @@
     </w:p>
     <w:p>
       <w:pPr>
+        <w:rPr>
+          <w:szCs w:val="14"/>
+        </w:rPr>
+      </w:pPr>
+    </w:p>
+    <w:p>
+      <w:pPr>
+        <w:rPr>
+          <w:szCs w:val="14"/>
+        </w:rPr>
+      </w:pPr>
+    </w:p>
+    <w:p>
+      <w:pPr>
+        <w:rPr>
+          <w:szCs w:val="14"/>
+        </w:rPr>
+      </w:pPr>
+    </w:p>
+    <w:p>
+      <w:pPr>
+        <w:rPr>
+          <w:szCs w:val="14"/>
+        </w:rPr>
+      </w:pPr>
+    </w:p>
+    <w:p>
+      <w:pPr>
+        <w:rPr>
+          <w:szCs w:val="14"/>
+        </w:rPr>
+      </w:pPr>
+    </w:p>
+    <w:p>
+      <w:pPr>
         <w:pStyle w:val="Titre1"/>
         <w:tabs>
           <w:tab w:val="num" w:pos="360"/>
         </w:tabs>
       </w:pPr>
-      <w:bookmarkStart w:id="45" w:name="_Toc71703264"/>
-      <w:bookmarkStart w:id="46" w:name="_Toc515442978"/>
-      <w:r>
+      <w:bookmarkStart w:id="44" w:name="_Toc71703264"/>
+      <w:bookmarkStart w:id="45" w:name="_Toc515442978"/>
+      <w:r>
+        <w:lastRenderedPageBreak/>
         <w:t>A</w:t>
       </w:r>
+      <w:bookmarkEnd w:id="44"/>
+      <w:r>
+        <w:t>nnexes</w:t>
+      </w:r>
       <w:bookmarkEnd w:id="45"/>
-      <w:r>
-        <w:t>nnexes</w:t>
-      </w:r>
-      <w:bookmarkEnd w:id="46"/>
-    </w:p>
-    <w:p/>
+    </w:p>
     <w:p>
       <w:pPr>
         <w:pStyle w:val="Titre2"/>
@@ -11869,14 +12167,116 @@
           <w:iCs/>
         </w:rPr>
       </w:pPr>
-      <w:bookmarkStart w:id="47" w:name="_Toc515442979"/>
+      <w:bookmarkStart w:id="46" w:name="_Toc515442979"/>
       <w:r>
         <w:rPr>
           <w:iCs/>
         </w:rPr>
         <w:t>Résumé du rapport du TPI / version succincte de la documentation</w:t>
       </w:r>
+      <w:bookmarkEnd w:id="46"/>
+    </w:p>
+    <w:p>
+      <w:pPr>
+        <w:pStyle w:val="Titre3"/>
+      </w:pPr>
+      <w:r>
+        <w:t>Situation de départ</w:t>
+      </w:r>
+    </w:p>
+    <w:p/>
+    <w:p>
+      <w:r>
+        <w:t xml:space="preserve">Le cercle d’Yverdon est venu vers le CPNV pour demander à ce que quelqu’un fasse une application pour que la personne responsable de la cave à vin puisse la gérer de manière simple et efficace. J’ai eu la tâche pour ce TPI de réaliser une application mobile qui sera capable de fonctionner sans connexion. Une partie </w:t>
+      </w:r>
+      <w:r>
+        <w:t xml:space="preserve">web sera aussi implémentée avec les mêmes fonctions que sur l’application. Une seule fonction ne sera pas présente sur l’application, ce sera celle qui permet d’ajouter un nouveau vin en cave qui n’y a jamais été </w:t>
+      </w:r>
+      <w:r>
+        <w:t>auparavant</w:t>
+      </w:r>
+      <w:r>
+        <w:t xml:space="preserve">. </w:t>
+      </w:r>
+    </w:p>
+    <w:p/>
+    <w:p>
+      <w:pPr>
+        <w:pStyle w:val="Titre3"/>
+      </w:pPr>
+      <w:r>
+        <w:t>Mise en œuvre</w:t>
+      </w:r>
+    </w:p>
+    <w:p/>
+    <w:p>
+      <w:r>
+        <w:t>Pour l’</w:t>
+      </w:r>
+      <w:r>
+        <w:t xml:space="preserve">application mobile, j’ai repris une fonction que j’avais développé pendant mon Pré-TPI, celle de scanner un QR Code est de lire sa valeur. J’ai dû créer </w:t>
+      </w:r>
+      <w:r>
+        <w:t>les fonctions</w:t>
+      </w:r>
+      <w:r>
+        <w:t xml:space="preserve"> me permettant d’envoyer des données à la base de données </w:t>
+      </w:r>
+      <w:r>
+        <w:t>et celle qui permet à l’application de fonctionner en mode hors connexion.</w:t>
+      </w:r>
+      <w:bookmarkStart w:id="47" w:name="_GoBack"/>
       <w:bookmarkEnd w:id="47"/>
+    </w:p>
+    <w:p/>
+    <w:p>
+      <w:r>
+        <w:t>Une fois que les fonctions les plus simples de l’application était implémentée, je me suis attardé à la partie web.</w:t>
+      </w:r>
+      <w:r>
+        <w:t xml:space="preserve"> </w:t>
+      </w:r>
+      <w:r>
+        <w:t>J</w:t>
+      </w:r>
+      <w:r>
+        <w:t xml:space="preserve">’ai commencé par créer plusieurs pages en mettant mes balises HTML pour que mes pages ressemblent le plus possibles aux maquettes réalisés ultérieurement. </w:t>
+      </w:r>
+      <w:r>
+        <w:t xml:space="preserve">Une fois que toutes mes balises avaient été placées je me suis attardé à la partie fonction en PHP. </w:t>
+      </w:r>
+      <w:r>
+        <w:t xml:space="preserve">J’ai fait mes fonctions comme on </w:t>
+      </w:r>
+      <w:r>
+        <w:t>m’</w:t>
+      </w:r>
+      <w:r>
+        <w:t xml:space="preserve">a enseigné durant les modules de PHP que le CPNV </w:t>
+      </w:r>
+      <w:r>
+        <w:t>m’</w:t>
+      </w:r>
+      <w:r>
+        <w:t>a enseigné pendant ma formation.</w:t>
+      </w:r>
+      <w:r>
+        <w:t xml:space="preserve"> Dans un de mes critères de mon cahier des charges étaient que le site devait avoir une architecture en MVC, ayant de vague notion je me suis référé à des tutos sur internet pour passer tout mon site avec cette architecture. </w:t>
+      </w:r>
+    </w:p>
+    <w:p>
+      <w:r>
+        <w:t>Lorsque j’avais des questions j’ai pu les poser à un de mes camarades de classe (Alexandre Junod) qui lui code aussi son site avec l’architecture qui m’était demandé.</w:t>
+      </w:r>
+    </w:p>
+    <w:p/>
+    <w:p>
+      <w:pPr>
+        <w:pStyle w:val="Titre3"/>
+      </w:pPr>
+      <w:r>
+        <w:t>Résultats</w:t>
+      </w:r>
     </w:p>
     <w:p/>
     <w:p>
@@ -11893,7 +12293,6 @@
         <w:rPr>
           <w:iCs/>
         </w:rPr>
-        <w:lastRenderedPageBreak/>
         <w:t>Sources – Bibliographie</w:t>
       </w:r>
       <w:bookmarkEnd w:id="48"/>
@@ -12006,6 +12405,7 @@
         <w:rPr>
           <w:i/>
         </w:rPr>
+        <w:lastRenderedPageBreak/>
         <w:t>Liste des livres utilisé</w:t>
       </w:r>
       <w:r>
@@ -12132,15 +12532,7 @@
               </w:rPr>
             </w:pPr>
             <w:r>
-              <w:t xml:space="preserve">Faire le point avec M. </w:t>
-            </w:r>
-            <w:proofErr w:type="spellStart"/>
-            <w:r>
-              <w:t>Chavey</w:t>
-            </w:r>
-            <w:proofErr w:type="spellEnd"/>
-            <w:r>
-              <w:t xml:space="preserve"> pour la partie analyse, je lui ai montré mes maquettes ainsi que mon MLD et mon MCD. On a fait quelques modifications pour la base de données.</w:t>
+              <w:t>Faire le point avec M. Chavey pour la partie analyse, je lui ai montré mes maquettes ainsi que mon MLD et mon MCD. On a fait quelques modifications pour la base de données.</w:t>
             </w:r>
           </w:p>
         </w:tc>
@@ -12202,21 +12594,7 @@
               <w:rPr>
                 <w:lang w:eastAsia="fr-CH"/>
               </w:rPr>
-              <w:t xml:space="preserve">Visite de l’expert n°2, M. Laurent </w:t>
-            </w:r>
-            <w:proofErr w:type="spellStart"/>
-            <w:r>
-              <w:rPr>
-                <w:lang w:eastAsia="fr-CH"/>
-              </w:rPr>
-              <w:t>Tuchat</w:t>
-            </w:r>
-            <w:proofErr w:type="spellEnd"/>
-            <w:r>
-              <w:rPr>
-                <w:lang w:eastAsia="fr-CH"/>
-              </w:rPr>
-              <w:t xml:space="preserve"> pour parler de l’avancement du projet.</w:t>
+              <w:t>Visite de l’expert n°2, M. Laurent Tuchat pour parler de l’avancement du projet.</w:t>
             </w:r>
           </w:p>
         </w:tc>
@@ -12254,7 +12632,6 @@
       </w:r>
     </w:p>
     <w:p>
-      <w:proofErr w:type="spellStart"/>
       <w:r>
         <w:rPr>
           <w:highlight w:val="yellow"/>
@@ -12265,34 +12642,13 @@
         <w:rPr>
           <w:highlight w:val="yellow"/>
         </w:rPr>
-        <w:t>ance</w:t>
-      </w:r>
-      <w:proofErr w:type="spellEnd"/>
+        <w:t>ance 4</w:t>
+      </w:r>
       <w:r>
         <w:rPr>
           <w:highlight w:val="yellow"/>
         </w:rPr>
-        <w:t xml:space="preserve"> 4</w:t>
-      </w:r>
-      <w:r>
-        <w:rPr>
-          <w:highlight w:val="yellow"/>
-        </w:rPr>
-        <w:t xml:space="preserve"> (</w:t>
-      </w:r>
-      <w:proofErr w:type="spellStart"/>
-      <w:r>
-        <w:rPr>
-          <w:highlight w:val="yellow"/>
-        </w:rPr>
-        <w:t>Readme</w:t>
-      </w:r>
-      <w:proofErr w:type="spellEnd"/>
-      <w:r>
-        <w:rPr>
-          <w:highlight w:val="yellow"/>
-        </w:rPr>
-        <w:t xml:space="preserve"> dans Git</w:t>
+        <w:t xml:space="preserve"> (Readme dans Git</w:t>
       </w:r>
       <w:r>
         <w:t>)</w:t>
@@ -12338,8 +12694,8 @@
         </w:rPr>
       </w:pPr>
       <w:bookmarkStart w:id="59" w:name="_Toc71703270"/>
-      <w:bookmarkStart w:id="60" w:name="_Toc25553334"/>
-      <w:bookmarkStart w:id="61" w:name="_Toc515442984"/>
+      <w:bookmarkStart w:id="60" w:name="_Toc515442984"/>
+      <w:bookmarkStart w:id="61" w:name="_Toc25553334"/>
       <w:r>
         <w:rPr>
           <w:iCs/>
@@ -12353,14 +12709,14 @@
         <w:t>rchives du projet</w:t>
       </w:r>
       <w:bookmarkEnd w:id="59"/>
+      <w:bookmarkEnd w:id="60"/>
+      <w:r>
+        <w:rPr>
+          <w:iCs/>
+        </w:rPr>
+        <w:t xml:space="preserve"> </w:t>
+      </w:r>
       <w:bookmarkEnd w:id="61"/>
-      <w:r>
-        <w:rPr>
-          <w:iCs/>
-        </w:rPr>
-        <w:t xml:space="preserve"> </w:t>
-      </w:r>
-      <w:bookmarkEnd w:id="60"/>
     </w:p>
     <w:p/>
     <w:p>
@@ -12398,7 +12754,7 @@
 </file>
 
 <file path=word/endnotes.xml><?xml version="1.0" encoding="utf-8"?>
-<w:endnotes xmlns:wpc="http://schemas.microsoft.com/office/word/2010/wordprocessingCanvas" xmlns:cx="http://schemas.microsoft.com/office/drawing/2014/chartex" xmlns:cx1="http://schemas.microsoft.com/office/drawing/2015/9/8/chartex" xmlns:cx2="http://schemas.microsoft.com/office/drawing/2015/10/21/chartex" xmlns:cx3="http://schemas.microsoft.com/office/drawing/2016/5/9/chartex" xmlns:cx4="http://schemas.microsoft.com/office/drawing/2016/5/10/chartex" xmlns:cx5="http://schemas.microsoft.com/office/drawing/2016/5/11/chartex" xmlns:cx6="http://schemas.microsoft.com/office/drawing/2016/5/12/chartex" xmlns:cx7="http://schemas.microsoft.com/office/drawing/2016/5/13/chartex" xmlns:cx8="http://schemas.microsoft.com/office/drawing/2016/5/14/chartex" xmlns:mc="http://schemas.openxmlformats.org/markup-compatibility/2006" xmlns:aink="http://schemas.microsoft.com/office/drawing/2016/ink" xmlns:am3d="http://schemas.microsoft.com/office/drawing/2017/model3d" xmlns:o="urn:schemas-microsoft-com:office:office" xmlns:r="http://schemas.openxmlformats.org/officeDocument/2006/relationships" xmlns:m="http://schemas.openxmlformats.org/officeDocument/2006/math" xmlns:v="urn:schemas-microsoft-com:vml" xmlns:wp14="http://schemas.microsoft.com/office/word/2010/wordprocessingDrawing" xmlns:wp="http://schemas.openxmlformats.org/drawingml/2006/wordprocessingDrawing" xmlns:w10="urn:schemas-microsoft-com:office:word" xmlns:w="http://schemas.openxmlformats.org/wordprocessingml/2006/main" xmlns:w14="http://schemas.microsoft.com/office/word/2010/wordml" xmlns:w15="http://schemas.microsoft.com/office/word/2012/wordml" xmlns:w16cid="http://schemas.microsoft.com/office/word/2016/wordml/cid" xmlns:w16se="http://schemas.microsoft.com/office/word/2015/wordml/symex" xmlns:wpg="http://schemas.microsoft.com/office/word/2010/wordprocessingGroup" xmlns:wpi="http://schemas.microsoft.com/office/word/2010/wordprocessingInk" xmlns:wne="http://schemas.microsoft.com/office/word/2006/wordml" xmlns:wps="http://schemas.microsoft.com/office/word/2010/wordprocessingShape" mc:Ignorable="w14 w15 w16se w16cid wp14">
+<w:endnotes xmlns:wpc="http://schemas.microsoft.com/office/word/2010/wordprocessingCanvas" xmlns:cx="http://schemas.microsoft.com/office/drawing/2014/chartex" xmlns:cx1="http://schemas.microsoft.com/office/drawing/2015/9/8/chartex" xmlns:mc="http://schemas.openxmlformats.org/markup-compatibility/2006" xmlns:o="urn:schemas-microsoft-com:office:office" xmlns:r="http://schemas.openxmlformats.org/officeDocument/2006/relationships" xmlns:m="http://schemas.openxmlformats.org/officeDocument/2006/math" xmlns:v="urn:schemas-microsoft-com:vml" xmlns:wp14="http://schemas.microsoft.com/office/word/2010/wordprocessingDrawing" xmlns:wp="http://schemas.openxmlformats.org/drawingml/2006/wordprocessingDrawing" xmlns:w10="urn:schemas-microsoft-com:office:word" xmlns:w="http://schemas.openxmlformats.org/wordprocessingml/2006/main" xmlns:w14="http://schemas.microsoft.com/office/word/2010/wordml" xmlns:w15="http://schemas.microsoft.com/office/word/2012/wordml" xmlns:w16se="http://schemas.microsoft.com/office/word/2015/wordml/symex" xmlns:wpg="http://schemas.microsoft.com/office/word/2010/wordprocessingGroup" xmlns:wpi="http://schemas.microsoft.com/office/word/2010/wordprocessingInk" xmlns:wne="http://schemas.microsoft.com/office/word/2006/wordml" xmlns:wps="http://schemas.microsoft.com/office/word/2010/wordprocessingShape" mc:Ignorable="w14 w15 w16se wp14">
   <w:endnote w:type="separator" w:id="-1">
     <w:p>
       <w:r>
@@ -12417,7 +12773,7 @@
 </file>
 
 <file path=word/footer1.xml><?xml version="1.0" encoding="utf-8"?>
-<w:ftr xmlns:wpc="http://schemas.microsoft.com/office/word/2010/wordprocessingCanvas" xmlns:cx="http://schemas.microsoft.com/office/drawing/2014/chartex" xmlns:cx1="http://schemas.microsoft.com/office/drawing/2015/9/8/chartex" xmlns:cx2="http://schemas.microsoft.com/office/drawing/2015/10/21/chartex" xmlns:cx3="http://schemas.microsoft.com/office/drawing/2016/5/9/chartex" xmlns:cx4="http://schemas.microsoft.com/office/drawing/2016/5/10/chartex" xmlns:cx5="http://schemas.microsoft.com/office/drawing/2016/5/11/chartex" xmlns:cx6="http://schemas.microsoft.com/office/drawing/2016/5/12/chartex" xmlns:cx7="http://schemas.microsoft.com/office/drawing/2016/5/13/chartex" xmlns:cx8="http://schemas.microsoft.com/office/drawing/2016/5/14/chartex" xmlns:mc="http://schemas.openxmlformats.org/markup-compatibility/2006" xmlns:aink="http://schemas.microsoft.com/office/drawing/2016/ink" xmlns:am3d="http://schemas.microsoft.com/office/drawing/2017/model3d" xmlns:o="urn:schemas-microsoft-com:office:office" xmlns:r="http://schemas.openxmlformats.org/officeDocument/2006/relationships" xmlns:m="http://schemas.openxmlformats.org/officeDocument/2006/math" xmlns:v="urn:schemas-microsoft-com:vml" xmlns:wp14="http://schemas.microsoft.com/office/word/2010/wordprocessingDrawing" xmlns:wp="http://schemas.openxmlformats.org/drawingml/2006/wordprocessingDrawing" xmlns:w10="urn:schemas-microsoft-com:office:word" xmlns:w="http://schemas.openxmlformats.org/wordprocessingml/2006/main" xmlns:w14="http://schemas.microsoft.com/office/word/2010/wordml" xmlns:w15="http://schemas.microsoft.com/office/word/2012/wordml" xmlns:w16cid="http://schemas.microsoft.com/office/word/2016/wordml/cid" xmlns:w16se="http://schemas.microsoft.com/office/word/2015/wordml/symex" xmlns:wpg="http://schemas.microsoft.com/office/word/2010/wordprocessingGroup" xmlns:wpi="http://schemas.microsoft.com/office/word/2010/wordprocessingInk" xmlns:wne="http://schemas.microsoft.com/office/word/2006/wordml" xmlns:wps="http://schemas.microsoft.com/office/word/2010/wordprocessingShape" mc:Ignorable="w14 w15 w16se w16cid wp14">
+<w:ftr xmlns:wpc="http://schemas.microsoft.com/office/word/2010/wordprocessingCanvas" xmlns:cx="http://schemas.microsoft.com/office/drawing/2014/chartex" xmlns:cx1="http://schemas.microsoft.com/office/drawing/2015/9/8/chartex" xmlns:mc="http://schemas.openxmlformats.org/markup-compatibility/2006" xmlns:o="urn:schemas-microsoft-com:office:office" xmlns:r="http://schemas.openxmlformats.org/officeDocument/2006/relationships" xmlns:m="http://schemas.openxmlformats.org/officeDocument/2006/math" xmlns:v="urn:schemas-microsoft-com:vml" xmlns:wp14="http://schemas.microsoft.com/office/word/2010/wordprocessingDrawing" xmlns:wp="http://schemas.openxmlformats.org/drawingml/2006/wordprocessingDrawing" xmlns:w10="urn:schemas-microsoft-com:office:word" xmlns:w="http://schemas.openxmlformats.org/wordprocessingml/2006/main" xmlns:w14="http://schemas.microsoft.com/office/word/2010/wordml" xmlns:w15="http://schemas.microsoft.com/office/word/2012/wordml" xmlns:w16se="http://schemas.microsoft.com/office/word/2015/wordml/symex" xmlns:wpg="http://schemas.microsoft.com/office/word/2010/wordprocessingGroup" xmlns:wpi="http://schemas.microsoft.com/office/word/2010/wordprocessingInk" xmlns:wne="http://schemas.microsoft.com/office/word/2006/wordml" xmlns:wps="http://schemas.microsoft.com/office/word/2010/wordprocessingShape" mc:Ignorable="w14 w15 w16se wp14">
   <w:p>
     <w:pPr>
       <w:pStyle w:val="Pieddepage"/>
@@ -12474,7 +12830,7 @@
         <w:sz w:val="16"/>
         <w:szCs w:val="16"/>
       </w:rPr>
-      <w:t>24</w:t>
+      <w:t>26</w:t>
     </w:r>
     <w:r>
       <w:rPr>
@@ -12490,23 +12846,7 @@
         <w:szCs w:val="16"/>
       </w:rPr>
       <w:tab/>
-      <w:t xml:space="preserve">Dernière </w:t>
-    </w:r>
-    <w:proofErr w:type="spellStart"/>
-    <w:r>
-      <w:rPr>
-        <w:sz w:val="16"/>
-        <w:szCs w:val="16"/>
-      </w:rPr>
-      <w:t>modif</w:t>
-    </w:r>
-    <w:proofErr w:type="spellEnd"/>
-    <w:r>
-      <w:rPr>
-        <w:sz w:val="16"/>
-        <w:szCs w:val="16"/>
-      </w:rPr>
-      <w:t> : 02.12.2010</w:t>
+      <w:t>Dernière modif : 02.12.2010</w:t>
     </w:r>
     <w:r>
       <w:rPr>
@@ -12521,7 +12861,7 @@
 </file>
 
 <file path=word/footnotes.xml><?xml version="1.0" encoding="utf-8"?>
-<w:footnotes xmlns:wpc="http://schemas.microsoft.com/office/word/2010/wordprocessingCanvas" xmlns:cx="http://schemas.microsoft.com/office/drawing/2014/chartex" xmlns:cx1="http://schemas.microsoft.com/office/drawing/2015/9/8/chartex" xmlns:cx2="http://schemas.microsoft.com/office/drawing/2015/10/21/chartex" xmlns:cx3="http://schemas.microsoft.com/office/drawing/2016/5/9/chartex" xmlns:cx4="http://schemas.microsoft.com/office/drawing/2016/5/10/chartex" xmlns:cx5="http://schemas.microsoft.com/office/drawing/2016/5/11/chartex" xmlns:cx6="http://schemas.microsoft.com/office/drawing/2016/5/12/chartex" xmlns:cx7="http://schemas.microsoft.com/office/drawing/2016/5/13/chartex" xmlns:cx8="http://schemas.microsoft.com/office/drawing/2016/5/14/chartex" xmlns:mc="http://schemas.openxmlformats.org/markup-compatibility/2006" xmlns:aink="http://schemas.microsoft.com/office/drawing/2016/ink" xmlns:am3d="http://schemas.microsoft.com/office/drawing/2017/model3d" xmlns:o="urn:schemas-microsoft-com:office:office" xmlns:r="http://schemas.openxmlformats.org/officeDocument/2006/relationships" xmlns:m="http://schemas.openxmlformats.org/officeDocument/2006/math" xmlns:v="urn:schemas-microsoft-com:vml" xmlns:wp14="http://schemas.microsoft.com/office/word/2010/wordprocessingDrawing" xmlns:wp="http://schemas.openxmlformats.org/drawingml/2006/wordprocessingDrawing" xmlns:w10="urn:schemas-microsoft-com:office:word" xmlns:w="http://schemas.openxmlformats.org/wordprocessingml/2006/main" xmlns:w14="http://schemas.microsoft.com/office/word/2010/wordml" xmlns:w15="http://schemas.microsoft.com/office/word/2012/wordml" xmlns:w16cid="http://schemas.microsoft.com/office/word/2016/wordml/cid" xmlns:w16se="http://schemas.microsoft.com/office/word/2015/wordml/symex" xmlns:wpg="http://schemas.microsoft.com/office/word/2010/wordprocessingGroup" xmlns:wpi="http://schemas.microsoft.com/office/word/2010/wordprocessingInk" xmlns:wne="http://schemas.microsoft.com/office/word/2006/wordml" xmlns:wps="http://schemas.microsoft.com/office/word/2010/wordprocessingShape" mc:Ignorable="w14 w15 w16se w16cid wp14">
+<w:footnotes xmlns:wpc="http://schemas.microsoft.com/office/word/2010/wordprocessingCanvas" xmlns:cx="http://schemas.microsoft.com/office/drawing/2014/chartex" xmlns:cx1="http://schemas.microsoft.com/office/drawing/2015/9/8/chartex" xmlns:mc="http://schemas.openxmlformats.org/markup-compatibility/2006" xmlns:o="urn:schemas-microsoft-com:office:office" xmlns:r="http://schemas.openxmlformats.org/officeDocument/2006/relationships" xmlns:m="http://schemas.openxmlformats.org/officeDocument/2006/math" xmlns:v="urn:schemas-microsoft-com:vml" xmlns:wp14="http://schemas.microsoft.com/office/word/2010/wordprocessingDrawing" xmlns:wp="http://schemas.openxmlformats.org/drawingml/2006/wordprocessingDrawing" xmlns:w10="urn:schemas-microsoft-com:office:word" xmlns:w="http://schemas.openxmlformats.org/wordprocessingml/2006/main" xmlns:w14="http://schemas.microsoft.com/office/word/2010/wordml" xmlns:w15="http://schemas.microsoft.com/office/word/2012/wordml" xmlns:w16se="http://schemas.microsoft.com/office/word/2015/wordml/symex" xmlns:wpg="http://schemas.microsoft.com/office/word/2010/wordprocessingGroup" xmlns:wpi="http://schemas.microsoft.com/office/word/2010/wordprocessingInk" xmlns:wne="http://schemas.microsoft.com/office/word/2006/wordml" xmlns:wps="http://schemas.microsoft.com/office/word/2010/wordprocessingShape" mc:Ignorable="w14 w15 w16se wp14">
   <w:footnote w:type="separator" w:id="-1">
     <w:p>
       <w:r>
@@ -12540,7 +12880,7 @@
 </file>
 
 <file path=word/header1.xml><?xml version="1.0" encoding="utf-8"?>
-<w:hdr xmlns:wpc="http://schemas.microsoft.com/office/word/2010/wordprocessingCanvas" xmlns:cx="http://schemas.microsoft.com/office/drawing/2014/chartex" xmlns:cx1="http://schemas.microsoft.com/office/drawing/2015/9/8/chartex" xmlns:cx2="http://schemas.microsoft.com/office/drawing/2015/10/21/chartex" xmlns:cx3="http://schemas.microsoft.com/office/drawing/2016/5/9/chartex" xmlns:cx4="http://schemas.microsoft.com/office/drawing/2016/5/10/chartex" xmlns:cx5="http://schemas.microsoft.com/office/drawing/2016/5/11/chartex" xmlns:cx6="http://schemas.microsoft.com/office/drawing/2016/5/12/chartex" xmlns:cx7="http://schemas.microsoft.com/office/drawing/2016/5/13/chartex" xmlns:cx8="http://schemas.microsoft.com/office/drawing/2016/5/14/chartex" xmlns:mc="http://schemas.openxmlformats.org/markup-compatibility/2006" xmlns:aink="http://schemas.microsoft.com/office/drawing/2016/ink" xmlns:am3d="http://schemas.microsoft.com/office/drawing/2017/model3d" xmlns:o="urn:schemas-microsoft-com:office:office" xmlns:r="http://schemas.openxmlformats.org/officeDocument/2006/relationships" xmlns:m="http://schemas.openxmlformats.org/officeDocument/2006/math" xmlns:v="urn:schemas-microsoft-com:vml" xmlns:wp14="http://schemas.microsoft.com/office/word/2010/wordprocessingDrawing" xmlns:wp="http://schemas.openxmlformats.org/drawingml/2006/wordprocessingDrawing" xmlns:w10="urn:schemas-microsoft-com:office:word" xmlns:w="http://schemas.openxmlformats.org/wordprocessingml/2006/main" xmlns:w14="http://schemas.microsoft.com/office/word/2010/wordml" xmlns:w15="http://schemas.microsoft.com/office/word/2012/wordml" xmlns:w16cid="http://schemas.microsoft.com/office/word/2016/wordml/cid" xmlns:w16se="http://schemas.microsoft.com/office/word/2015/wordml/symex" xmlns:wpg="http://schemas.microsoft.com/office/word/2010/wordprocessingGroup" xmlns:wpi="http://schemas.microsoft.com/office/word/2010/wordprocessingInk" xmlns:wne="http://schemas.microsoft.com/office/word/2006/wordml" xmlns:wps="http://schemas.microsoft.com/office/word/2010/wordprocessingShape" mc:Ignorable="w14 w15 w16se w16cid wp14">
+<w:hdr xmlns:wpc="http://schemas.microsoft.com/office/word/2010/wordprocessingCanvas" xmlns:cx="http://schemas.microsoft.com/office/drawing/2014/chartex" xmlns:cx1="http://schemas.microsoft.com/office/drawing/2015/9/8/chartex" xmlns:mc="http://schemas.openxmlformats.org/markup-compatibility/2006" xmlns:o="urn:schemas-microsoft-com:office:office" xmlns:r="http://schemas.openxmlformats.org/officeDocument/2006/relationships" xmlns:m="http://schemas.openxmlformats.org/officeDocument/2006/math" xmlns:v="urn:schemas-microsoft-com:vml" xmlns:wp14="http://schemas.microsoft.com/office/word/2010/wordprocessingDrawing" xmlns:wp="http://schemas.openxmlformats.org/drawingml/2006/wordprocessingDrawing" xmlns:w10="urn:schemas-microsoft-com:office:word" xmlns:w="http://schemas.openxmlformats.org/wordprocessingml/2006/main" xmlns:w14="http://schemas.microsoft.com/office/word/2010/wordml" xmlns:w15="http://schemas.microsoft.com/office/word/2012/wordml" xmlns:w16se="http://schemas.microsoft.com/office/word/2015/wordml/symex" xmlns:wpg="http://schemas.microsoft.com/office/word/2010/wordprocessingGroup" xmlns:wpi="http://schemas.microsoft.com/office/word/2010/wordprocessingInk" xmlns:wne="http://schemas.microsoft.com/office/word/2006/wordml" xmlns:wps="http://schemas.microsoft.com/office/word/2010/wordprocessingShape" mc:Ignorable="w14 w15 w16se wp14">
   <w:p>
     <w:pPr>
       <w:pStyle w:val="En-tte"/>
@@ -12612,7 +12952,7 @@
 </file>
 
 <file path=word/numbering.xml><?xml version="1.0" encoding="utf-8"?>
-<w:numbering xmlns:wpc="http://schemas.microsoft.com/office/word/2010/wordprocessingCanvas" xmlns:cx="http://schemas.microsoft.com/office/drawing/2014/chartex" xmlns:cx1="http://schemas.microsoft.com/office/drawing/2015/9/8/chartex" xmlns:cx2="http://schemas.microsoft.com/office/drawing/2015/10/21/chartex" xmlns:cx3="http://schemas.microsoft.com/office/drawing/2016/5/9/chartex" xmlns:cx4="http://schemas.microsoft.com/office/drawing/2016/5/10/chartex" xmlns:cx5="http://schemas.microsoft.com/office/drawing/2016/5/11/chartex" xmlns:cx6="http://schemas.microsoft.com/office/drawing/2016/5/12/chartex" xmlns:cx7="http://schemas.microsoft.com/office/drawing/2016/5/13/chartex" xmlns:cx8="http://schemas.microsoft.com/office/drawing/2016/5/14/chartex" xmlns:mc="http://schemas.openxmlformats.org/markup-compatibility/2006" xmlns:aink="http://schemas.microsoft.com/office/drawing/2016/ink" xmlns:am3d="http://schemas.microsoft.com/office/drawing/2017/model3d" xmlns:o="urn:schemas-microsoft-com:office:office" xmlns:r="http://schemas.openxmlformats.org/officeDocument/2006/relationships" xmlns:m="http://schemas.openxmlformats.org/officeDocument/2006/math" xmlns:v="urn:schemas-microsoft-com:vml" xmlns:wp14="http://schemas.microsoft.com/office/word/2010/wordprocessingDrawing" xmlns:wp="http://schemas.openxmlformats.org/drawingml/2006/wordprocessingDrawing" xmlns:w10="urn:schemas-microsoft-com:office:word" xmlns:w="http://schemas.openxmlformats.org/wordprocessingml/2006/main" xmlns:w14="http://schemas.microsoft.com/office/word/2010/wordml" xmlns:w15="http://schemas.microsoft.com/office/word/2012/wordml" xmlns:w16cid="http://schemas.microsoft.com/office/word/2016/wordml/cid" xmlns:w16se="http://schemas.microsoft.com/office/word/2015/wordml/symex" xmlns:wpg="http://schemas.microsoft.com/office/word/2010/wordprocessingGroup" xmlns:wpi="http://schemas.microsoft.com/office/word/2010/wordprocessingInk" xmlns:wne="http://schemas.microsoft.com/office/word/2006/wordml" xmlns:wps="http://schemas.microsoft.com/office/word/2010/wordprocessingShape" mc:Ignorable="w14 w15 w16se w16cid wp14">
+<w:numbering xmlns:wpc="http://schemas.microsoft.com/office/word/2010/wordprocessingCanvas" xmlns:cx="http://schemas.microsoft.com/office/drawing/2014/chartex" xmlns:cx1="http://schemas.microsoft.com/office/drawing/2015/9/8/chartex" xmlns:mc="http://schemas.openxmlformats.org/markup-compatibility/2006" xmlns:o="urn:schemas-microsoft-com:office:office" xmlns:r="http://schemas.openxmlformats.org/officeDocument/2006/relationships" xmlns:m="http://schemas.openxmlformats.org/officeDocument/2006/math" xmlns:v="urn:schemas-microsoft-com:vml" xmlns:wp14="http://schemas.microsoft.com/office/word/2010/wordprocessingDrawing" xmlns:wp="http://schemas.openxmlformats.org/drawingml/2006/wordprocessingDrawing" xmlns:w10="urn:schemas-microsoft-com:office:word" xmlns:w="http://schemas.openxmlformats.org/wordprocessingml/2006/main" xmlns:w14="http://schemas.microsoft.com/office/word/2010/wordml" xmlns:w15="http://schemas.microsoft.com/office/word/2012/wordml" xmlns:w16se="http://schemas.microsoft.com/office/word/2015/wordml/symex" xmlns:wpg="http://schemas.microsoft.com/office/word/2010/wordprocessingGroup" xmlns:wpi="http://schemas.microsoft.com/office/word/2010/wordprocessingInk" xmlns:wne="http://schemas.microsoft.com/office/word/2006/wordml" xmlns:wps="http://schemas.microsoft.com/office/word/2010/wordprocessingShape" mc:Ignorable="w14 w15 w16se wp14">
   <w:abstractNum w:abstractNumId="0" w15:restartNumberingAfterBreak="0">
     <w:nsid w:val="05B927CC"/>
     <w:multiLevelType w:val="hybridMultilevel"/>
@@ -15012,7 +15352,7 @@
 </file>
 
 <file path=word/styles.xml><?xml version="1.0" encoding="utf-8"?>
-<w:styles xmlns:mc="http://schemas.openxmlformats.org/markup-compatibility/2006" xmlns:r="http://schemas.openxmlformats.org/officeDocument/2006/relationships" xmlns:w="http://schemas.openxmlformats.org/wordprocessingml/2006/main" xmlns:w14="http://schemas.microsoft.com/office/word/2010/wordml" xmlns:w15="http://schemas.microsoft.com/office/word/2012/wordml" xmlns:w16cid="http://schemas.microsoft.com/office/word/2016/wordml/cid" xmlns:w16se="http://schemas.microsoft.com/office/word/2015/wordml/symex" mc:Ignorable="w14 w15 w16se w16cid">
+<w:styles xmlns:mc="http://schemas.openxmlformats.org/markup-compatibility/2006" xmlns:r="http://schemas.openxmlformats.org/officeDocument/2006/relationships" xmlns:w="http://schemas.openxmlformats.org/wordprocessingml/2006/main" xmlns:w14="http://schemas.microsoft.com/office/word/2010/wordml" xmlns:w15="http://schemas.microsoft.com/office/word/2012/wordml" xmlns:w16se="http://schemas.microsoft.com/office/word/2015/wordml/symex" mc:Ignorable="w14 w15 w16se">
   <w:docDefaults>
     <w:rPrDefault>
       <w:rPr>
@@ -15022,7 +15362,7 @@
     </w:rPrDefault>
     <w:pPrDefault/>
   </w:docDefaults>
-  <w:latentStyles w:defLockedState="0" w:defUIPriority="0" w:defSemiHidden="0" w:defUnhideWhenUsed="0" w:defQFormat="0" w:count="375">
+  <w:latentStyles w:defLockedState="0" w:defUIPriority="0" w:defSemiHidden="0" w:defUnhideWhenUsed="0" w:defQFormat="0" w:count="371">
     <w:lsdException w:name="Normal" w:qFormat="1"/>
     <w:lsdException w:name="heading 1" w:qFormat="1"/>
     <w:lsdException w:name="heading 2" w:qFormat="1"/>
@@ -15043,6 +15383,7 @@
     <w:lsdException w:name="Strong" w:qFormat="1"/>
     <w:lsdException w:name="Emphasis" w:qFormat="1"/>
     <w:lsdException w:name="HTML Preformatted" w:semiHidden="1" w:unhideWhenUsed="1"/>
+    <w:lsdException w:name="Normal Table" w:semiHidden="1" w:unhideWhenUsed="1"/>
     <w:lsdException w:name="No List" w:semiHidden="1" w:unhideWhenUsed="1"/>
     <w:lsdException w:name="Outline List 1" w:semiHidden="1" w:unhideWhenUsed="1"/>
     <w:lsdException w:name="Outline List 2" w:semiHidden="1" w:unhideWhenUsed="1"/>
@@ -15085,8 +15426,10 @@
     <w:lsdException w:name="Table Elegant" w:semiHidden="1" w:unhideWhenUsed="1"/>
     <w:lsdException w:name="Table Professional" w:semiHidden="1" w:unhideWhenUsed="1"/>
     <w:lsdException w:name="Table Subtle 1" w:semiHidden="1" w:unhideWhenUsed="1"/>
+    <w:lsdException w:name="Table Subtle 2" w:semiHidden="1" w:unhideWhenUsed="1"/>
     <w:lsdException w:name="Table Web 1" w:semiHidden="1" w:unhideWhenUsed="1"/>
     <w:lsdException w:name="Table Web 2" w:semiHidden="1" w:unhideWhenUsed="1"/>
+    <w:lsdException w:name="Table Web 3" w:semiHidden="1" w:unhideWhenUsed="1"/>
     <w:lsdException w:name="Table Theme" w:semiHidden="1" w:unhideWhenUsed="1"/>
     <w:lsdException w:name="Placeholder Text" w:semiHidden="1" w:uiPriority="99"/>
     <w:lsdException w:name="No Spacing" w:uiPriority="1" w:qFormat="1"/>
@@ -15303,10 +15646,6 @@
     <w:lsdException w:name="List Table 5 Dark Accent 6" w:uiPriority="50"/>
     <w:lsdException w:name="List Table 6 Colorful Accent 6" w:uiPriority="51"/>
     <w:lsdException w:name="List Table 7 Colorful Accent 6" w:uiPriority="52"/>
-    <w:lsdException w:name="Mention" w:semiHidden="1" w:uiPriority="99" w:unhideWhenUsed="1"/>
-    <w:lsdException w:name="Smart Hyperlink" w:semiHidden="1" w:uiPriority="99" w:unhideWhenUsed="1"/>
-    <w:lsdException w:name="Hashtag" w:semiHidden="1" w:uiPriority="99" w:unhideWhenUsed="1"/>
-    <w:lsdException w:name="Unresolved Mention" w:semiHidden="1" w:uiPriority="99" w:unhideWhenUsed="1"/>
   </w:latentStyles>
   <w:style w:type="paragraph" w:default="1" w:styleId="Normal">
     <w:name w:val="Normal"/>
@@ -16250,7 +16589,7 @@
 </file>
 
 <file path=customXml/itemProps1.xml><?xml version="1.0" encoding="utf-8"?>
-<ds:datastoreItem xmlns:ds="http://schemas.openxmlformats.org/officeDocument/2006/customXml" ds:itemID="{8D906ECD-1C50-CD49-8276-B19AEB7C38DE}">
+<ds:datastoreItem xmlns:ds="http://schemas.openxmlformats.org/officeDocument/2006/customXml" ds:itemID="{2F31064D-635D-493A-8324-853FB60D3987}">
   <ds:schemaRefs>
     <ds:schemaRef ds:uri="http://schemas.openxmlformats.org/officeDocument/2006/bibliography"/>
   </ds:schemaRefs>

</xml_diff>